<commit_message>
Small change in user manual
</commit_message>
<xml_diff>
--- a/doc/SIMSTRAT_V2_UserManual.docx
+++ b/doc/SIMSTRAT_V2_UserManual.docx
@@ -1,6 +1,6 @@
 
 <file path=word/document.xml><?xml version="1.0" encoding="utf-8"?>
-<w:document xmlns:wpc="http://schemas.microsoft.com/office/word/2010/wordprocessingCanvas" xmlns:mc="http://schemas.openxmlformats.org/markup-compatibility/2006" xmlns:o="urn:schemas-microsoft-com:office:office" xmlns:r="http://schemas.openxmlformats.org/officeDocument/2006/relationships" xmlns:m="http://schemas.openxmlformats.org/officeDocument/2006/math" xmlns:v="urn:schemas-microsoft-com:vml" xmlns:wp14="http://schemas.microsoft.com/office/word/2010/wordprocessingDrawing" xmlns:wp="http://schemas.openxmlformats.org/drawingml/2006/wordprocessingDrawing" xmlns:w10="urn:schemas-microsoft-com:office:word" xmlns:w="http://schemas.openxmlformats.org/wordprocessingml/2006/main" xmlns:w14="http://schemas.microsoft.com/office/word/2010/wordml" xmlns:wpg="http://schemas.microsoft.com/office/word/2010/wordprocessingGroup" xmlns:wpi="http://schemas.microsoft.com/office/word/2010/wordprocessingInk" xmlns:wne="http://schemas.microsoft.com/office/word/2006/wordml" xmlns:wps="http://schemas.microsoft.com/office/word/2010/wordprocessingShape" mc:Ignorable="w14 wp14">
+<w:document xmlns:wpc="http://schemas.microsoft.com/office/word/2010/wordprocessingCanvas" xmlns:cx="http://schemas.microsoft.com/office/drawing/2014/chartex" xmlns:cx1="http://schemas.microsoft.com/office/drawing/2015/9/8/chartex" xmlns:mc="http://schemas.openxmlformats.org/markup-compatibility/2006" xmlns:o="urn:schemas-microsoft-com:office:office" xmlns:r="http://schemas.openxmlformats.org/officeDocument/2006/relationships" xmlns:m="http://schemas.openxmlformats.org/officeDocument/2006/math" xmlns:v="urn:schemas-microsoft-com:vml" xmlns:wp14="http://schemas.microsoft.com/office/word/2010/wordprocessingDrawing" xmlns:wp="http://schemas.openxmlformats.org/drawingml/2006/wordprocessingDrawing" xmlns:w10="urn:schemas-microsoft-com:office:word" xmlns:w="http://schemas.openxmlformats.org/wordprocessingml/2006/main" xmlns:w14="http://schemas.microsoft.com/office/word/2010/wordml" xmlns:w15="http://schemas.microsoft.com/office/word/2012/wordml" xmlns:w16se="http://schemas.microsoft.com/office/word/2015/wordml/symex" xmlns:wpg="http://schemas.microsoft.com/office/word/2010/wordprocessingGroup" xmlns:wpi="http://schemas.microsoft.com/office/word/2010/wordprocessingInk" xmlns:wne="http://schemas.microsoft.com/office/word/2006/wordml" xmlns:wps="http://schemas.microsoft.com/office/word/2010/wordprocessingShape" mc:Ignorable="w14 w15 w16se wp14">
   <w:body>
     <w:p>
       <w:pPr>
@@ -42,13 +42,23 @@
           <w:lang w:val="en-US"/>
         </w:rPr>
       </w:pPr>
+      <w:proofErr w:type="gramStart"/>
       <w:r>
         <w:rPr>
           <w:sz w:val="40"/>
           <w:szCs w:val="40"/>
           <w:lang w:val="en-US"/>
         </w:rPr>
-        <w:t>1D k-epsilon lake model</w:t>
+        <w:t>1D</w:t>
+      </w:r>
+      <w:proofErr w:type="gramEnd"/>
+      <w:r>
+        <w:rPr>
+          <w:sz w:val="40"/>
+          <w:szCs w:val="40"/>
+          <w:lang w:val="en-US"/>
+        </w:rPr>
+        <w:t xml:space="preserve"> k-epsilon lake model</w:t>
       </w:r>
     </w:p>
     <w:p>
@@ -125,8 +135,6 @@
         </w:rPr>
         <w:fldChar w:fldCharType="separate"/>
       </w:r>
-      <w:bookmarkStart w:id="0" w:name="_GoBack"/>
-      <w:bookmarkEnd w:id="0"/>
       <w:r>
         <w:rPr>
           <w:noProof/>
@@ -146,12 +154,14 @@
       <w:r>
         <w:rPr>
           <w:noProof/>
+          <w:lang w:val="en-US"/>
         </w:rPr>
         <w:t>Introduction</w:t>
       </w:r>
       <w:r>
         <w:rPr>
           <w:noProof/>
+          <w:lang w:val="en-US"/>
         </w:rPr>
         <w:tab/>
       </w:r>
@@ -164,6 +174,7 @@
       <w:r>
         <w:rPr>
           <w:noProof/>
+          <w:lang w:val="en-US"/>
         </w:rPr>
         <w:instrText xml:space="preserve"> PAGEREF _Toc527966912 \h </w:instrText>
       </w:r>
@@ -181,6 +192,7 @@
       <w:r>
         <w:rPr>
           <w:noProof/>
+          <w:lang w:val="en-US"/>
         </w:rPr>
         <w:t>2</w:t>
       </w:r>
@@ -231,6 +243,7 @@
       <w:r>
         <w:rPr>
           <w:noProof/>
+          <w:lang w:val="en-US"/>
         </w:rPr>
         <w:tab/>
       </w:r>
@@ -243,6 +256,7 @@
       <w:r>
         <w:rPr>
           <w:noProof/>
+          <w:lang w:val="en-US"/>
         </w:rPr>
         <w:instrText xml:space="preserve"> PAGEREF _Toc527966913 \h </w:instrText>
       </w:r>
@@ -260,6 +274,7 @@
       <w:r>
         <w:rPr>
           <w:noProof/>
+          <w:lang w:val="en-US"/>
         </w:rPr>
         <w:t>2</w:t>
       </w:r>
@@ -293,6 +308,7 @@
       <w:r>
         <w:rPr>
           <w:noProof/>
+          <w:lang w:val="en-US"/>
         </w:rPr>
         <w:tab/>
       </w:r>
@@ -305,6 +321,7 @@
       <w:r>
         <w:rPr>
           <w:noProof/>
+          <w:lang w:val="en-US"/>
         </w:rPr>
         <w:instrText xml:space="preserve"> PAGEREF _Toc527966914 \h </w:instrText>
       </w:r>
@@ -322,6 +339,7 @@
       <w:r>
         <w:rPr>
           <w:noProof/>
+          <w:lang w:val="en-US"/>
         </w:rPr>
         <w:t>3</w:t>
       </w:r>
@@ -349,6 +367,7 @@
       <w:r>
         <w:rPr>
           <w:noProof/>
+          <w:lang w:val="en-US"/>
         </w:rPr>
         <w:t>2.1.</w:t>
       </w:r>
@@ -364,12 +383,14 @@
       <w:r>
         <w:rPr>
           <w:noProof/>
+          <w:lang w:val="en-US"/>
         </w:rPr>
         <w:t>Physical</w:t>
       </w:r>
       <w:r>
         <w:rPr>
           <w:noProof/>
+          <w:lang w:val="en-US"/>
         </w:rPr>
         <w:tab/>
       </w:r>
@@ -382,6 +403,7 @@
       <w:r>
         <w:rPr>
           <w:noProof/>
+          <w:lang w:val="en-US"/>
         </w:rPr>
         <w:instrText xml:space="preserve"> PAGEREF _Toc527966915 \h </w:instrText>
       </w:r>
@@ -399,6 +421,7 @@
       <w:r>
         <w:rPr>
           <w:noProof/>
+          <w:lang w:val="en-US"/>
         </w:rPr>
         <w:t>3</w:t>
       </w:r>
@@ -449,6 +472,7 @@
       <w:r>
         <w:rPr>
           <w:noProof/>
+          <w:lang w:val="en-US"/>
         </w:rPr>
         <w:tab/>
       </w:r>
@@ -461,6 +485,7 @@
       <w:r>
         <w:rPr>
           <w:noProof/>
+          <w:lang w:val="en-US"/>
         </w:rPr>
         <w:instrText xml:space="preserve"> PAGEREF _Toc527966916 \h </w:instrText>
       </w:r>
@@ -478,6 +503,7 @@
       <w:r>
         <w:rPr>
           <w:noProof/>
+          <w:lang w:val="en-US"/>
         </w:rPr>
         <w:t>4</w:t>
       </w:r>
@@ -505,6 +531,7 @@
       <w:r>
         <w:rPr>
           <w:noProof/>
+          <w:lang w:val="en-US"/>
         </w:rPr>
         <w:t>3.1.</w:t>
       </w:r>
@@ -520,12 +547,14 @@
       <w:r>
         <w:rPr>
           <w:noProof/>
+          <w:lang w:val="en-US"/>
         </w:rPr>
         <w:t>Numerical</w:t>
       </w:r>
       <w:r>
         <w:rPr>
           <w:noProof/>
+          <w:lang w:val="en-US"/>
         </w:rPr>
         <w:tab/>
       </w:r>
@@ -538,6 +567,7 @@
       <w:r>
         <w:rPr>
           <w:noProof/>
+          <w:lang w:val="en-US"/>
         </w:rPr>
         <w:instrText xml:space="preserve"> PAGEREF _Toc527966917 \h </w:instrText>
       </w:r>
@@ -555,6 +585,7 @@
       <w:r>
         <w:rPr>
           <w:noProof/>
+          <w:lang w:val="en-US"/>
         </w:rPr>
         <w:t>5</w:t>
       </w:r>
@@ -582,6 +613,7 @@
       <w:r>
         <w:rPr>
           <w:noProof/>
+          <w:lang w:val="en-US"/>
         </w:rPr>
         <w:t>3.2.</w:t>
       </w:r>
@@ -597,12 +629,14 @@
       <w:r>
         <w:rPr>
           <w:noProof/>
+          <w:lang w:val="en-US"/>
         </w:rPr>
         <w:t>Physical</w:t>
       </w:r>
       <w:r>
         <w:rPr>
           <w:noProof/>
+          <w:lang w:val="en-US"/>
         </w:rPr>
         <w:tab/>
       </w:r>
@@ -615,6 +649,7 @@
       <w:r>
         <w:rPr>
           <w:noProof/>
+          <w:lang w:val="en-US"/>
         </w:rPr>
         <w:instrText xml:space="preserve"> PAGEREF _Toc527966918 \h </w:instrText>
       </w:r>
@@ -632,6 +667,7 @@
       <w:r>
         <w:rPr>
           <w:noProof/>
+          <w:lang w:val="en-US"/>
         </w:rPr>
         <w:t>5</w:t>
       </w:r>
@@ -665,6 +701,7 @@
       <w:r>
         <w:rPr>
           <w:noProof/>
+          <w:lang w:val="en-US"/>
         </w:rPr>
         <w:tab/>
       </w:r>
@@ -677,6 +714,7 @@
       <w:r>
         <w:rPr>
           <w:noProof/>
+          <w:lang w:val="en-US"/>
         </w:rPr>
         <w:instrText xml:space="preserve"> PAGEREF _Toc527966919 \h </w:instrText>
       </w:r>
@@ -694,6 +732,7 @@
       <w:r>
         <w:rPr>
           <w:noProof/>
+          <w:lang w:val="en-US"/>
         </w:rPr>
         <w:t>5</w:t>
       </w:r>
@@ -727,6 +766,7 @@
       <w:r>
         <w:rPr>
           <w:noProof/>
+          <w:lang w:val="en-US"/>
         </w:rPr>
         <w:tab/>
       </w:r>
@@ -739,6 +779,7 @@
       <w:r>
         <w:rPr>
           <w:noProof/>
+          <w:lang w:val="en-US"/>
         </w:rPr>
         <w:instrText xml:space="preserve"> PAGEREF _Toc527966920 \h </w:instrText>
       </w:r>
@@ -756,6 +797,7 @@
       <w:r>
         <w:rPr>
           <w:noProof/>
+          <w:lang w:val="en-US"/>
         </w:rPr>
         <w:t>6</w:t>
       </w:r>
@@ -789,6 +831,7 @@
       <w:r>
         <w:rPr>
           <w:noProof/>
+          <w:lang w:val="en-US"/>
         </w:rPr>
         <w:tab/>
       </w:r>
@@ -801,6 +844,7 @@
       <w:r>
         <w:rPr>
           <w:noProof/>
+          <w:lang w:val="en-US"/>
         </w:rPr>
         <w:instrText xml:space="preserve"> PAGEREF _Toc527966921 \h </w:instrText>
       </w:r>
@@ -818,6 +862,7 @@
       <w:r>
         <w:rPr>
           <w:noProof/>
+          <w:lang w:val="en-US"/>
         </w:rPr>
         <w:t>6</w:t>
       </w:r>
@@ -851,6 +896,7 @@
       <w:r>
         <w:rPr>
           <w:noProof/>
+          <w:lang w:val="en-US"/>
         </w:rPr>
         <w:tab/>
       </w:r>
@@ -863,6 +909,7 @@
       <w:r>
         <w:rPr>
           <w:noProof/>
+          <w:lang w:val="en-US"/>
         </w:rPr>
         <w:instrText xml:space="preserve"> PAGEREF _Toc527966922 \h </w:instrText>
       </w:r>
@@ -880,6 +927,7 @@
       <w:r>
         <w:rPr>
           <w:noProof/>
+          <w:lang w:val="en-US"/>
         </w:rPr>
         <w:t>8</w:t>
       </w:r>
@@ -913,6 +961,7 @@
       <w:r>
         <w:rPr>
           <w:noProof/>
+          <w:lang w:val="en-US"/>
         </w:rPr>
         <w:tab/>
       </w:r>
@@ -925,6 +974,7 @@
       <w:r>
         <w:rPr>
           <w:noProof/>
+          <w:lang w:val="en-US"/>
         </w:rPr>
         <w:instrText xml:space="preserve"> PAGEREF _Toc527966923 \h </w:instrText>
       </w:r>
@@ -942,6 +992,7 @@
       <w:r>
         <w:rPr>
           <w:noProof/>
+          <w:lang w:val="en-US"/>
         </w:rPr>
         <w:t>8</w:t>
       </w:r>
@@ -992,6 +1043,7 @@
       <w:r>
         <w:rPr>
           <w:noProof/>
+          <w:lang w:val="en-US"/>
         </w:rPr>
         <w:tab/>
       </w:r>
@@ -1004,6 +1056,7 @@
       <w:r>
         <w:rPr>
           <w:noProof/>
+          <w:lang w:val="en-US"/>
         </w:rPr>
         <w:instrText xml:space="preserve"> PAGEREF _Toc527966924 \h </w:instrText>
       </w:r>
@@ -1021,6 +1074,7 @@
       <w:r>
         <w:rPr>
           <w:noProof/>
+          <w:lang w:val="en-US"/>
         </w:rPr>
         <w:t>10</w:t>
       </w:r>
@@ -1071,6 +1125,7 @@
       <w:r>
         <w:rPr>
           <w:noProof/>
+          <w:lang w:val="en-US"/>
         </w:rPr>
         <w:tab/>
       </w:r>
@@ -1083,6 +1138,7 @@
       <w:r>
         <w:rPr>
           <w:noProof/>
+          <w:lang w:val="en-US"/>
         </w:rPr>
         <w:instrText xml:space="preserve"> PAGEREF _Toc527966925 \h </w:instrText>
       </w:r>
@@ -1100,6 +1156,7 @@
       <w:r>
         <w:rPr>
           <w:noProof/>
+          <w:lang w:val="en-US"/>
         </w:rPr>
         <w:t>11</w:t>
       </w:r>
@@ -1127,6 +1184,7 @@
       <w:r>
         <w:rPr>
           <w:noProof/>
+          <w:lang w:val="en-US"/>
         </w:rPr>
         <w:t>5.1.</w:t>
       </w:r>
@@ -1142,12 +1200,14 @@
       <w:r>
         <w:rPr>
           <w:noProof/>
+          <w:lang w:val="en-US"/>
         </w:rPr>
         <w:t>Introduction</w:t>
       </w:r>
       <w:r>
         <w:rPr>
           <w:noProof/>
+          <w:lang w:val="en-US"/>
         </w:rPr>
         <w:tab/>
       </w:r>
@@ -1160,6 +1220,7 @@
       <w:r>
         <w:rPr>
           <w:noProof/>
+          <w:lang w:val="en-US"/>
         </w:rPr>
         <w:instrText xml:space="preserve"> PAGEREF _Toc527966926 \h </w:instrText>
       </w:r>
@@ -1177,6 +1238,7 @@
       <w:r>
         <w:rPr>
           <w:noProof/>
+          <w:lang w:val="en-US"/>
         </w:rPr>
         <w:t>11</w:t>
       </w:r>
@@ -1204,6 +1266,7 @@
       <w:r>
         <w:rPr>
           <w:noProof/>
+          <w:lang w:val="en-US"/>
         </w:rPr>
         <w:t>5.2.</w:t>
       </w:r>
@@ -1219,12 +1282,14 @@
       <w:r>
         <w:rPr>
           <w:noProof/>
+          <w:lang w:val="en-US"/>
         </w:rPr>
         <w:t>Set-up</w:t>
       </w:r>
       <w:r>
         <w:rPr>
           <w:noProof/>
+          <w:lang w:val="en-US"/>
         </w:rPr>
         <w:tab/>
       </w:r>
@@ -1237,6 +1302,7 @@
       <w:r>
         <w:rPr>
           <w:noProof/>
+          <w:lang w:val="en-US"/>
         </w:rPr>
         <w:instrText xml:space="preserve"> PAGEREF _Toc527966927 \h </w:instrText>
       </w:r>
@@ -1254,6 +1320,7 @@
       <w:r>
         <w:rPr>
           <w:noProof/>
+          <w:lang w:val="en-US"/>
         </w:rPr>
         <w:t>11</w:t>
       </w:r>
@@ -1370,7 +1437,7 @@
           <w:noProof/>
           <w:sz w:val="24"/>
           <w:szCs w:val="24"/>
-          <w:lang w:val="en-US"/>
+          <w:lang w:eastAsia="de-CH"/>
         </w:rPr>
         <w:drawing>
           <wp:anchor distT="0" distB="0" distL="114300" distR="114300" simplePos="0" relativeHeight="251658240" behindDoc="0" locked="0" layoutInCell="1" allowOverlap="1" wp14:anchorId="2DA5CAB6" wp14:editId="4C5E8268">
@@ -1398,7 +1465,7 @@
                     </pic:cNvPicPr>
                   </pic:nvPicPr>
                   <pic:blipFill>
-                    <a:blip r:embed="rId9" cstate="print">
+                    <a:blip r:embed="rId8" cstate="print">
                       <a:extLst>
                         <a:ext uri="{28A0092B-C50C-407E-A947-70E740481C1C}">
                           <a14:useLocalDpi xmlns:a14="http://schemas.microsoft.com/office/drawing/2010/main" val="0"/>
@@ -1451,7 +1518,7 @@
           <w:noProof/>
           <w:sz w:val="24"/>
           <w:szCs w:val="24"/>
-          <w:lang w:val="en-US"/>
+          <w:lang w:eastAsia="de-CH"/>
         </w:rPr>
         <mc:AlternateContent>
           <mc:Choice Requires="wps">
@@ -1524,13 +1591,23 @@
                                 <w:lang w:val="en-US"/>
                               </w:rPr>
                             </w:pPr>
+                            <w:proofErr w:type="gramStart"/>
                             <w:r>
                               <w:rPr>
                                 <w:sz w:val="24"/>
                                 <w:szCs w:val="24"/>
                                 <w:lang w:val="en-US"/>
                               </w:rPr>
-                              <w:t>adapted to Version 2.0 by Fabian Bärenbold in September 2018</w:t>
+                              <w:t>adapted</w:t>
+                            </w:r>
+                            <w:proofErr w:type="gramEnd"/>
+                            <w:r>
+                              <w:rPr>
+                                <w:sz w:val="24"/>
+                                <w:szCs w:val="24"/>
+                                <w:lang w:val="en-US"/>
+                              </w:rPr>
+                              <w:t xml:space="preserve"> to Version 2.0 by Fabian Bärenbold in September 2018</w:t>
                             </w:r>
                           </w:p>
                           <w:p>
@@ -1559,7 +1636,7 @@
           </mc:Choice>
           <mc:Fallback>
             <w:pict>
-              <v:shapetype id="_x0000_t202" coordsize="21600,21600" o:spt="202" path="m,l,21600r21600,l21600,xe">
+              <v:shapetype w14:anchorId="46DBEC0C" id="_x0000_t202" coordsize="21600,21600" o:spt="202" path="m,l,21600r21600,l21600,xe">
                 <v:stroke joinstyle="miter"/>
                 <v:path gradientshapeok="t" o:connecttype="rect"/>
               </v:shapetype>
@@ -1593,13 +1670,23 @@
                           <w:lang w:val="en-US"/>
                         </w:rPr>
                       </w:pPr>
+                      <w:proofErr w:type="gramStart"/>
                       <w:r>
                         <w:rPr>
                           <w:sz w:val="24"/>
                           <w:szCs w:val="24"/>
                           <w:lang w:val="en-US"/>
                         </w:rPr>
-                        <w:t>adapted to Version 2.0 by Fabian Bärenbold in September 2018</w:t>
+                        <w:t>adapted</w:t>
+                      </w:r>
+                      <w:proofErr w:type="gramEnd"/>
+                      <w:r>
+                        <w:rPr>
+                          <w:sz w:val="24"/>
+                          <w:szCs w:val="24"/>
+                          <w:lang w:val="en-US"/>
+                        </w:rPr>
+                        <w:t xml:space="preserve"> to Version 2.0 by Fabian Bärenbold in September 2018</w:t>
                       </w:r>
                     </w:p>
                     <w:p>
@@ -1670,13 +1757,13 @@
           <w:lang w:val="en-US"/>
         </w:rPr>
       </w:pPr>
-      <w:bookmarkStart w:id="1" w:name="_Toc527966912"/>
+      <w:bookmarkStart w:id="0" w:name="_Toc527966912"/>
       <w:proofErr w:type="spellStart"/>
       <w:r>
         <w:lastRenderedPageBreak/>
         <w:t>Introduction</w:t>
       </w:r>
-      <w:bookmarkEnd w:id="1"/>
+      <w:bookmarkEnd w:id="0"/>
       <w:proofErr w:type="spellEnd"/>
     </w:p>
     <w:p>
@@ -1768,8 +1855,18 @@
           <w:szCs w:val="24"/>
           <w:lang w:val="en-US"/>
         </w:rPr>
-        <w:t>A reservoir is simulated</w:t>
-      </w:r>
+        <w:t xml:space="preserve">A reservoir </w:t>
+      </w:r>
+      <w:proofErr w:type="gramStart"/>
+      <w:r>
+        <w:rPr>
+          <w:sz w:val="24"/>
+          <w:szCs w:val="24"/>
+          <w:lang w:val="en-US"/>
+        </w:rPr>
+        <w:t>is simulated</w:t>
+      </w:r>
+      <w:proofErr w:type="gramEnd"/>
       <w:r>
         <w:rPr>
           <w:sz w:val="24"/>
@@ -1833,7 +1930,25 @@
           <w:szCs w:val="24"/>
           <w:lang w:val="en-US"/>
         </w:rPr>
-        <w:t xml:space="preserve">), temperature, salinity, seiche energy, stress and buoyancy are modeled. </w:t>
+        <w:t xml:space="preserve">), temperature, salinity, seiche energy, stress and buoyancy </w:t>
+      </w:r>
+      <w:proofErr w:type="gramStart"/>
+      <w:r>
+        <w:rPr>
+          <w:sz w:val="24"/>
+          <w:szCs w:val="24"/>
+          <w:lang w:val="en-US"/>
+        </w:rPr>
+        <w:t>are modeled</w:t>
+      </w:r>
+      <w:proofErr w:type="gramEnd"/>
+      <w:r>
+        <w:rPr>
+          <w:sz w:val="24"/>
+          <w:szCs w:val="24"/>
+          <w:lang w:val="en-US"/>
+        </w:rPr>
+        <w:t xml:space="preserve">. </w:t>
       </w:r>
     </w:p>
     <w:p>
@@ -2121,7 +2236,25 @@
           <w:szCs w:val="24"/>
           <w:lang w:val="en-US"/>
         </w:rPr>
-        <w:t xml:space="preserve">to the paper by </w:t>
+        <w:t xml:space="preserve">to </w:t>
+      </w:r>
+      <w:proofErr w:type="gramStart"/>
+      <w:r>
+        <w:rPr>
+          <w:sz w:val="24"/>
+          <w:szCs w:val="24"/>
+          <w:lang w:val="en-US"/>
+        </w:rPr>
+        <w:t>the</w:t>
+      </w:r>
+      <w:proofErr w:type="gramEnd"/>
+      <w:r>
+        <w:rPr>
+          <w:sz w:val="24"/>
+          <w:szCs w:val="24"/>
+          <w:lang w:val="en-US"/>
+        </w:rPr>
+        <w:t xml:space="preserve"> paper by </w:t>
       </w:r>
       <w:proofErr w:type="spellStart"/>
       <w:r>
@@ -2222,7 +2355,25 @@
           <w:szCs w:val="24"/>
           <w:lang w:val="en-US"/>
         </w:rPr>
-        <w:t xml:space="preserve">that are not presented in this paper) are described in Chapter </w:t>
+        <w:t xml:space="preserve">that </w:t>
+      </w:r>
+      <w:proofErr w:type="gramStart"/>
+      <w:r>
+        <w:rPr>
+          <w:sz w:val="24"/>
+          <w:szCs w:val="24"/>
+          <w:lang w:val="en-US"/>
+        </w:rPr>
+        <w:t>are not presented</w:t>
+      </w:r>
+      <w:proofErr w:type="gramEnd"/>
+      <w:r>
+        <w:rPr>
+          <w:sz w:val="24"/>
+          <w:szCs w:val="24"/>
+          <w:lang w:val="en-US"/>
+        </w:rPr>
+        <w:t xml:space="preserve"> in this paper) are described in Chapter </w:t>
       </w:r>
       <w:r>
         <w:rPr>
@@ -2291,8 +2442,8 @@
           <w:lang w:val="en-US"/>
         </w:rPr>
       </w:pPr>
-      <w:bookmarkStart w:id="2" w:name="_Ref417637536"/>
-      <w:bookmarkStart w:id="3" w:name="_Toc527966913"/>
+      <w:bookmarkStart w:id="1" w:name="_Ref417637536"/>
+      <w:bookmarkStart w:id="2" w:name="_Toc527966913"/>
       <w:r>
         <w:rPr>
           <w:lang w:val="en-US"/>
@@ -2305,14 +2456,14 @@
         </w:rPr>
         <w:t xml:space="preserve"> model changes</w:t>
       </w:r>
+      <w:bookmarkEnd w:id="1"/>
+      <w:r>
+        <w:rPr>
+          <w:lang w:val="en-US"/>
+        </w:rPr>
+        <w:t xml:space="preserve"> up to version 2.0</w:t>
+      </w:r>
       <w:bookmarkEnd w:id="2"/>
-      <w:r>
-        <w:rPr>
-          <w:lang w:val="en-US"/>
-        </w:rPr>
-        <w:t xml:space="preserve"> up to version 2.0</w:t>
-      </w:r>
-      <w:bookmarkEnd w:id="3"/>
     </w:p>
     <w:p>
       <w:pPr>
@@ -2324,7 +2475,21 @@
         <w:rPr>
           <w:lang w:val="en-US"/>
         </w:rPr>
-        <w:t>After the publication of the above-referenced paper, a few modifications have been performed on the algorithms governing the physical model</w:t>
+        <w:t xml:space="preserve">After the publication of the above-referenced paper, a few modifications </w:t>
+      </w:r>
+      <w:proofErr w:type="gramStart"/>
+      <w:r>
+        <w:rPr>
+          <w:lang w:val="en-US"/>
+        </w:rPr>
+        <w:t>have been performed</w:t>
+      </w:r>
+      <w:proofErr w:type="gramEnd"/>
+      <w:r>
+        <w:rPr>
+          <w:lang w:val="en-US"/>
+        </w:rPr>
+        <w:t xml:space="preserve"> on the algorithms governing the physical model</w:t>
       </w:r>
       <w:r>
         <w:rPr>
@@ -2415,7 +2580,21 @@
         <w:rPr>
           <w:lang w:val="en-US"/>
         </w:rPr>
-        <w:t>, which will only be used for allotting seiche energy differently</w:t>
+        <w:t xml:space="preserve">, which </w:t>
+      </w:r>
+      <w:proofErr w:type="gramStart"/>
+      <w:r>
+        <w:rPr>
+          <w:lang w:val="en-US"/>
+        </w:rPr>
+        <w:t>will only be used</w:t>
+      </w:r>
+      <w:proofErr w:type="gramEnd"/>
+      <w:r>
+        <w:rPr>
+          <w:lang w:val="en-US"/>
+        </w:rPr>
+        <w:t xml:space="preserve"> for allotting seiche energy differently</w:t>
       </w:r>
       <w:r>
         <w:rPr>
@@ -2487,7 +2666,21 @@
         <w:rPr>
           <w:lang w:val="en-US"/>
         </w:rPr>
-        <w:t>This setting can be enabled in the parameter file.</w:t>
+        <w:t xml:space="preserve">This setting </w:t>
+      </w:r>
+      <w:proofErr w:type="gramStart"/>
+      <w:r>
+        <w:rPr>
+          <w:lang w:val="en-US"/>
+        </w:rPr>
+        <w:t>can be enabled</w:t>
+      </w:r>
+      <w:proofErr w:type="gramEnd"/>
+      <w:r>
+        <w:rPr>
+          <w:lang w:val="en-US"/>
+        </w:rPr>
+        <w:t xml:space="preserve"> in the parameter file.</w:t>
       </w:r>
     </w:p>
     <w:p>
@@ -2546,7 +2739,21 @@
         <w:rPr>
           <w:lang w:val="en-US"/>
         </w:rPr>
-        <w:t xml:space="preserve">: one can let the inflow sink through the layers of the reservoir based on its density, entraining water with it and stopping when neutral buoyancy is reached. </w:t>
+        <w:t xml:space="preserve">: one can let the inflow sink through the layers of the reservoir based on its density, entraining water with it and stopping when neutral buoyancy </w:t>
+      </w:r>
+      <w:proofErr w:type="gramStart"/>
+      <w:r>
+        <w:rPr>
+          <w:lang w:val="en-US"/>
+        </w:rPr>
+        <w:t>is reached</w:t>
+      </w:r>
+      <w:proofErr w:type="gramEnd"/>
+      <w:r>
+        <w:rPr>
+          <w:lang w:val="en-US"/>
+        </w:rPr>
+        <w:t xml:space="preserve">. </w:t>
       </w:r>
       <w:r>
         <w:rPr>
@@ -2582,7 +2789,21 @@
         <w:rPr>
           <w:lang w:val="en-US"/>
         </w:rPr>
-        <w:t xml:space="preserve">This setting can be enabled in the parameter file. </w:t>
+        <w:t xml:space="preserve">This setting </w:t>
+      </w:r>
+      <w:proofErr w:type="gramStart"/>
+      <w:r>
+        <w:rPr>
+          <w:lang w:val="en-US"/>
+        </w:rPr>
+        <w:t>can be enabled</w:t>
+      </w:r>
+      <w:proofErr w:type="gramEnd"/>
+      <w:r>
+        <w:rPr>
+          <w:lang w:val="en-US"/>
+        </w:rPr>
+        <w:t xml:space="preserve"> in the parameter file. </w:t>
       </w:r>
     </w:p>
     <w:p>
@@ -2718,7 +2939,7 @@
           <w:lang w:val="en-US"/>
         </w:rPr>
       </w:pPr>
-      <w:bookmarkStart w:id="4" w:name="_Toc527966914"/>
+      <w:bookmarkStart w:id="3" w:name="_Toc527966914"/>
       <w:r>
         <w:rPr>
           <w:lang w:val="en-US"/>
@@ -2731,17 +2952,17 @@
         </w:rPr>
         <w:t>odel set-up</w:t>
       </w:r>
-      <w:bookmarkEnd w:id="4"/>
+      <w:bookmarkEnd w:id="3"/>
     </w:p>
     <w:p>
       <w:pPr>
         <w:pStyle w:val="Heading2"/>
       </w:pPr>
-      <w:bookmarkStart w:id="5" w:name="_Toc527966915"/>
+      <w:bookmarkStart w:id="4" w:name="_Toc527966915"/>
       <w:r>
         <w:t>Physical</w:t>
       </w:r>
-      <w:bookmarkEnd w:id="5"/>
+      <w:bookmarkEnd w:id="4"/>
     </w:p>
     <w:p>
       <w:pPr>
@@ -2759,7 +2980,25 @@
           <w:szCs w:val="24"/>
           <w:lang w:val="en-US"/>
         </w:rPr>
-        <w:t xml:space="preserve">The model is run </w:t>
+        <w:t xml:space="preserve">The model </w:t>
+      </w:r>
+      <w:proofErr w:type="gramStart"/>
+      <w:r>
+        <w:rPr>
+          <w:sz w:val="24"/>
+          <w:szCs w:val="24"/>
+          <w:lang w:val="en-US"/>
+        </w:rPr>
+        <w:t>is run</w:t>
+      </w:r>
+      <w:proofErr w:type="gramEnd"/>
+      <w:r>
+        <w:rPr>
+          <w:sz w:val="24"/>
+          <w:szCs w:val="24"/>
+          <w:lang w:val="en-US"/>
+        </w:rPr>
+        <w:t xml:space="preserve"> </w:t>
       </w:r>
       <w:r>
         <w:rPr>
@@ -2815,7 +3054,25 @@
           <w:szCs w:val="24"/>
           <w:lang w:val="en-US"/>
         </w:rPr>
-        <w:t xml:space="preserve">. The name of the parameter file can be given as first argument when calling the model executable; if nothing is given (or for example if the model is run with a double-click), then </w:t>
+        <w:t xml:space="preserve">. The name of the parameter file can be given as first argument when calling the model executable; if nothing is given (or for example if the model is run with </w:t>
+      </w:r>
+      <w:proofErr w:type="gramStart"/>
+      <w:r>
+        <w:rPr>
+          <w:sz w:val="24"/>
+          <w:szCs w:val="24"/>
+          <w:lang w:val="en-US"/>
+        </w:rPr>
+        <w:t>a double-click</w:t>
+      </w:r>
+      <w:proofErr w:type="gramEnd"/>
+      <w:r>
+        <w:rPr>
+          <w:sz w:val="24"/>
+          <w:szCs w:val="24"/>
+          <w:lang w:val="en-US"/>
+        </w:rPr>
+        <w:t xml:space="preserve">), then </w:t>
       </w:r>
       <w:proofErr w:type="spellStart"/>
       <w:r>
@@ -2929,7 +3186,25 @@
           <w:szCs w:val="24"/>
           <w:lang w:val="en-US"/>
         </w:rPr>
-        <w:t>hows an explanation of this file</w:t>
+        <w:t xml:space="preserve">hows </w:t>
+      </w:r>
+      <w:proofErr w:type="gramStart"/>
+      <w:r>
+        <w:rPr>
+          <w:sz w:val="24"/>
+          <w:szCs w:val="24"/>
+          <w:lang w:val="en-US"/>
+        </w:rPr>
+        <w:t>an</w:t>
+      </w:r>
+      <w:proofErr w:type="gramEnd"/>
+      <w:r>
+        <w:rPr>
+          <w:sz w:val="24"/>
+          <w:szCs w:val="24"/>
+          <w:lang w:val="en-US"/>
+        </w:rPr>
+        <w:t xml:space="preserve"> explanation of this file</w:t>
       </w:r>
       <w:r>
         <w:rPr>
@@ -3017,7 +3292,25 @@
           <w:szCs w:val="24"/>
           <w:lang w:val="en-US"/>
         </w:rPr>
-        <w:t>) are better described in the above-referenced paper.</w:t>
+        <w:t xml:space="preserve">) </w:t>
+      </w:r>
+      <w:proofErr w:type="gramStart"/>
+      <w:r>
+        <w:rPr>
+          <w:sz w:val="24"/>
+          <w:szCs w:val="24"/>
+          <w:lang w:val="en-US"/>
+        </w:rPr>
+        <w:t>are better described</w:t>
+      </w:r>
+      <w:proofErr w:type="gramEnd"/>
+      <w:r>
+        <w:rPr>
+          <w:sz w:val="24"/>
+          <w:szCs w:val="24"/>
+          <w:lang w:val="en-US"/>
+        </w:rPr>
+        <w:t xml:space="preserve"> in the above-referenced paper.</w:t>
       </w:r>
     </w:p>
     <w:tbl>
@@ -4946,7 +5239,6 @@
                 <w:sz w:val="24"/>
                 <w:szCs w:val="24"/>
               </w:rPr>
-              <w:lastRenderedPageBreak/>
               <w:t>SeicheNormalization</w:t>
             </w:r>
             <w:proofErr w:type="spellEnd"/>
@@ -5045,7 +5337,25 @@
                 <w:szCs w:val="24"/>
                 <w:lang w:val="en-US"/>
               </w:rPr>
-              <w:t xml:space="preserve">Wind drag model (1:lazy (constant), 2:ocean (increasing), 3:lake (Wüest and </w:t>
+              <w:t>Wind drag model (1:lazy (constant), 2:ocean (increasing), 3:lake (</w:t>
+            </w:r>
+            <w:proofErr w:type="spellStart"/>
+            <w:r>
+              <w:rPr>
+                <w:sz w:val="24"/>
+                <w:szCs w:val="24"/>
+                <w:lang w:val="en-US"/>
+              </w:rPr>
+              <w:t>Wüest</w:t>
+            </w:r>
+            <w:proofErr w:type="spellEnd"/>
+            <w:r>
+              <w:rPr>
+                <w:sz w:val="24"/>
+                <w:szCs w:val="24"/>
+                <w:lang w:val="en-US"/>
+              </w:rPr>
+              <w:t xml:space="preserve"> and </w:t>
             </w:r>
             <w:proofErr w:type="spellStart"/>
             <w:r>
@@ -5251,6 +5561,7 @@
               </w:rPr>
               <w:t>default</w:t>
             </w:r>
+            <w:proofErr w:type="gramStart"/>
             <w:r>
               <w:rPr>
                 <w:color w:val="FF0000"/>
@@ -5261,6 +5572,7 @@
               <w:t>:off</w:t>
             </w:r>
             <w:proofErr w:type="spellEnd"/>
+            <w:proofErr w:type="gramEnd"/>
             <w:r>
               <w:rPr>
                 <w:color w:val="FF0000"/>
@@ -7310,7 +7622,7 @@
           <w:lang w:val="en-US"/>
         </w:rPr>
       </w:pPr>
-      <w:bookmarkStart w:id="6" w:name="_Ref413857883"/>
+      <w:bookmarkStart w:id="5" w:name="_Ref413857883"/>
       <w:r>
         <w:rPr>
           <w:color w:val="auto"/>
@@ -7360,7 +7672,7 @@
         </w:rPr>
         <w:fldChar w:fldCharType="end"/>
       </w:r>
-      <w:bookmarkEnd w:id="6"/>
+      <w:bookmarkEnd w:id="5"/>
       <w:r>
         <w:rPr>
           <w:color w:val="auto"/>
@@ -7417,14 +7729,14 @@
           <w:lang w:val="en-US"/>
         </w:rPr>
       </w:pPr>
-      <w:bookmarkStart w:id="7" w:name="_Toc527966916"/>
+      <w:bookmarkStart w:id="6" w:name="_Toc527966916"/>
       <w:r>
         <w:rPr>
           <w:lang w:val="en-US"/>
         </w:rPr>
         <w:t>Input files</w:t>
       </w:r>
-      <w:bookmarkEnd w:id="7"/>
+      <w:bookmarkEnd w:id="6"/>
     </w:p>
     <w:p>
       <w:pPr>
@@ -7441,7 +7753,25 @@
           <w:szCs w:val="24"/>
           <w:lang w:val="en-US"/>
         </w:rPr>
-        <w:t xml:space="preserve">The input files are opened and read by the model while it is running. For all these files, the given depths must be within the limits set in the lake morphology (depth is zero at the surface and negative as it decreases downwards), while the given times must </w:t>
+        <w:t xml:space="preserve">The input files </w:t>
+      </w:r>
+      <w:proofErr w:type="gramStart"/>
+      <w:r>
+        <w:rPr>
+          <w:sz w:val="24"/>
+          <w:szCs w:val="24"/>
+          <w:lang w:val="en-US"/>
+        </w:rPr>
+        <w:t>are opened and read by the model while it is running</w:t>
+      </w:r>
+      <w:proofErr w:type="gramEnd"/>
+      <w:r>
+        <w:rPr>
+          <w:sz w:val="24"/>
+          <w:szCs w:val="24"/>
+          <w:lang w:val="en-US"/>
+        </w:rPr>
+        <w:t xml:space="preserve">. For all these files, the given depths must be within the limits set in the lake morphology (depth is zero at the surface and negative as it decreases downwards), while the given times must </w:t>
       </w:r>
       <w:r>
         <w:rPr>
@@ -7565,11 +7895,11 @@
       <w:pPr>
         <w:pStyle w:val="Heading2"/>
       </w:pPr>
-      <w:bookmarkStart w:id="8" w:name="_Toc527966917"/>
+      <w:bookmarkStart w:id="7" w:name="_Toc527966917"/>
       <w:r>
         <w:t>Numerical</w:t>
       </w:r>
-      <w:bookmarkEnd w:id="8"/>
+      <w:bookmarkEnd w:id="7"/>
     </w:p>
     <w:p>
       <w:pPr>
@@ -7687,7 +8017,25 @@
           <w:szCs w:val="24"/>
           <w:lang w:val="en-US"/>
         </w:rPr>
-        <w:t xml:space="preserve"> can either be a string (path to a file), a vector containing the grid points </w:t>
+        <w:t xml:space="preserve"> can </w:t>
+      </w:r>
+      <w:proofErr w:type="gramStart"/>
+      <w:r>
+        <w:rPr>
+          <w:sz w:val="24"/>
+          <w:szCs w:val="24"/>
+          <w:lang w:val="en-US"/>
+        </w:rPr>
+        <w:t>either be</w:t>
+      </w:r>
+      <w:proofErr w:type="gramEnd"/>
+      <w:r>
+        <w:rPr>
+          <w:sz w:val="24"/>
+          <w:szCs w:val="24"/>
+          <w:lang w:val="en-US"/>
+        </w:rPr>
+        <w:t xml:space="preserve"> a string (path to a file), a vector containing the grid points </w:t>
       </w:r>
       <w:r>
         <w:rPr>
@@ -7711,7 +8059,43 @@
           <w:szCs w:val="24"/>
           <w:lang w:val="en-US"/>
         </w:rPr>
-        <w:t xml:space="preserve"> If a path is given, the file can contain again either all the values which define the model grid (mostly used for variable grid spacing) or a number specifying the number of grid points. If the grid points are specified, one needs to make sure to include the top and bottom values as defined in the morphology file otherwise an error occurs and the simulation aborts.</w:t>
+        <w:t xml:space="preserve"> If a path is given, the file can contain again either all the </w:t>
+      </w:r>
+      <w:proofErr w:type="gramStart"/>
+      <w:r>
+        <w:rPr>
+          <w:sz w:val="24"/>
+          <w:szCs w:val="24"/>
+          <w:lang w:val="en-US"/>
+        </w:rPr>
+        <w:t>values which define the model grid (mostly used for variable grid spacing)</w:t>
+      </w:r>
+      <w:proofErr w:type="gramEnd"/>
+      <w:r>
+        <w:rPr>
+          <w:sz w:val="24"/>
+          <w:szCs w:val="24"/>
+          <w:lang w:val="en-US"/>
+        </w:rPr>
+        <w:t xml:space="preserve"> or a number specifying the number of grid points. If the grid points </w:t>
+      </w:r>
+      <w:proofErr w:type="gramStart"/>
+      <w:r>
+        <w:rPr>
+          <w:sz w:val="24"/>
+          <w:szCs w:val="24"/>
+          <w:lang w:val="en-US"/>
+        </w:rPr>
+        <w:t>are specified</w:t>
+      </w:r>
+      <w:proofErr w:type="gramEnd"/>
+      <w:r>
+        <w:rPr>
+          <w:sz w:val="24"/>
+          <w:szCs w:val="24"/>
+          <w:lang w:val="en-US"/>
+        </w:rPr>
+        <w:t>, one needs to make sure to include the top and bottom values as defined in the morphology file otherwise an error occurs and the simulation aborts.</w:t>
       </w:r>
     </w:p>
     <w:p>
@@ -7800,15 +8184,51 @@
           <w:szCs w:val="24"/>
           <w:lang w:val="en-US"/>
         </w:rPr>
-        <w:t>the model results will be written.</w:t>
-      </w:r>
-      <w:r>
-        <w:rPr>
-          <w:sz w:val="24"/>
-          <w:szCs w:val="24"/>
-          <w:lang w:val="en-US"/>
-        </w:rPr>
-        <w:t xml:space="preserve"> It can either be a string (path to a file), a vector containing the output depths in [m] or a value specifying output resolution in [m]. If </w:t>
+        <w:t xml:space="preserve">the model results </w:t>
+      </w:r>
+      <w:proofErr w:type="gramStart"/>
+      <w:r>
+        <w:rPr>
+          <w:sz w:val="24"/>
+          <w:szCs w:val="24"/>
+          <w:lang w:val="en-US"/>
+        </w:rPr>
+        <w:t>will be written</w:t>
+      </w:r>
+      <w:proofErr w:type="gramEnd"/>
+      <w:r>
+        <w:rPr>
+          <w:sz w:val="24"/>
+          <w:szCs w:val="24"/>
+          <w:lang w:val="en-US"/>
+        </w:rPr>
+        <w:t>.</w:t>
+      </w:r>
+      <w:r>
+        <w:rPr>
+          <w:sz w:val="24"/>
+          <w:szCs w:val="24"/>
+          <w:lang w:val="en-US"/>
+        </w:rPr>
+        <w:t xml:space="preserve"> It can </w:t>
+      </w:r>
+      <w:proofErr w:type="gramStart"/>
+      <w:r>
+        <w:rPr>
+          <w:sz w:val="24"/>
+          <w:szCs w:val="24"/>
+          <w:lang w:val="en-US"/>
+        </w:rPr>
+        <w:t>either be</w:t>
+      </w:r>
+      <w:proofErr w:type="gramEnd"/>
+      <w:r>
+        <w:rPr>
+          <w:sz w:val="24"/>
+          <w:szCs w:val="24"/>
+          <w:lang w:val="en-US"/>
+        </w:rPr>
+        <w:t xml:space="preserve"> a string (path to a file), a vector containing the output depths in [m] or a value specifying output resolution in [m]. If </w:t>
       </w:r>
       <w:r>
         <w:rPr>
@@ -7834,7 +8254,61 @@
           <w:szCs w:val="24"/>
           <w:lang w:val="en-US"/>
         </w:rPr>
-        <w:t>” indicates whether the output depths should be interpreted as absolute height above sediment (value is 1) or as depth below water level (value is 2). If the reference is 1, depths have to be given as negative depths below water table. Conversely, if it is 2, depths have to be given as positive depths above sediment.</w:t>
+        <w:t xml:space="preserve">” indicates whether the output depths should be interpreted as absolute height above </w:t>
+      </w:r>
+      <w:proofErr w:type="gramStart"/>
+      <w:r>
+        <w:rPr>
+          <w:sz w:val="24"/>
+          <w:szCs w:val="24"/>
+          <w:lang w:val="en-US"/>
+        </w:rPr>
+        <w:t>sediment</w:t>
+      </w:r>
+      <w:proofErr w:type="gramEnd"/>
+      <w:r>
+        <w:rPr>
+          <w:sz w:val="24"/>
+          <w:szCs w:val="24"/>
+          <w:lang w:val="en-US"/>
+        </w:rPr>
+        <w:t xml:space="preserve"> (value is 1) or as depth below water level (value is 2). If the reference is </w:t>
+      </w:r>
+      <w:proofErr w:type="gramStart"/>
+      <w:r>
+        <w:rPr>
+          <w:sz w:val="24"/>
+          <w:szCs w:val="24"/>
+          <w:lang w:val="en-US"/>
+        </w:rPr>
+        <w:t>1</w:t>
+      </w:r>
+      <w:proofErr w:type="gramEnd"/>
+      <w:r>
+        <w:rPr>
+          <w:sz w:val="24"/>
+          <w:szCs w:val="24"/>
+          <w:lang w:val="en-US"/>
+        </w:rPr>
+        <w:t xml:space="preserve">, depths have to be given as negative depths below water table. Conversely, if it is </w:t>
+      </w:r>
+      <w:proofErr w:type="gramStart"/>
+      <w:r>
+        <w:rPr>
+          <w:sz w:val="24"/>
+          <w:szCs w:val="24"/>
+          <w:lang w:val="en-US"/>
+        </w:rPr>
+        <w:t>2</w:t>
+      </w:r>
+      <w:proofErr w:type="gramEnd"/>
+      <w:r>
+        <w:rPr>
+          <w:sz w:val="24"/>
+          <w:szCs w:val="24"/>
+          <w:lang w:val="en-US"/>
+        </w:rPr>
+        <w:t>, depths have to be given as positive depths above sediment.</w:t>
       </w:r>
     </w:p>
     <w:p>
@@ -7931,7 +8405,25 @@
           <w:szCs w:val="24"/>
           <w:lang w:val="en-US"/>
         </w:rPr>
-        <w:t>the model results will be written.</w:t>
+        <w:t xml:space="preserve">the model results </w:t>
+      </w:r>
+      <w:proofErr w:type="gramStart"/>
+      <w:r>
+        <w:rPr>
+          <w:sz w:val="24"/>
+          <w:szCs w:val="24"/>
+          <w:lang w:val="en-US"/>
+        </w:rPr>
+        <w:t>will be written</w:t>
+      </w:r>
+      <w:proofErr w:type="gramEnd"/>
+      <w:r>
+        <w:rPr>
+          <w:sz w:val="24"/>
+          <w:szCs w:val="24"/>
+          <w:lang w:val="en-US"/>
+        </w:rPr>
+        <w:t>.</w:t>
       </w:r>
       <w:r>
         <w:rPr>
@@ -7947,44 +8439,62 @@
           <w:szCs w:val="24"/>
           <w:lang w:val="en-US"/>
         </w:rPr>
-        <w:t xml:space="preserve">It can either be a string (path to a file), a vector containing the output times in [days] or a value specifying output time resolution in [5 min] units. If a path to a file is given, this file can again contain either all output times in [days] or the resolution. </w:t>
+        <w:t xml:space="preserve">It can </w:t>
+      </w:r>
+      <w:proofErr w:type="gramStart"/>
+      <w:r>
+        <w:rPr>
+          <w:sz w:val="24"/>
+          <w:szCs w:val="24"/>
+          <w:lang w:val="en-US"/>
+        </w:rPr>
+        <w:t>either be</w:t>
+      </w:r>
+      <w:proofErr w:type="gramEnd"/>
+      <w:r>
+        <w:rPr>
+          <w:sz w:val="24"/>
+          <w:szCs w:val="24"/>
+          <w:lang w:val="en-US"/>
+        </w:rPr>
+        <w:t xml:space="preserve"> a string (path to a file), a vector containing the output times in [days] or a value specifying output time resolution in [5 min] units. If a path to a file is given, this file can again contain either all output times in [days] or the resolution. </w:t>
       </w:r>
     </w:p>
     <w:p>
       <w:pPr>
         <w:pStyle w:val="Heading2"/>
       </w:pPr>
-      <w:bookmarkStart w:id="9" w:name="_Toc527966918"/>
+      <w:bookmarkStart w:id="8" w:name="_Toc527966918"/>
       <w:r>
         <w:t>Physical</w:t>
+      </w:r>
+      <w:bookmarkEnd w:id="8"/>
+    </w:p>
+    <w:p>
+      <w:pPr>
+        <w:pStyle w:val="Heading3"/>
+        <w:rPr>
+          <w:lang w:val="en-US"/>
+        </w:rPr>
+      </w:pPr>
+      <w:bookmarkStart w:id="9" w:name="_Toc527966919"/>
+      <w:r>
+        <w:rPr>
+          <w:lang w:val="en-US"/>
+        </w:rPr>
+        <w:t>Morphology</w:t>
       </w:r>
       <w:bookmarkEnd w:id="9"/>
     </w:p>
     <w:p>
       <w:pPr>
-        <w:pStyle w:val="Heading3"/>
-        <w:rPr>
+        <w:jc w:val="both"/>
+        <w:rPr>
+          <w:sz w:val="24"/>
+          <w:szCs w:val="24"/>
           <w:lang w:val="en-US"/>
         </w:rPr>
       </w:pPr>
-      <w:bookmarkStart w:id="10" w:name="_Toc527966919"/>
-      <w:r>
-        <w:rPr>
-          <w:lang w:val="en-US"/>
-        </w:rPr>
-        <w:t>Morphology</w:t>
-      </w:r>
-      <w:bookmarkEnd w:id="10"/>
-    </w:p>
-    <w:p>
-      <w:pPr>
-        <w:jc w:val="both"/>
-        <w:rPr>
-          <w:sz w:val="24"/>
-          <w:szCs w:val="24"/>
-          <w:lang w:val="en-US"/>
-        </w:rPr>
-      </w:pPr>
       <w:r>
         <w:rPr>
           <w:sz w:val="24"/>
@@ -8067,13 +8577,23 @@
         </w:rPr>
         <w:t xml:space="preserve">ideally </w:t>
       </w:r>
-      <w:r>
-        <w:rPr>
-          <w:sz w:val="24"/>
-          <w:szCs w:val="24"/>
-          <w:lang w:val="en-US"/>
-        </w:rPr>
-        <w:t>0 m</w:t>
+      <w:proofErr w:type="gramStart"/>
+      <w:r>
+        <w:rPr>
+          <w:sz w:val="24"/>
+          <w:szCs w:val="24"/>
+          <w:lang w:val="en-US"/>
+        </w:rPr>
+        <w:t>0</w:t>
+      </w:r>
+      <w:proofErr w:type="gramEnd"/>
+      <w:r>
+        <w:rPr>
+          <w:sz w:val="24"/>
+          <w:szCs w:val="24"/>
+          <w:lang w:val="en-US"/>
+        </w:rPr>
+        <w:t> m</w:t>
       </w:r>
       <w:r>
         <w:rPr>
@@ -8134,7 +8654,25 @@
           <w:lang w:val="en-US"/>
         </w:rPr>
         <w:lastRenderedPageBreak/>
-        <w:t>The first line of the file is a header, the n</w:t>
+        <w:t xml:space="preserve">The first line of the file is a </w:t>
+      </w:r>
+      <w:proofErr w:type="gramStart"/>
+      <w:r>
+        <w:rPr>
+          <w:sz w:val="24"/>
+          <w:szCs w:val="24"/>
+          <w:lang w:val="en-US"/>
+        </w:rPr>
+        <w:t>header,</w:t>
+      </w:r>
+      <w:proofErr w:type="gramEnd"/>
+      <w:r>
+        <w:rPr>
+          <w:sz w:val="24"/>
+          <w:szCs w:val="24"/>
+          <w:lang w:val="en-US"/>
+        </w:rPr>
+        <w:t xml:space="preserve"> the n</w:t>
       </w:r>
       <w:r>
         <w:rPr>
@@ -8276,7 +8814,7 @@
       <w:r>
         <w:rPr>
           <w:noProof/>
-          <w:lang w:val="en-US"/>
+          <w:lang w:eastAsia="de-CH"/>
         </w:rPr>
         <mc:AlternateContent>
           <mc:Choice Requires="wps">
@@ -8322,11 +8860,19 @@
                                 <w:lang w:val="en-US"/>
                               </w:rPr>
                             </w:pPr>
-                            <w:r>
-                              <w:rPr>
-                                <w:lang w:val="en-US"/>
-                              </w:rPr>
-                              <w:t>z [m]</w:t>
+                            <w:proofErr w:type="gramStart"/>
+                            <w:r>
+                              <w:rPr>
+                                <w:lang w:val="en-US"/>
+                              </w:rPr>
+                              <w:t>z</w:t>
+                            </w:r>
+                            <w:proofErr w:type="gramEnd"/>
+                            <w:r>
+                              <w:rPr>
+                                <w:lang w:val="en-US"/>
+                              </w:rPr>
+                              <w:t xml:space="preserve"> [m]</w:t>
                             </w:r>
                             <w:r>
                               <w:rPr>
@@ -8567,7 +9113,7 @@
           </mc:Choice>
           <mc:Fallback>
             <w:pict>
-              <v:shape id="Text Box 2" o:spid="_x0000_s1027" type="#_x0000_t202" style="width:108.4pt;height:167.25pt;visibility:visible;mso-wrap-style:square;mso-left-percent:-10001;mso-top-percent:-10001;mso-position-horizontal:absolute;mso-position-horizontal-relative:char;mso-position-vertical:absolute;mso-position-vertical-relative:line;mso-left-percent:-10001;mso-top-percent:-10001;v-text-anchor:top" o:gfxdata="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">
+              <v:shape w14:anchorId="34ECF7D9" id="Text Box 2" o:spid="_x0000_s1027" type="#_x0000_t202" style="width:108.4pt;height:167.25pt;visibility:visible;mso-wrap-style:square;mso-left-percent:-10001;mso-top-percent:-10001;mso-position-horizontal:absolute;mso-position-horizontal-relative:char;mso-position-vertical:absolute;mso-position-vertical-relative:line;mso-left-percent:-10001;mso-top-percent:-10001;v-text-anchor:top" o:gfxdata="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">
                 <v:textbox>
                   <w:txbxContent>
                     <w:p>
@@ -8576,11 +9122,19 @@
                           <w:lang w:val="en-US"/>
                         </w:rPr>
                       </w:pPr>
-                      <w:r>
-                        <w:rPr>
-                          <w:lang w:val="en-US"/>
-                        </w:rPr>
-                        <w:t>z [m]</w:t>
+                      <w:proofErr w:type="gramStart"/>
+                      <w:r>
+                        <w:rPr>
+                          <w:lang w:val="en-US"/>
+                        </w:rPr>
+                        <w:t>z</w:t>
+                      </w:r>
+                      <w:proofErr w:type="gramEnd"/>
+                      <w:r>
+                        <w:rPr>
+                          <w:lang w:val="en-US"/>
+                        </w:rPr>
+                        <w:t xml:space="preserve"> [m]</w:t>
                       </w:r>
                       <w:r>
                         <w:rPr>
@@ -8824,14 +9378,14 @@
           <w:lang w:val="en-US"/>
         </w:rPr>
       </w:pPr>
-      <w:bookmarkStart w:id="11" w:name="_Toc527966920"/>
+      <w:bookmarkStart w:id="10" w:name="_Toc527966920"/>
       <w:r>
         <w:rPr>
           <w:lang w:val="en-US"/>
         </w:rPr>
         <w:t>Initial conditions</w:t>
       </w:r>
-      <w:bookmarkEnd w:id="11"/>
+      <w:bookmarkEnd w:id="10"/>
     </w:p>
     <w:p>
       <w:pPr>
@@ -8914,7 +9468,25 @@
           <w:szCs w:val="24"/>
           <w:lang w:val="en-US"/>
         </w:rPr>
-        <w:t xml:space="preserve"> can be given.</w:t>
+        <w:t xml:space="preserve"> </w:t>
+      </w:r>
+      <w:proofErr w:type="gramStart"/>
+      <w:r>
+        <w:rPr>
+          <w:sz w:val="24"/>
+          <w:szCs w:val="24"/>
+          <w:lang w:val="en-US"/>
+        </w:rPr>
+        <w:t>can be given</w:t>
+      </w:r>
+      <w:proofErr w:type="gramEnd"/>
+      <w:r>
+        <w:rPr>
+          <w:sz w:val="24"/>
+          <w:szCs w:val="24"/>
+          <w:lang w:val="en-US"/>
+        </w:rPr>
+        <w:t>.</w:t>
       </w:r>
       <w:r>
         <w:rPr>
@@ -8978,7 +9550,25 @@
           <w:szCs w:val="24"/>
           <w:lang w:val="en-US"/>
         </w:rPr>
-        <w:t>l of the reservoir (i.e. if -3 is chosen, the initial water level is set 3 meters below the 0 in the morphology file). The initial data values are extrapolated to the maximum depth in the morphology file in case not all the depths are given in the initial data file.</w:t>
+        <w:t xml:space="preserve">l of the reservoir (i.e. if -3 is chosen, the initial water level is set 3 meters below the 0 in the morphology file). The initial data values </w:t>
+      </w:r>
+      <w:proofErr w:type="gramStart"/>
+      <w:r>
+        <w:rPr>
+          <w:sz w:val="24"/>
+          <w:szCs w:val="24"/>
+          <w:lang w:val="en-US"/>
+        </w:rPr>
+        <w:t>are extrapolated</w:t>
+      </w:r>
+      <w:proofErr w:type="gramEnd"/>
+      <w:r>
+        <w:rPr>
+          <w:sz w:val="24"/>
+          <w:szCs w:val="24"/>
+          <w:lang w:val="en-US"/>
+        </w:rPr>
+        <w:t xml:space="preserve"> to the maximum depth in the morphology file in case not all the depths are given in the initial data file.</w:t>
       </w:r>
     </w:p>
     <w:p>
@@ -9209,7 +9799,7 @@
       <w:r>
         <w:rPr>
           <w:noProof/>
-          <w:lang w:val="en-US"/>
+          <w:lang w:eastAsia="de-CH"/>
         </w:rPr>
         <mc:AlternateContent>
           <mc:Choice Requires="wps">
@@ -9255,12 +9845,14 @@
                                 <w:lang w:val="en-US"/>
                               </w:rPr>
                             </w:pPr>
+                            <w:proofErr w:type="gramStart"/>
                             <w:r>
                               <w:rPr>
                                 <w:lang w:val="en-US"/>
                               </w:rPr>
                               <w:t>z</w:t>
                             </w:r>
+                            <w:proofErr w:type="gramEnd"/>
                             <w:r>
                               <w:rPr>
                                 <w:lang w:val="en-US"/>
@@ -9858,7 +10450,7 @@
           </mc:Choice>
           <mc:Fallback>
             <w:pict>
-              <v:shape id="_x0000_s1028" type="#_x0000_t202" style="width:295.75pt;height:110.55pt;visibility:visible;mso-wrap-style:square;mso-left-percent:-10001;mso-top-percent:-10001;mso-position-horizontal:absolute;mso-position-horizontal-relative:char;mso-position-vertical:absolute;mso-position-vertical-relative:line;mso-left-percent:-10001;mso-top-percent:-10001;v-text-anchor:top" o:gfxdata="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">
+              <v:shape w14:anchorId="7EC27B61" id="_x0000_s1028" type="#_x0000_t202" style="width:295.75pt;height:110.55pt;visibility:visible;mso-wrap-style:square;mso-left-percent:-10001;mso-top-percent:-10001;mso-position-horizontal:absolute;mso-position-horizontal-relative:char;mso-position-vertical:absolute;mso-position-vertical-relative:line;mso-left-percent:-10001;mso-top-percent:-10001;v-text-anchor:top" o:gfxdata="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">
                 <v:textbox style="mso-fit-shape-to-text:t">
                   <w:txbxContent>
                     <w:p>
@@ -9867,12 +10459,14 @@
                           <w:lang w:val="en-US"/>
                         </w:rPr>
                       </w:pPr>
+                      <w:proofErr w:type="gramStart"/>
                       <w:r>
                         <w:rPr>
                           <w:lang w:val="en-US"/>
                         </w:rPr>
                         <w:t>z</w:t>
                       </w:r>
+                      <w:proofErr w:type="gramEnd"/>
                       <w:r>
                         <w:rPr>
                           <w:lang w:val="en-US"/>
@@ -10473,14 +11067,14 @@
           <w:lang w:val="en-US"/>
         </w:rPr>
       </w:pPr>
-      <w:bookmarkStart w:id="12" w:name="_Toc527966921"/>
+      <w:bookmarkStart w:id="11" w:name="_Toc527966921"/>
       <w:r>
         <w:rPr>
           <w:lang w:val="en-US"/>
         </w:rPr>
         <w:t>Forcing</w:t>
       </w:r>
-      <w:bookmarkEnd w:id="12"/>
+      <w:bookmarkEnd w:id="11"/>
     </w:p>
     <w:p>
       <w:pPr>
@@ -10505,7 +11099,25 @@
           <w:szCs w:val="24"/>
           <w:lang w:val="en-US"/>
         </w:rPr>
-        <w:t>specifies the atmospheric conditions to be applied at the reservoir surface throughout the simulation. At various times (in days), several parameters are specified, dependi</w:t>
+        <w:t xml:space="preserve">specifies the atmospheric conditions to </w:t>
+      </w:r>
+      <w:proofErr w:type="gramStart"/>
+      <w:r>
+        <w:rPr>
+          <w:sz w:val="24"/>
+          <w:szCs w:val="24"/>
+          <w:lang w:val="en-US"/>
+        </w:rPr>
+        <w:t>be applied</w:t>
+      </w:r>
+      <w:proofErr w:type="gramEnd"/>
+      <w:r>
+        <w:rPr>
+          <w:sz w:val="24"/>
+          <w:szCs w:val="24"/>
+          <w:lang w:val="en-US"/>
+        </w:rPr>
+        <w:t xml:space="preserve"> at the reservoir surface throughout the simulation. At various times (in days), several parameters are specified, dependi</w:t>
       </w:r>
       <w:r>
         <w:rPr>
@@ -10558,7 +11170,25 @@
           <w:lang w:val="en-US"/>
         </w:rPr>
         <w:lastRenderedPageBreak/>
-        <w:t xml:space="preserve">The first line of the file is a header, the next lines </w:t>
+        <w:t xml:space="preserve">The first line of the file is a </w:t>
+      </w:r>
+      <w:proofErr w:type="gramStart"/>
+      <w:r>
+        <w:rPr>
+          <w:sz w:val="24"/>
+          <w:szCs w:val="24"/>
+          <w:lang w:val="en-US"/>
+        </w:rPr>
+        <w:t>header,</w:t>
+      </w:r>
+      <w:proofErr w:type="gramEnd"/>
+      <w:r>
+        <w:rPr>
+          <w:sz w:val="24"/>
+          <w:szCs w:val="24"/>
+          <w:lang w:val="en-US"/>
+        </w:rPr>
+        <w:t xml:space="preserve"> the next lines </w:t>
       </w:r>
       <w:r>
         <w:rPr>
@@ -10661,7 +11291,6 @@
       <w:tblPr>
         <w:tblW w:w="10348" w:type="dxa"/>
         <w:jc w:val="center"/>
-        <w:tblInd w:w="-72" w:type="dxa"/>
         <w:tblBorders>
           <w:top w:val="single" w:sz="4" w:space="0" w:color="auto"/>
           <w:left w:val="single" w:sz="4" w:space="0" w:color="auto"/>
@@ -12266,7 +12895,7 @@
           <w:lang w:val="en-US"/>
         </w:rPr>
       </w:pPr>
-      <w:bookmarkStart w:id="13" w:name="_Ref414002271"/>
+      <w:bookmarkStart w:id="12" w:name="_Ref414002271"/>
       <w:r>
         <w:rPr>
           <w:color w:val="auto"/>
@@ -12310,7 +12939,7 @@
         </w:rPr>
         <w:fldChar w:fldCharType="end"/>
       </w:r>
-      <w:bookmarkEnd w:id="13"/>
+      <w:bookmarkEnd w:id="12"/>
       <w:r>
         <w:rPr>
           <w:color w:val="auto"/>
@@ -12342,7 +12971,25 @@
           <w:szCs w:val="24"/>
           <w:lang w:val="en-US"/>
         </w:rPr>
-        <w:t xml:space="preserve">use of filtered wind is enabled, </w:t>
+        <w:t xml:space="preserve">use of filtered wind </w:t>
+      </w:r>
+      <w:proofErr w:type="gramStart"/>
+      <w:r>
+        <w:rPr>
+          <w:sz w:val="24"/>
+          <w:szCs w:val="24"/>
+          <w:lang w:val="en-US"/>
+        </w:rPr>
+        <w:t>is enabled</w:t>
+      </w:r>
+      <w:proofErr w:type="gramEnd"/>
+      <w:r>
+        <w:rPr>
+          <w:sz w:val="24"/>
+          <w:szCs w:val="24"/>
+          <w:lang w:val="en-US"/>
+        </w:rPr>
+        <w:t xml:space="preserve">, </w:t>
       </w:r>
       <w:r>
         <w:rPr>
@@ -12382,7 +13029,16 @@
           <w:szCs w:val="24"/>
           <w:lang w:val="en-US"/>
         </w:rPr>
-        <w:t>s 2,</w:t>
+        <w:t>s 2</w:t>
+      </w:r>
+      <w:proofErr w:type="gramStart"/>
+      <w:r>
+        <w:rPr>
+          <w:sz w:val="24"/>
+          <w:szCs w:val="24"/>
+          <w:lang w:val="en-US"/>
+        </w:rPr>
+        <w:t>,</w:t>
       </w:r>
       <w:r>
         <w:rPr>
@@ -12392,6 +13048,7 @@
         </w:rPr>
         <w:t>3</w:t>
       </w:r>
+      <w:proofErr w:type="gramEnd"/>
       <w:r>
         <w:rPr>
           <w:sz w:val="24"/>
@@ -12462,7 +13119,7 @@
       <w:r>
         <w:rPr>
           <w:noProof/>
-          <w:lang w:val="en-US"/>
+          <w:lang w:eastAsia="de-CH"/>
         </w:rPr>
         <mc:AlternateContent>
           <mc:Choice Requires="wps">
@@ -12508,11 +13165,19 @@
                                 <w:lang w:val="fr-CH"/>
                               </w:rPr>
                             </w:pPr>
+                            <w:proofErr w:type="gramStart"/>
                             <w:r>
                               <w:rPr>
                                 <w:lang w:val="fr-CH"/>
                               </w:rPr>
-                              <w:t>t [d]</w:t>
+                              <w:t>t</w:t>
+                            </w:r>
+                            <w:proofErr w:type="gramEnd"/>
+                            <w:r>
+                              <w:rPr>
+                                <w:lang w:val="fr-CH"/>
+                              </w:rPr>
+                              <w:t xml:space="preserve"> [d]</w:t>
                             </w:r>
                             <w:r>
                               <w:rPr>
@@ -13468,7 +14133,7 @@
           </mc:Choice>
           <mc:Fallback>
             <w:pict>
-              <v:shape id="_x0000_s1029" type="#_x0000_t202" style="width:384pt;height:110.55pt;visibility:visible;mso-wrap-style:square;mso-left-percent:-10001;mso-top-percent:-10001;mso-position-horizontal:absolute;mso-position-horizontal-relative:char;mso-position-vertical:absolute;mso-position-vertical-relative:line;mso-left-percent:-10001;mso-top-percent:-10001;v-text-anchor:top" o:gfxdata="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">
+              <v:shape w14:anchorId="69D6BCA8" id="_x0000_s1029" type="#_x0000_t202" style="width:384pt;height:110.55pt;visibility:visible;mso-wrap-style:square;mso-left-percent:-10001;mso-top-percent:-10001;mso-position-horizontal:absolute;mso-position-horizontal-relative:char;mso-position-vertical:absolute;mso-position-vertical-relative:line;mso-left-percent:-10001;mso-top-percent:-10001;v-text-anchor:top" o:gfxdata="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">
                 <v:textbox style="mso-fit-shape-to-text:t">
                   <w:txbxContent>
                     <w:p>
@@ -13477,11 +14142,19 @@
                           <w:lang w:val="fr-CH"/>
                         </w:rPr>
                       </w:pPr>
+                      <w:proofErr w:type="gramStart"/>
                       <w:r>
                         <w:rPr>
                           <w:lang w:val="fr-CH"/>
                         </w:rPr>
-                        <w:t>t [d]</w:t>
+                        <w:t>t</w:t>
+                      </w:r>
+                      <w:proofErr w:type="gramEnd"/>
+                      <w:r>
+                        <w:rPr>
+                          <w:lang w:val="fr-CH"/>
+                        </w:rPr>
+                        <w:t xml:space="preserve"> [d]</w:t>
                       </w:r>
                       <w:r>
                         <w:rPr>
@@ -14440,7 +15113,7 @@
           <w:lang w:val="en-US"/>
         </w:rPr>
       </w:pPr>
-      <w:bookmarkStart w:id="14" w:name="_Toc527966922"/>
+      <w:bookmarkStart w:id="13" w:name="_Toc527966922"/>
       <w:r>
         <w:rPr>
           <w:lang w:val="en-US"/>
@@ -14448,7 +15121,7 @@
         <w:lastRenderedPageBreak/>
         <w:t>Light attenuation</w:t>
       </w:r>
-      <w:bookmarkEnd w:id="14"/>
+      <w:bookmarkEnd w:id="13"/>
     </w:p>
     <w:p>
       <w:pPr>
@@ -14518,6 +15191,7 @@
           <w:lang w:val="en-US"/>
         </w:rPr>
       </w:pPr>
+      <w:proofErr w:type="gramStart"/>
       <w:r>
         <w:rPr>
           <w:sz w:val="24"/>
@@ -14605,7 +15279,16 @@
           <w:szCs w:val="24"/>
           <w:lang w:val="en-US"/>
         </w:rPr>
-        <w:t>] in columns 2 to n+1. An example of this file:</w:t>
+        <w:t>] in columns 2 to n+1.</w:t>
+      </w:r>
+      <w:proofErr w:type="gramEnd"/>
+      <w:r>
+        <w:rPr>
+          <w:sz w:val="24"/>
+          <w:szCs w:val="24"/>
+          <w:lang w:val="en-US"/>
+        </w:rPr>
+        <w:t xml:space="preserve"> An example of this file:</w:t>
       </w:r>
     </w:p>
     <w:p>
@@ -14618,7 +15301,7 @@
       <w:r>
         <w:rPr>
           <w:noProof/>
-          <w:lang w:val="en-US"/>
+          <w:lang w:eastAsia="de-CH"/>
         </w:rPr>
         <mc:AlternateContent>
           <mc:Choice Requires="wps">
@@ -14664,12 +15347,21 @@
                                 <w:lang w:val="en-US"/>
                               </w:rPr>
                             </w:pPr>
+                            <w:proofErr w:type="gramStart"/>
                             <w:r>
                               <w:rPr>
                                 <w:color w:val="A82800"/>
                                 <w:lang w:val="en-US"/>
                               </w:rPr>
-                              <w:t>t (1.column)</w:t>
+                              <w:t>t</w:t>
+                            </w:r>
+                            <w:proofErr w:type="gramEnd"/>
+                            <w:r>
+                              <w:rPr>
+                                <w:color w:val="A82800"/>
+                                <w:lang w:val="en-US"/>
+                              </w:rPr>
+                              <w:t xml:space="preserve"> (1.column)</w:t>
                             </w:r>
                             <w:r>
                               <w:rPr>
@@ -14961,7 +15653,7 @@
           </mc:Choice>
           <mc:Fallback>
             <w:pict>
-              <v:shape id="_x0000_s1030" type="#_x0000_t202" style="width:208.25pt;height:110.55pt;visibility:visible;mso-wrap-style:square;mso-left-percent:-10001;mso-top-percent:-10001;mso-position-horizontal:absolute;mso-position-horizontal-relative:char;mso-position-vertical:absolute;mso-position-vertical-relative:line;mso-left-percent:-10001;mso-top-percent:-10001;v-text-anchor:top" o:gfxdata="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">
+              <v:shape w14:anchorId="061F45F8" id="_x0000_s1030" type="#_x0000_t202" style="width:208.25pt;height:110.55pt;visibility:visible;mso-wrap-style:square;mso-left-percent:-10001;mso-top-percent:-10001;mso-position-horizontal:absolute;mso-position-horizontal-relative:char;mso-position-vertical:absolute;mso-position-vertical-relative:line;mso-left-percent:-10001;mso-top-percent:-10001;v-text-anchor:top" o:gfxdata="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">
                 <v:textbox style="mso-fit-shape-to-text:t">
                   <w:txbxContent>
                     <w:p>
@@ -14970,12 +15662,21 @@
                           <w:lang w:val="en-US"/>
                         </w:rPr>
                       </w:pPr>
+                      <w:proofErr w:type="gramStart"/>
                       <w:r>
                         <w:rPr>
                           <w:color w:val="A82800"/>
                           <w:lang w:val="en-US"/>
                         </w:rPr>
-                        <w:t>t (1.column)</w:t>
+                        <w:t>t</w:t>
+                      </w:r>
+                      <w:proofErr w:type="gramEnd"/>
+                      <w:r>
+                        <w:rPr>
+                          <w:color w:val="A82800"/>
+                          <w:lang w:val="en-US"/>
+                        </w:rPr>
+                        <w:t xml:space="preserve"> (1.column)</w:t>
                       </w:r>
                       <w:r>
                         <w:rPr>
@@ -15352,14 +16053,14 @@
           <w:lang w:val="en-US"/>
         </w:rPr>
       </w:pPr>
-      <w:bookmarkStart w:id="15" w:name="_Toc527966923"/>
+      <w:bookmarkStart w:id="14" w:name="_Toc527966923"/>
       <w:r>
         <w:rPr>
           <w:lang w:val="en-US"/>
         </w:rPr>
         <w:t>Inflow and outflow</w:t>
       </w:r>
-      <w:bookmarkEnd w:id="15"/>
+      <w:bookmarkEnd w:id="14"/>
     </w:p>
     <w:p>
       <w:pPr>
@@ -15485,15 +16186,33 @@
           <w:szCs w:val="24"/>
           <w:lang w:val="en-US"/>
         </w:rPr>
-        <w:t>inflow placemen</w:t>
-      </w:r>
-      <w:r>
-        <w:rPr>
-          <w:sz w:val="24"/>
-          <w:szCs w:val="24"/>
-          <w:lang w:val="en-US"/>
-        </w:rPr>
-        <w:t xml:space="preserve">t </w:t>
+        <w:t xml:space="preserve">inflow </w:t>
+      </w:r>
+      <w:proofErr w:type="gramStart"/>
+      <w:r>
+        <w:rPr>
+          <w:sz w:val="24"/>
+          <w:szCs w:val="24"/>
+          <w:lang w:val="en-US"/>
+        </w:rPr>
+        <w:t>placemen</w:t>
+      </w:r>
+      <w:r>
+        <w:rPr>
+          <w:sz w:val="24"/>
+          <w:szCs w:val="24"/>
+          <w:lang w:val="en-US"/>
+        </w:rPr>
+        <w:t>t</w:t>
+      </w:r>
+      <w:proofErr w:type="gramEnd"/>
+      <w:r>
+        <w:rPr>
+          <w:sz w:val="24"/>
+          <w:szCs w:val="24"/>
+          <w:lang w:val="en-US"/>
+        </w:rPr>
+        <w:t xml:space="preserve"> </w:t>
       </w:r>
       <w:r>
         <w:rPr>
@@ -15592,13 +16311,23 @@
         </w:rPr>
         <w:t xml:space="preserve"> </w:t>
       </w:r>
-      <w:r>
-        <w:rPr>
-          <w:sz w:val="24"/>
-          <w:szCs w:val="24"/>
-          <w:lang w:val="en-US"/>
-        </w:rPr>
-        <w:t>must be given for a range of depths on a per-meter basis</w:t>
+      <w:proofErr w:type="gramStart"/>
+      <w:r>
+        <w:rPr>
+          <w:sz w:val="24"/>
+          <w:szCs w:val="24"/>
+          <w:lang w:val="en-US"/>
+        </w:rPr>
+        <w:t>must be given</w:t>
+      </w:r>
+      <w:proofErr w:type="gramEnd"/>
+      <w:r>
+        <w:rPr>
+          <w:sz w:val="24"/>
+          <w:szCs w:val="24"/>
+          <w:lang w:val="en-US"/>
+        </w:rPr>
+        <w:t xml:space="preserve"> for a range of depths on a per-meter basis</w:t>
       </w:r>
       <w:r>
         <w:rPr>
@@ -15646,15 +16375,33 @@
           <w:szCs w:val="24"/>
           <w:lang w:val="en-US"/>
         </w:rPr>
-        <w:t xml:space="preserve">Water inflow values must be positive, water outflow values must be negative. Temperature and salinity input can be either, as it can </w:t>
-      </w:r>
-      <w:r>
-        <w:rPr>
-          <w:sz w:val="24"/>
-          <w:szCs w:val="24"/>
-          <w:lang w:val="en-US"/>
-        </w:rPr>
-        <w:t>be used as</w:t>
+        <w:t xml:space="preserve">Water inflow values must be positive, water outflow values must be negative. Temperature and salinity input can be either, as it </w:t>
+      </w:r>
+      <w:proofErr w:type="gramStart"/>
+      <w:r>
+        <w:rPr>
+          <w:sz w:val="24"/>
+          <w:szCs w:val="24"/>
+          <w:lang w:val="en-US"/>
+        </w:rPr>
+        <w:t xml:space="preserve">can </w:t>
+      </w:r>
+      <w:r>
+        <w:rPr>
+          <w:sz w:val="24"/>
+          <w:szCs w:val="24"/>
+          <w:lang w:val="en-US"/>
+        </w:rPr>
+        <w:t>be used</w:t>
+      </w:r>
+      <w:proofErr w:type="gramEnd"/>
+      <w:r>
+        <w:rPr>
+          <w:sz w:val="24"/>
+          <w:szCs w:val="24"/>
+          <w:lang w:val="en-US"/>
+        </w:rPr>
+        <w:t xml:space="preserve"> as</w:t>
       </w:r>
       <w:r>
         <w:rPr>
@@ -15697,7 +16444,25 @@
           <w:szCs w:val="24"/>
           <w:lang w:val="en-US"/>
         </w:rPr>
-        <w:t>deep inflows (the ones that don’t move with the water level) and surface inflows (the ones that move with the water level). The</w:t>
+        <w:t xml:space="preserve">deep inflows (the ones that </w:t>
+      </w:r>
+      <w:proofErr w:type="gramStart"/>
+      <w:r>
+        <w:rPr>
+          <w:sz w:val="24"/>
+          <w:szCs w:val="24"/>
+          <w:lang w:val="en-US"/>
+        </w:rPr>
+        <w:t>don’t</w:t>
+      </w:r>
+      <w:proofErr w:type="gramEnd"/>
+      <w:r>
+        <w:rPr>
+          <w:sz w:val="24"/>
+          <w:szCs w:val="24"/>
+          <w:lang w:val="en-US"/>
+        </w:rPr>
+        <w:t xml:space="preserve"> move with the water level) and surface inflows (the ones that move with the water level). The</w:t>
       </w:r>
       <w:r>
         <w:rPr>
@@ -15808,7 +16573,25 @@
           <w:szCs w:val="24"/>
           <w:lang w:val="en-US"/>
         </w:rPr>
-        <w:t>Note that the depths are given relative to the initial water level (for deep inflows) and relative to the changing water level (for surface inflows).</w:t>
+        <w:t xml:space="preserve">Note that the depths </w:t>
+      </w:r>
+      <w:proofErr w:type="gramStart"/>
+      <w:r>
+        <w:rPr>
+          <w:sz w:val="24"/>
+          <w:szCs w:val="24"/>
+          <w:lang w:val="en-US"/>
+        </w:rPr>
+        <w:t>are given</w:t>
+      </w:r>
+      <w:proofErr w:type="gramEnd"/>
+      <w:r>
+        <w:rPr>
+          <w:sz w:val="24"/>
+          <w:szCs w:val="24"/>
+          <w:lang w:val="en-US"/>
+        </w:rPr>
+        <w:t xml:space="preserve"> relative to the initial water level (for deep inflows) and relative to the changing water level (for surface inflows).</w:t>
       </w:r>
     </w:p>
     <w:p>
@@ -15859,8 +16642,18 @@
           <w:szCs w:val="24"/>
           <w:lang w:val="en-US"/>
         </w:rPr>
-        <w:t>Each column represents one density driven inflow with its input depth (from where it will move to its stratification depth) given in line 3 for inflow, temperature and salinity. For outflow, the manual syntax (see above) remains valid. From line 4 on, the actual inflows are given</w:t>
-      </w:r>
+        <w:t xml:space="preserve">Each column represents one density driven inflow with its input depth (from where it will move to its stratification depth) given in line 3 for inflow, temperature and salinity. For outflow, the manual syntax (see above) remains valid. From line 4 on, the actual inflows </w:t>
+      </w:r>
+      <w:proofErr w:type="gramStart"/>
+      <w:r>
+        <w:rPr>
+          <w:sz w:val="24"/>
+          <w:szCs w:val="24"/>
+          <w:lang w:val="en-US"/>
+        </w:rPr>
+        <w:t>are given</w:t>
+      </w:r>
+      <w:proofErr w:type="gramEnd"/>
       <w:r>
         <w:rPr>
           <w:sz w:val="24"/>
@@ -16041,7 +16834,7 @@
         <w:rPr>
           <w:noProof/>
           <w:color w:val="FF0000"/>
-          <w:lang w:val="en-US"/>
+          <w:lang w:eastAsia="de-CH"/>
         </w:rPr>
         <mc:AlternateContent>
           <mc:Choice Requires="wps">
@@ -16087,12 +16880,21 @@
                                 <w:lang w:val="en-US"/>
                               </w:rPr>
                             </w:pPr>
+                            <w:proofErr w:type="gramStart"/>
                             <w:r>
                               <w:rPr>
                                 <w:color w:val="A82800"/>
                                 <w:lang w:val="en-US"/>
                               </w:rPr>
-                              <w:t>t (1.column)</w:t>
+                              <w:t>t</w:t>
+                            </w:r>
+                            <w:proofErr w:type="gramEnd"/>
+                            <w:r>
+                              <w:rPr>
+                                <w:color w:val="A82800"/>
+                                <w:lang w:val="en-US"/>
+                              </w:rPr>
+                              <w:t xml:space="preserve"> (1.column)</w:t>
                             </w:r>
                             <w:r>
                               <w:rPr>
@@ -16170,7 +16972,14 @@
                                 <w:color w:val="3366CC"/>
                                 <w:lang w:val="en-US"/>
                               </w:rPr>
-                              <w:t>-10.0</w:t>
+                              <w:t>-15</w:t>
+                            </w:r>
+                            <w:r>
+                              <w:rPr>
+                                <w:color w:val="3366CC"/>
+                                <w:lang w:val="en-US"/>
+                              </w:rPr>
+                              <w:t>.0</w:t>
                             </w:r>
                             <w:r>
                               <w:rPr>
@@ -16183,7 +16992,14 @@
                                 <w:color w:val="3366CC"/>
                                 <w:lang w:val="en-US"/>
                               </w:rPr>
-                              <w:t>-5.0</w:t>
+                              <w:t>-10</w:t>
+                            </w:r>
+                            <w:r>
+                              <w:rPr>
+                                <w:color w:val="3366CC"/>
+                                <w:lang w:val="en-US"/>
+                              </w:rPr>
+                              <w:t>.0</w:t>
                             </w:r>
                             <w:r>
                               <w:rPr>
@@ -16196,7 +17012,14 @@
                                 <w:color w:val="3366CC"/>
                                 <w:lang w:val="en-US"/>
                               </w:rPr>
-                              <w:t>0.0</w:t>
+                              <w:t>-5</w:t>
+                            </w:r>
+                            <w:r>
+                              <w:rPr>
+                                <w:color w:val="3366CC"/>
+                                <w:lang w:val="en-US"/>
+                              </w:rPr>
+                              <w:t>.0</w:t>
                             </w:r>
                             <w:r>
                               <w:rPr>
@@ -16381,7 +17204,7 @@
           </mc:Choice>
           <mc:Fallback>
             <w:pict>
-              <v:shape id="_x0000_s1031" type="#_x0000_t202" style="width:240.95pt;height:110.55pt;visibility:visible;mso-wrap-style:square;mso-left-percent:-10001;mso-top-percent:-10001;mso-position-horizontal:absolute;mso-position-horizontal-relative:char;mso-position-vertical:absolute;mso-position-vertical-relative:line;mso-left-percent:-10001;mso-top-percent:-10001;v-text-anchor:top" o:gfxdata="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">
+              <v:shape w14:anchorId="41783520" id="_x0000_s1031" type="#_x0000_t202" style="width:240.95pt;height:110.55pt;visibility:visible;mso-wrap-style:square;mso-left-percent:-10001;mso-top-percent:-10001;mso-position-horizontal:absolute;mso-position-horizontal-relative:char;mso-position-vertical:absolute;mso-position-vertical-relative:line;mso-left-percent:-10001;mso-top-percent:-10001;v-text-anchor:top" o:gfxdata="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">
                 <v:textbox style="mso-fit-shape-to-text:t">
                   <w:txbxContent>
                     <w:p>
@@ -16390,12 +17213,21 @@
                           <w:lang w:val="en-US"/>
                         </w:rPr>
                       </w:pPr>
+                      <w:proofErr w:type="gramStart"/>
                       <w:r>
                         <w:rPr>
                           <w:color w:val="A82800"/>
                           <w:lang w:val="en-US"/>
                         </w:rPr>
-                        <w:t>t (1.column)</w:t>
+                        <w:t>t</w:t>
+                      </w:r>
+                      <w:proofErr w:type="gramEnd"/>
+                      <w:r>
+                        <w:rPr>
+                          <w:color w:val="A82800"/>
+                          <w:lang w:val="en-US"/>
+                        </w:rPr>
+                        <w:t xml:space="preserve"> (1.column)</w:t>
                       </w:r>
                       <w:r>
                         <w:rPr>
@@ -16473,7 +17305,14 @@
                           <w:color w:val="3366CC"/>
                           <w:lang w:val="en-US"/>
                         </w:rPr>
-                        <w:t>-10.0</w:t>
+                        <w:t>-15</w:t>
+                      </w:r>
+                      <w:r>
+                        <w:rPr>
+                          <w:color w:val="3366CC"/>
+                          <w:lang w:val="en-US"/>
+                        </w:rPr>
+                        <w:t>.0</w:t>
                       </w:r>
                       <w:r>
                         <w:rPr>
@@ -16486,7 +17325,14 @@
                           <w:color w:val="3366CC"/>
                           <w:lang w:val="en-US"/>
                         </w:rPr>
-                        <w:t>-5.0</w:t>
+                        <w:t>-10</w:t>
+                      </w:r>
+                      <w:r>
+                        <w:rPr>
+                          <w:color w:val="3366CC"/>
+                          <w:lang w:val="en-US"/>
+                        </w:rPr>
+                        <w:t>.0</w:t>
                       </w:r>
                       <w:r>
                         <w:rPr>
@@ -16499,7 +17345,14 @@
                           <w:color w:val="3366CC"/>
                           <w:lang w:val="en-US"/>
                         </w:rPr>
-                        <w:t>0.0</w:t>
+                        <w:t>-5</w:t>
+                      </w:r>
+                      <w:r>
+                        <w:rPr>
+                          <w:color w:val="3366CC"/>
+                          <w:lang w:val="en-US"/>
+                        </w:rPr>
+                        <w:t>.0</w:t>
                       </w:r>
                       <w:r>
                         <w:rPr>
@@ -16683,7 +17536,7 @@
         <w:rPr>
           <w:noProof/>
           <w:color w:val="FF0000"/>
-          <w:lang w:val="en-US"/>
+          <w:lang w:eastAsia="de-CH"/>
         </w:rPr>
         <mc:AlternateContent>
           <mc:Choice Requires="wps">
@@ -16729,12 +17582,21 @@
                                 <w:lang w:val="en-US"/>
                               </w:rPr>
                             </w:pPr>
+                            <w:proofErr w:type="gramStart"/>
                             <w:r>
                               <w:rPr>
                                 <w:color w:val="A82800"/>
                                 <w:lang w:val="en-US"/>
                               </w:rPr>
-                              <w:t>t [d]</w:t>
+                              <w:t>t</w:t>
+                            </w:r>
+                            <w:proofErr w:type="gramEnd"/>
+                            <w:r>
+                              <w:rPr>
+                                <w:color w:val="A82800"/>
+                                <w:lang w:val="en-US"/>
+                              </w:rPr>
+                              <w:t xml:space="preserve"> [d]</w:t>
                             </w:r>
                             <w:r>
                               <w:rPr>
@@ -16978,7 +17840,7 @@
           </mc:Choice>
           <mc:Fallback>
             <w:pict>
-              <v:shape id="_x0000_s1032" type="#_x0000_t202" style="width:160.5pt;height:110.55pt;visibility:visible;mso-wrap-style:square;mso-left-percent:-10001;mso-top-percent:-10001;mso-position-horizontal:absolute;mso-position-horizontal-relative:char;mso-position-vertical:absolute;mso-position-vertical-relative:line;mso-left-percent:-10001;mso-top-percent:-10001;v-text-anchor:top" o:gfxdata="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">
+              <v:shape w14:anchorId="64B8F604" id="_x0000_s1032" type="#_x0000_t202" style="width:160.5pt;height:110.55pt;visibility:visible;mso-wrap-style:square;mso-left-percent:-10001;mso-top-percent:-10001;mso-position-horizontal:absolute;mso-position-horizontal-relative:char;mso-position-vertical:absolute;mso-position-vertical-relative:line;mso-left-percent:-10001;mso-top-percent:-10001;v-text-anchor:top" o:gfxdata="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">
                 <v:textbox style="mso-fit-shape-to-text:t">
                   <w:txbxContent>
                     <w:p>
@@ -16987,12 +17849,21 @@
                           <w:lang w:val="en-US"/>
                         </w:rPr>
                       </w:pPr>
+                      <w:proofErr w:type="gramStart"/>
                       <w:r>
                         <w:rPr>
                           <w:color w:val="A82800"/>
                           <w:lang w:val="en-US"/>
                         </w:rPr>
-                        <w:t>t [d]</w:t>
+                        <w:t>t</w:t>
+                      </w:r>
+                      <w:proofErr w:type="gramEnd"/>
+                      <w:r>
+                        <w:rPr>
+                          <w:color w:val="A82800"/>
+                          <w:lang w:val="en-US"/>
+                        </w:rPr>
+                        <w:t xml:space="preserve"> [d]</w:t>
                       </w:r>
                       <w:r>
                         <w:rPr>
@@ -17311,7 +18182,7 @@
         <w:rPr>
           <w:noProof/>
           <w:color w:val="FF0000"/>
-          <w:lang w:val="en-US"/>
+          <w:lang w:eastAsia="de-CH"/>
         </w:rPr>
         <mc:AlternateContent>
           <mc:Choice Requires="wps">
@@ -17357,12 +18228,21 @@
                                 <w:lang w:val="en-US"/>
                               </w:rPr>
                             </w:pPr>
+                            <w:proofErr w:type="gramStart"/>
                             <w:r>
                               <w:rPr>
                                 <w:color w:val="A82800"/>
                                 <w:lang w:val="en-US"/>
                               </w:rPr>
-                              <w:t>t (1.column)</w:t>
+                              <w:t>t</w:t>
+                            </w:r>
+                            <w:proofErr w:type="gramEnd"/>
+                            <w:r>
+                              <w:rPr>
+                                <w:color w:val="A82800"/>
+                                <w:lang w:val="en-US"/>
+                              </w:rPr>
+                              <w:t xml:space="preserve"> (1.column)</w:t>
                             </w:r>
                             <w:r>
                               <w:rPr>
@@ -17452,7 +18332,14 @@
                                 <w:color w:val="3366CC"/>
                                 <w:lang w:val="en-US"/>
                               </w:rPr>
-                              <w:t>-10.0</w:t>
+                              <w:t>-15</w:t>
+                            </w:r>
+                            <w:r>
+                              <w:rPr>
+                                <w:color w:val="3366CC"/>
+                                <w:lang w:val="en-US"/>
+                              </w:rPr>
+                              <w:t>.0</w:t>
                             </w:r>
                             <w:r>
                               <w:rPr>
@@ -17465,7 +18352,14 @@
                                 <w:color w:val="3366CC"/>
                                 <w:lang w:val="en-US"/>
                               </w:rPr>
-                              <w:t>-5.0</w:t>
+                              <w:t>-10</w:t>
+                            </w:r>
+                            <w:r>
+                              <w:rPr>
+                                <w:color w:val="3366CC"/>
+                                <w:lang w:val="en-US"/>
+                              </w:rPr>
+                              <w:t>.0</w:t>
                             </w:r>
                             <w:r>
                               <w:rPr>
@@ -17478,7 +18372,14 @@
                                 <w:color w:val="3366CC"/>
                                 <w:lang w:val="en-US"/>
                               </w:rPr>
-                              <w:t>0.0</w:t>
+                              <w:t>-5</w:t>
+                            </w:r>
+                            <w:r>
+                              <w:rPr>
+                                <w:color w:val="3366CC"/>
+                                <w:lang w:val="en-US"/>
+                              </w:rPr>
+                              <w:t>.0</w:t>
                             </w:r>
                             <w:r>
                               <w:rPr>
@@ -17663,7 +18564,7 @@
           </mc:Choice>
           <mc:Fallback>
             <w:pict>
-              <v:shape id="_x0000_s1033" type="#_x0000_t202" style="width:240.95pt;height:110.55pt;visibility:visible;mso-wrap-style:square;mso-left-percent:-10001;mso-top-percent:-10001;mso-position-horizontal:absolute;mso-position-horizontal-relative:char;mso-position-vertical:absolute;mso-position-vertical-relative:line;mso-left-percent:-10001;mso-top-percent:-10001;v-text-anchor:top" o:gfxdata="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">
+              <v:shape w14:anchorId="4242E0FC" id="_x0000_s1033" type="#_x0000_t202" style="width:240.95pt;height:110.55pt;visibility:visible;mso-wrap-style:square;mso-left-percent:-10001;mso-top-percent:-10001;mso-position-horizontal:absolute;mso-position-horizontal-relative:char;mso-position-vertical:absolute;mso-position-vertical-relative:line;mso-left-percent:-10001;mso-top-percent:-10001;v-text-anchor:top" o:gfxdata="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">
                 <v:textbox style="mso-fit-shape-to-text:t">
                   <w:txbxContent>
                     <w:p>
@@ -17672,12 +18573,21 @@
                           <w:lang w:val="en-US"/>
                         </w:rPr>
                       </w:pPr>
+                      <w:proofErr w:type="gramStart"/>
                       <w:r>
                         <w:rPr>
                           <w:color w:val="A82800"/>
                           <w:lang w:val="en-US"/>
                         </w:rPr>
-                        <w:t>t (1.column)</w:t>
+                        <w:t>t</w:t>
+                      </w:r>
+                      <w:proofErr w:type="gramEnd"/>
+                      <w:r>
+                        <w:rPr>
+                          <w:color w:val="A82800"/>
+                          <w:lang w:val="en-US"/>
+                        </w:rPr>
+                        <w:t xml:space="preserve"> (1.column)</w:t>
                       </w:r>
                       <w:r>
                         <w:rPr>
@@ -17767,7 +18677,14 @@
                           <w:color w:val="3366CC"/>
                           <w:lang w:val="en-US"/>
                         </w:rPr>
-                        <w:t>-10.0</w:t>
+                        <w:t>-15</w:t>
+                      </w:r>
+                      <w:r>
+                        <w:rPr>
+                          <w:color w:val="3366CC"/>
+                          <w:lang w:val="en-US"/>
+                        </w:rPr>
+                        <w:t>.0</w:t>
                       </w:r>
                       <w:r>
                         <w:rPr>
@@ -17780,7 +18697,14 @@
                           <w:color w:val="3366CC"/>
                           <w:lang w:val="en-US"/>
                         </w:rPr>
-                        <w:t>-5.0</w:t>
+                        <w:t>-10</w:t>
+                      </w:r>
+                      <w:r>
+                        <w:rPr>
+                          <w:color w:val="3366CC"/>
+                          <w:lang w:val="en-US"/>
+                        </w:rPr>
+                        <w:t>.0</w:t>
                       </w:r>
                       <w:r>
                         <w:rPr>
@@ -17793,7 +18717,14 @@
                           <w:color w:val="3366CC"/>
                           <w:lang w:val="en-US"/>
                         </w:rPr>
-                        <w:t>0.0</w:t>
+                        <w:t>-5</w:t>
+                      </w:r>
+                      <w:r>
+                        <w:rPr>
+                          <w:color w:val="3366CC"/>
+                          <w:lang w:val="en-US"/>
+                        </w:rPr>
+                        <w:t>.0</w:t>
                       </w:r>
                       <w:r>
                         <w:rPr>
@@ -18077,7 +19008,7 @@
         <w:rPr>
           <w:noProof/>
           <w:color w:val="FF0000"/>
-          <w:lang w:val="en-US"/>
+          <w:lang w:eastAsia="de-CH"/>
         </w:rPr>
         <mc:AlternateContent>
           <mc:Choice Requires="wps">
@@ -18123,12 +19054,21 @@
                                 <w:lang w:val="en-US"/>
                               </w:rPr>
                             </w:pPr>
+                            <w:proofErr w:type="gramStart"/>
                             <w:r>
                               <w:rPr>
                                 <w:color w:val="A82800"/>
                                 <w:lang w:val="en-US"/>
                               </w:rPr>
-                              <w:t>t (1.column)</w:t>
+                              <w:t>t</w:t>
+                            </w:r>
+                            <w:proofErr w:type="gramEnd"/>
+                            <w:r>
+                              <w:rPr>
+                                <w:color w:val="A82800"/>
+                                <w:lang w:val="en-US"/>
+                              </w:rPr>
+                              <w:t xml:space="preserve"> (1.column)</w:t>
                             </w:r>
                             <w:r>
                               <w:rPr>
@@ -18191,20 +19131,14 @@
                           <w:p>
                             <w:pPr>
                               <w:rPr>
-                                <w:lang w:val="fr-CH"/>
+                                <w:lang w:val="en-US"/>
                               </w:rPr>
                             </w:pPr>
                             <w:r>
                               <w:rPr>
-                                <w:lang w:val="fr-CH"/>
-                              </w:rPr>
-                              <w:t>3</w:t>
-                            </w:r>
-                            <w:r>
-                              <w:rPr>
-                                <w:lang w:val="fr-CH"/>
-                              </w:rPr>
-                              <w:t xml:space="preserve"> 2</w:t>
+                                <w:lang w:val="en-US"/>
+                              </w:rPr>
+                              <w:t>3 2</w:t>
                             </w:r>
                           </w:p>
                           <w:p>
@@ -18230,7 +19164,14 @@
                                 <w:color w:val="3366CC"/>
                                 <w:lang w:val="en-US"/>
                               </w:rPr>
-                              <w:t>-10.0</w:t>
+                              <w:t>-15</w:t>
+                            </w:r>
+                            <w:r>
+                              <w:rPr>
+                                <w:color w:val="3366CC"/>
+                                <w:lang w:val="en-US"/>
+                              </w:rPr>
+                              <w:t>.0</w:t>
                             </w:r>
                             <w:r>
                               <w:rPr>
@@ -18243,7 +19184,14 @@
                                 <w:color w:val="3366CC"/>
                                 <w:lang w:val="en-US"/>
                               </w:rPr>
-                              <w:t>-5.0</w:t>
+                              <w:t>-10</w:t>
+                            </w:r>
+                            <w:r>
+                              <w:rPr>
+                                <w:color w:val="3366CC"/>
+                                <w:lang w:val="en-US"/>
+                              </w:rPr>
+                              <w:t>.0</w:t>
                             </w:r>
                             <w:r>
                               <w:rPr>
@@ -18256,7 +19204,14 @@
                                 <w:color w:val="3366CC"/>
                                 <w:lang w:val="en-US"/>
                               </w:rPr>
-                              <w:t>0.0</w:t>
+                              <w:t>-5</w:t>
+                            </w:r>
+                            <w:r>
+                              <w:rPr>
+                                <w:color w:val="3366CC"/>
+                                <w:lang w:val="en-US"/>
+                              </w:rPr>
+                              <w:t>.0</w:t>
                             </w:r>
                             <w:r>
                               <w:rPr>
@@ -18440,7 +19395,7 @@
           </mc:Choice>
           <mc:Fallback>
             <w:pict>
-              <v:shape id="_x0000_s1034" type="#_x0000_t202" style="width:240.95pt;height:110.55pt;visibility:visible;mso-wrap-style:square;mso-left-percent:-10001;mso-top-percent:-10001;mso-position-horizontal:absolute;mso-position-horizontal-relative:char;mso-position-vertical:absolute;mso-position-vertical-relative:line;mso-left-percent:-10001;mso-top-percent:-10001;v-text-anchor:top" o:gfxdata="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">
+              <v:shape w14:anchorId="083DF327" id="_x0000_s1034" type="#_x0000_t202" style="width:240.95pt;height:110.55pt;visibility:visible;mso-wrap-style:square;mso-left-percent:-10001;mso-top-percent:-10001;mso-position-horizontal:absolute;mso-position-horizontal-relative:char;mso-position-vertical:absolute;mso-position-vertical-relative:line;mso-left-percent:-10001;mso-top-percent:-10001;v-text-anchor:top" o:gfxdata="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">
                 <v:textbox style="mso-fit-shape-to-text:t">
                   <w:txbxContent>
                     <w:p>
@@ -18449,12 +19404,21 @@
                           <w:lang w:val="en-US"/>
                         </w:rPr>
                       </w:pPr>
+                      <w:proofErr w:type="gramStart"/>
                       <w:r>
                         <w:rPr>
                           <w:color w:val="A82800"/>
                           <w:lang w:val="en-US"/>
                         </w:rPr>
-                        <w:t>t (1.column)</w:t>
+                        <w:t>t</w:t>
+                      </w:r>
+                      <w:proofErr w:type="gramEnd"/>
+                      <w:r>
+                        <w:rPr>
+                          <w:color w:val="A82800"/>
+                          <w:lang w:val="en-US"/>
+                        </w:rPr>
+                        <w:t xml:space="preserve"> (1.column)</w:t>
                       </w:r>
                       <w:r>
                         <w:rPr>
@@ -18517,20 +19481,14 @@
                     <w:p>
                       <w:pPr>
                         <w:rPr>
-                          <w:lang w:val="fr-CH"/>
+                          <w:lang w:val="en-US"/>
                         </w:rPr>
                       </w:pPr>
                       <w:r>
                         <w:rPr>
-                          <w:lang w:val="fr-CH"/>
-                        </w:rPr>
-                        <w:t>3</w:t>
-                      </w:r>
-                      <w:r>
-                        <w:rPr>
-                          <w:lang w:val="fr-CH"/>
-                        </w:rPr>
-                        <w:t xml:space="preserve"> 2</w:t>
+                          <w:lang w:val="en-US"/>
+                        </w:rPr>
+                        <w:t>3 2</w:t>
                       </w:r>
                     </w:p>
                     <w:p>
@@ -18556,7 +19514,14 @@
                           <w:color w:val="3366CC"/>
                           <w:lang w:val="en-US"/>
                         </w:rPr>
-                        <w:t>-10.0</w:t>
+                        <w:t>-15</w:t>
+                      </w:r>
+                      <w:r>
+                        <w:rPr>
+                          <w:color w:val="3366CC"/>
+                          <w:lang w:val="en-US"/>
+                        </w:rPr>
+                        <w:t>.0</w:t>
                       </w:r>
                       <w:r>
                         <w:rPr>
@@ -18569,7 +19534,14 @@
                           <w:color w:val="3366CC"/>
                           <w:lang w:val="en-US"/>
                         </w:rPr>
-                        <w:t>-5.0</w:t>
+                        <w:t>-10</w:t>
+                      </w:r>
+                      <w:r>
+                        <w:rPr>
+                          <w:color w:val="3366CC"/>
+                          <w:lang w:val="en-US"/>
+                        </w:rPr>
+                        <w:t>.0</w:t>
                       </w:r>
                       <w:r>
                         <w:rPr>
@@ -18582,7 +19554,14 @@
                           <w:color w:val="3366CC"/>
                           <w:lang w:val="en-US"/>
                         </w:rPr>
-                        <w:t>0.0</w:t>
+                        <w:t>-5</w:t>
+                      </w:r>
+                      <w:r>
+                        <w:rPr>
+                          <w:color w:val="3366CC"/>
+                          <w:lang w:val="en-US"/>
+                        </w:rPr>
+                        <w:t>.0</w:t>
                       </w:r>
                       <w:r>
                         <w:rPr>
@@ -18765,7 +19744,7 @@
         <w:rPr>
           <w:noProof/>
           <w:color w:val="FF0000"/>
-          <w:lang w:val="en-US"/>
+          <w:lang w:eastAsia="de-CH"/>
         </w:rPr>
         <mc:AlternateContent>
           <mc:Choice Requires="wps">
@@ -18811,12 +19790,21 @@
                                 <w:lang w:val="en-US"/>
                               </w:rPr>
                             </w:pPr>
+                            <w:proofErr w:type="gramStart"/>
                             <w:r>
                               <w:rPr>
                                 <w:color w:val="A82800"/>
                                 <w:lang w:val="en-US"/>
                               </w:rPr>
-                              <w:t>t [d]</w:t>
+                              <w:t>t</w:t>
+                            </w:r>
+                            <w:proofErr w:type="gramEnd"/>
+                            <w:r>
+                              <w:rPr>
+                                <w:color w:val="A82800"/>
+                                <w:lang w:val="en-US"/>
+                              </w:rPr>
+                              <w:t xml:space="preserve"> [d]</w:t>
                             </w:r>
                             <w:r>
                               <w:rPr>
@@ -18965,7 +19953,7 @@
           </mc:Choice>
           <mc:Fallback>
             <w:pict>
-              <v:shape id="_x0000_s1035" type="#_x0000_t202" style="width:160.5pt;height:110.55pt;visibility:visible;mso-wrap-style:square;mso-left-percent:-10001;mso-top-percent:-10001;mso-position-horizontal:absolute;mso-position-horizontal-relative:char;mso-position-vertical:absolute;mso-position-vertical-relative:line;mso-left-percent:-10001;mso-top-percent:-10001;v-text-anchor:top" o:gfxdata="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">
+              <v:shape w14:anchorId="26B3246F" id="_x0000_s1035" type="#_x0000_t202" style="width:160.5pt;height:110.55pt;visibility:visible;mso-wrap-style:square;mso-left-percent:-10001;mso-top-percent:-10001;mso-position-horizontal:absolute;mso-position-horizontal-relative:char;mso-position-vertical:absolute;mso-position-vertical-relative:line;mso-left-percent:-10001;mso-top-percent:-10001;v-text-anchor:top" o:gfxdata="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">
                 <v:textbox style="mso-fit-shape-to-text:t">
                   <w:txbxContent>
                     <w:p>
@@ -18974,12 +19962,21 @@
                           <w:lang w:val="en-US"/>
                         </w:rPr>
                       </w:pPr>
+                      <w:proofErr w:type="gramStart"/>
                       <w:r>
                         <w:rPr>
                           <w:color w:val="A82800"/>
                           <w:lang w:val="en-US"/>
                         </w:rPr>
-                        <w:t>t [d]</w:t>
+                        <w:t>t</w:t>
+                      </w:r>
+                      <w:proofErr w:type="gramEnd"/>
+                      <w:r>
+                        <w:rPr>
+                          <w:color w:val="A82800"/>
+                          <w:lang w:val="en-US"/>
+                        </w:rPr>
+                        <w:t xml:space="preserve"> [d]</w:t>
                       </w:r>
                       <w:r>
                         <w:rPr>
@@ -19236,7 +20233,7 @@
         <w:rPr>
           <w:noProof/>
           <w:color w:val="FF0000"/>
-          <w:lang w:val="en-US"/>
+          <w:lang w:eastAsia="de-CH"/>
         </w:rPr>
         <mc:AlternateContent>
           <mc:Choice Requires="wps">
@@ -19282,12 +20279,21 @@
                                 <w:lang w:val="en-US"/>
                               </w:rPr>
                             </w:pPr>
+                            <w:proofErr w:type="gramStart"/>
                             <w:r>
                               <w:rPr>
                                 <w:color w:val="A82800"/>
                                 <w:lang w:val="en-US"/>
                               </w:rPr>
-                              <w:t>t (1.column)</w:t>
+                              <w:t>t</w:t>
+                            </w:r>
+                            <w:proofErr w:type="gramEnd"/>
+                            <w:r>
+                              <w:rPr>
+                                <w:color w:val="A82800"/>
+                                <w:lang w:val="en-US"/>
+                              </w:rPr>
+                              <w:t xml:space="preserve"> (1.column)</w:t>
                             </w:r>
                             <w:r>
                               <w:rPr>
@@ -19395,7 +20401,14 @@
                                 <w:color w:val="3366CC"/>
                                 <w:lang w:val="en-US"/>
                               </w:rPr>
-                              <w:t>-10.0</w:t>
+                              <w:t>-15</w:t>
+                            </w:r>
+                            <w:r>
+                              <w:rPr>
+                                <w:color w:val="3366CC"/>
+                                <w:lang w:val="en-US"/>
+                              </w:rPr>
+                              <w:t>.0</w:t>
                             </w:r>
                             <w:r>
                               <w:rPr>
@@ -19408,7 +20421,14 @@
                                 <w:color w:val="3366CC"/>
                                 <w:lang w:val="en-US"/>
                               </w:rPr>
-                              <w:t>-5.0</w:t>
+                              <w:t>-10</w:t>
+                            </w:r>
+                            <w:r>
+                              <w:rPr>
+                                <w:color w:val="3366CC"/>
+                                <w:lang w:val="en-US"/>
+                              </w:rPr>
+                              <w:t>.0</w:t>
                             </w:r>
                             <w:r>
                               <w:rPr>
@@ -19421,7 +20441,16 @@
                                 <w:color w:val="3366CC"/>
                                 <w:lang w:val="en-US"/>
                               </w:rPr>
-                              <w:t>0.0</w:t>
+                              <w:t>-5</w:t>
+                            </w:r>
+                            <w:bookmarkStart w:id="15" w:name="_GoBack"/>
+                            <w:bookmarkEnd w:id="15"/>
+                            <w:r>
+                              <w:rPr>
+                                <w:color w:val="3366CC"/>
+                                <w:lang w:val="en-US"/>
+                              </w:rPr>
+                              <w:t>.0</w:t>
                             </w:r>
                             <w:r>
                               <w:rPr>
@@ -19605,7 +20634,7 @@
           </mc:Choice>
           <mc:Fallback>
             <w:pict>
-              <v:shape id="_x0000_s1036" type="#_x0000_t202" style="width:240.95pt;height:110.55pt;visibility:visible;mso-wrap-style:square;mso-left-percent:-10001;mso-top-percent:-10001;mso-position-horizontal:absolute;mso-position-horizontal-relative:char;mso-position-vertical:absolute;mso-position-vertical-relative:line;mso-left-percent:-10001;mso-top-percent:-10001;v-text-anchor:top" o:gfxdata="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">
+              <v:shape w14:anchorId="3668F4C4" id="_x0000_s1036" type="#_x0000_t202" style="width:240.95pt;height:110.55pt;visibility:visible;mso-wrap-style:square;mso-left-percent:-10001;mso-top-percent:-10001;mso-position-horizontal:absolute;mso-position-horizontal-relative:char;mso-position-vertical:absolute;mso-position-vertical-relative:line;mso-left-percent:-10001;mso-top-percent:-10001;v-text-anchor:top" o:gfxdata="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">
                 <v:textbox style="mso-fit-shape-to-text:t">
                   <w:txbxContent>
                     <w:p>
@@ -19614,12 +20643,21 @@
                           <w:lang w:val="en-US"/>
                         </w:rPr>
                       </w:pPr>
+                      <w:proofErr w:type="gramStart"/>
                       <w:r>
                         <w:rPr>
                           <w:color w:val="A82800"/>
                           <w:lang w:val="en-US"/>
                         </w:rPr>
-                        <w:t>t (1.column)</w:t>
+                        <w:t>t</w:t>
+                      </w:r>
+                      <w:proofErr w:type="gramEnd"/>
+                      <w:r>
+                        <w:rPr>
+                          <w:color w:val="A82800"/>
+                          <w:lang w:val="en-US"/>
+                        </w:rPr>
+                        <w:t xml:space="preserve"> (1.column)</w:t>
                       </w:r>
                       <w:r>
                         <w:rPr>
@@ -19727,7 +20765,14 @@
                           <w:color w:val="3366CC"/>
                           <w:lang w:val="en-US"/>
                         </w:rPr>
-                        <w:t>-10.0</w:t>
+                        <w:t>-15</w:t>
+                      </w:r>
+                      <w:r>
+                        <w:rPr>
+                          <w:color w:val="3366CC"/>
+                          <w:lang w:val="en-US"/>
+                        </w:rPr>
+                        <w:t>.0</w:t>
                       </w:r>
                       <w:r>
                         <w:rPr>
@@ -19740,7 +20785,14 @@
                           <w:color w:val="3366CC"/>
                           <w:lang w:val="en-US"/>
                         </w:rPr>
-                        <w:t>-5.0</w:t>
+                        <w:t>-10</w:t>
+                      </w:r>
+                      <w:r>
+                        <w:rPr>
+                          <w:color w:val="3366CC"/>
+                          <w:lang w:val="en-US"/>
+                        </w:rPr>
+                        <w:t>.0</w:t>
                       </w:r>
                       <w:r>
                         <w:rPr>
@@ -19753,7 +20805,16 @@
                           <w:color w:val="3366CC"/>
                           <w:lang w:val="en-US"/>
                         </w:rPr>
-                        <w:t>0.0</w:t>
+                        <w:t>-5</w:t>
+                      </w:r>
+                      <w:bookmarkStart w:id="16" w:name="_GoBack"/>
+                      <w:bookmarkEnd w:id="16"/>
+                      <w:r>
+                        <w:rPr>
+                          <w:color w:val="3366CC"/>
+                          <w:lang w:val="en-US"/>
+                        </w:rPr>
+                        <w:t>.0</w:t>
                       </w:r>
                       <w:r>
                         <w:rPr>
@@ -19936,7 +20997,7 @@
         <w:rPr>
           <w:noProof/>
           <w:color w:val="FF0000"/>
-          <w:lang w:val="en-US"/>
+          <w:lang w:eastAsia="de-CH"/>
         </w:rPr>
         <mc:AlternateContent>
           <mc:Choice Requires="wps">
@@ -19982,12 +21043,21 @@
                                 <w:lang w:val="en-US"/>
                               </w:rPr>
                             </w:pPr>
+                            <w:proofErr w:type="gramStart"/>
                             <w:r>
                               <w:rPr>
                                 <w:color w:val="A82800"/>
                                 <w:lang w:val="en-US"/>
                               </w:rPr>
-                              <w:t>t [d]</w:t>
+                              <w:t>t</w:t>
+                            </w:r>
+                            <w:proofErr w:type="gramEnd"/>
+                            <w:r>
+                              <w:rPr>
+                                <w:color w:val="A82800"/>
+                                <w:lang w:val="en-US"/>
+                              </w:rPr>
+                              <w:t xml:space="preserve"> [d]</w:t>
                             </w:r>
                             <w:r>
                               <w:rPr>
@@ -20142,7 +21212,7 @@
           </mc:Choice>
           <mc:Fallback>
             <w:pict>
-              <v:shape id="_x0000_s1037" type="#_x0000_t202" style="width:160.5pt;height:110.55pt;visibility:visible;mso-wrap-style:square;mso-left-percent:-10001;mso-top-percent:-10001;mso-position-horizontal:absolute;mso-position-horizontal-relative:char;mso-position-vertical:absolute;mso-position-vertical-relative:line;mso-left-percent:-10001;mso-top-percent:-10001;v-text-anchor:top" o:gfxdata="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">
+              <v:shape w14:anchorId="26B3246F" id="_x0000_s1037" type="#_x0000_t202" style="width:160.5pt;height:110.55pt;visibility:visible;mso-wrap-style:square;mso-left-percent:-10001;mso-top-percent:-10001;mso-position-horizontal:absolute;mso-position-horizontal-relative:char;mso-position-vertical:absolute;mso-position-vertical-relative:line;mso-left-percent:-10001;mso-top-percent:-10001;v-text-anchor:top" o:gfxdata="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">
                 <v:textbox style="mso-fit-shape-to-text:t">
                   <w:txbxContent>
                     <w:p>
@@ -20151,12 +21221,21 @@
                           <w:lang w:val="en-US"/>
                         </w:rPr>
                       </w:pPr>
+                      <w:proofErr w:type="gramStart"/>
                       <w:r>
                         <w:rPr>
                           <w:color w:val="A82800"/>
                           <w:lang w:val="en-US"/>
                         </w:rPr>
-                        <w:t>t [d]</w:t>
+                        <w:t>t</w:t>
+                      </w:r>
+                      <w:proofErr w:type="gramEnd"/>
+                      <w:r>
+                        <w:rPr>
+                          <w:color w:val="A82800"/>
+                          <w:lang w:val="en-US"/>
+                        </w:rPr>
+                        <w:t xml:space="preserve"> [d]</w:t>
                       </w:r>
                       <w:r>
                         <w:rPr>
@@ -20353,7 +21432,25 @@
           <w:szCs w:val="24"/>
           <w:lang w:val="en-US"/>
         </w:rPr>
-        <w:t>, the calculation of vertical advection is deactivated. This is in particular</w:t>
+        <w:t xml:space="preserve">, the calculation of vertical advection </w:t>
+      </w:r>
+      <w:proofErr w:type="gramStart"/>
+      <w:r>
+        <w:rPr>
+          <w:sz w:val="24"/>
+          <w:szCs w:val="24"/>
+          <w:lang w:val="en-US"/>
+        </w:rPr>
+        <w:t>is deactivated</w:t>
+      </w:r>
+      <w:proofErr w:type="gramEnd"/>
+      <w:r>
+        <w:rPr>
+          <w:sz w:val="24"/>
+          <w:szCs w:val="24"/>
+          <w:lang w:val="en-US"/>
+        </w:rPr>
+        <w:t>. This is in particular</w:t>
       </w:r>
       <w:r>
         <w:rPr>
@@ -20400,14 +21497,14 @@
           <w:lang w:val="en-US"/>
         </w:rPr>
       </w:pPr>
-      <w:bookmarkStart w:id="16" w:name="_Toc527966924"/>
+      <w:bookmarkStart w:id="17" w:name="_Toc527966924"/>
       <w:r>
         <w:rPr>
           <w:lang w:val="en-US"/>
         </w:rPr>
         <w:t>Output</w:t>
       </w:r>
-      <w:bookmarkEnd w:id="16"/>
+      <w:bookmarkEnd w:id="17"/>
     </w:p>
     <w:p>
       <w:pPr>
@@ -20433,7 +21530,16 @@
           <w:szCs w:val="24"/>
           <w:lang w:val="en-US"/>
         </w:rPr>
-        <w:t>output is written to a separate text file for each output variable and stored in the location defined by “</w:t>
+        <w:t xml:space="preserve">output </w:t>
+      </w:r>
+      <w:proofErr w:type="gramStart"/>
+      <w:r>
+        <w:rPr>
+          <w:sz w:val="24"/>
+          <w:szCs w:val="24"/>
+          <w:lang w:val="en-US"/>
+        </w:rPr>
+        <w:t>is written to a separate text file for each output variable and stored in the location defined by “</w:t>
       </w:r>
       <w:proofErr w:type="spellStart"/>
       <w:r>
@@ -20451,7 +21557,16 @@
           <w:szCs w:val="24"/>
           <w:lang w:val="en-US"/>
         </w:rPr>
-        <w:t>”.</w:t>
+        <w:t>”</w:t>
+      </w:r>
+      <w:proofErr w:type="gramEnd"/>
+      <w:r>
+        <w:rPr>
+          <w:sz w:val="24"/>
+          <w:szCs w:val="24"/>
+          <w:lang w:val="en-US"/>
+        </w:rPr>
+        <w:t>.</w:t>
       </w:r>
       <w:r>
         <w:rPr>
@@ -20467,7 +21582,25 @@
           <w:szCs w:val="24"/>
           <w:lang w:val="en-US"/>
         </w:rPr>
-        <w:t xml:space="preserve">If the output folder does not exist, it will be created automatically. The </w:t>
+        <w:t xml:space="preserve">If the output folder does not exist, it </w:t>
+      </w:r>
+      <w:proofErr w:type="gramStart"/>
+      <w:r>
+        <w:rPr>
+          <w:sz w:val="24"/>
+          <w:szCs w:val="24"/>
+          <w:lang w:val="en-US"/>
+        </w:rPr>
+        <w:t>will be created</w:t>
+      </w:r>
+      <w:proofErr w:type="gramEnd"/>
+      <w:r>
+        <w:rPr>
+          <w:sz w:val="24"/>
+          <w:szCs w:val="24"/>
+          <w:lang w:val="en-US"/>
+        </w:rPr>
+        <w:t xml:space="preserve"> automatically. The </w:t>
       </w:r>
       <w:r>
         <w:rPr>
@@ -20585,7 +21718,25 @@
           <w:szCs w:val="24"/>
           <w:lang w:val="en-US"/>
         </w:rPr>
-        <w:t xml:space="preserve"> Output depth and times are used as defined in section 3.1.</w:t>
+        <w:t xml:space="preserve"> Output depth and times </w:t>
+      </w:r>
+      <w:proofErr w:type="gramStart"/>
+      <w:r>
+        <w:rPr>
+          <w:sz w:val="24"/>
+          <w:szCs w:val="24"/>
+          <w:lang w:val="en-US"/>
+        </w:rPr>
+        <w:t>are used</w:t>
+      </w:r>
+      <w:proofErr w:type="gramEnd"/>
+      <w:r>
+        <w:rPr>
+          <w:sz w:val="24"/>
+          <w:szCs w:val="24"/>
+          <w:lang w:val="en-US"/>
+        </w:rPr>
+        <w:t xml:space="preserve"> as defined in section 3.1.</w:t>
       </w:r>
     </w:p>
     <w:tbl>
@@ -22947,7 +24098,7 @@
           <w:lang w:val="en-US"/>
         </w:rPr>
       </w:pPr>
-      <w:bookmarkStart w:id="17" w:name="_Ref416448417"/>
+      <w:bookmarkStart w:id="18" w:name="_Ref416448417"/>
       <w:r>
         <w:rPr>
           <w:color w:val="auto"/>
@@ -22985,7 +24136,7 @@
         </w:rPr>
         <w:fldChar w:fldCharType="end"/>
       </w:r>
-      <w:bookmarkEnd w:id="17"/>
+      <w:bookmarkEnd w:id="18"/>
       <w:r>
         <w:rPr>
           <w:color w:val="auto"/>
@@ -23038,7 +24189,7 @@
           <w:lang w:val="en-US"/>
         </w:rPr>
       </w:pPr>
-      <w:bookmarkStart w:id="18" w:name="_Toc527966925"/>
+      <w:bookmarkStart w:id="19" w:name="_Toc527966925"/>
       <w:r>
         <w:rPr>
           <w:lang w:val="en-US"/>
@@ -23046,17 +24197,17 @@
         <w:lastRenderedPageBreak/>
         <w:t>Parameter estimation</w:t>
       </w:r>
-      <w:bookmarkEnd w:id="18"/>
+      <w:bookmarkEnd w:id="19"/>
     </w:p>
     <w:p>
       <w:pPr>
         <w:pStyle w:val="Heading2"/>
       </w:pPr>
-      <w:bookmarkStart w:id="19" w:name="_Toc527966926"/>
+      <w:bookmarkStart w:id="20" w:name="_Toc527966926"/>
       <w:r>
         <w:t>Introduction</w:t>
       </w:r>
-      <w:bookmarkEnd w:id="19"/>
+      <w:bookmarkEnd w:id="20"/>
     </w:p>
     <w:p>
       <w:pPr>
@@ -23073,7 +24224,25 @@
           <w:szCs w:val="24"/>
           <w:lang w:val="en-US"/>
         </w:rPr>
-        <w:t>Parameter estimation is performed through the software package PEST</w:t>
+        <w:t xml:space="preserve">Parameter estimation </w:t>
+      </w:r>
+      <w:proofErr w:type="gramStart"/>
+      <w:r>
+        <w:rPr>
+          <w:sz w:val="24"/>
+          <w:szCs w:val="24"/>
+          <w:lang w:val="en-US"/>
+        </w:rPr>
+        <w:t>is performed</w:t>
+      </w:r>
+      <w:proofErr w:type="gramEnd"/>
+      <w:r>
+        <w:rPr>
+          <w:sz w:val="24"/>
+          <w:szCs w:val="24"/>
+          <w:lang w:val="en-US"/>
+        </w:rPr>
+        <w:t xml:space="preserve"> through the software package PEST</w:t>
       </w:r>
       <w:r>
         <w:rPr>
@@ -23114,15 +24283,51 @@
           <w:szCs w:val="24"/>
           <w:lang w:val="en-US"/>
         </w:rPr>
-        <w:t xml:space="preserve">More information about how the software works can be found in the PEST User Manual. </w:t>
-      </w:r>
-      <w:r>
-        <w:rPr>
-          <w:sz w:val="24"/>
-          <w:szCs w:val="24"/>
-          <w:lang w:val="en-US"/>
-        </w:rPr>
-        <w:t>In order to install PEST, one first has to download the archive containing all required files, and unzip it. The path to this directory must then be added to the PATH environment variable.</w:t>
+        <w:t xml:space="preserve">More information about how the software works </w:t>
+      </w:r>
+      <w:proofErr w:type="gramStart"/>
+      <w:r>
+        <w:rPr>
+          <w:sz w:val="24"/>
+          <w:szCs w:val="24"/>
+          <w:lang w:val="en-US"/>
+        </w:rPr>
+        <w:t>can be found</w:t>
+      </w:r>
+      <w:proofErr w:type="gramEnd"/>
+      <w:r>
+        <w:rPr>
+          <w:sz w:val="24"/>
+          <w:szCs w:val="24"/>
+          <w:lang w:val="en-US"/>
+        </w:rPr>
+        <w:t xml:space="preserve"> in the PEST User Manual. </w:t>
+      </w:r>
+      <w:r>
+        <w:rPr>
+          <w:sz w:val="24"/>
+          <w:szCs w:val="24"/>
+          <w:lang w:val="en-US"/>
+        </w:rPr>
+        <w:t xml:space="preserve">In order to install PEST, one first has to download the archive containing all required files, and unzip it. The path to this directory </w:t>
+      </w:r>
+      <w:proofErr w:type="gramStart"/>
+      <w:r>
+        <w:rPr>
+          <w:sz w:val="24"/>
+          <w:szCs w:val="24"/>
+          <w:lang w:val="en-US"/>
+        </w:rPr>
+        <w:t>must then be added</w:t>
+      </w:r>
+      <w:proofErr w:type="gramEnd"/>
+      <w:r>
+        <w:rPr>
+          <w:sz w:val="24"/>
+          <w:szCs w:val="24"/>
+          <w:lang w:val="en-US"/>
+        </w:rPr>
+        <w:t xml:space="preserve"> to the PATH environment variable.</w:t>
       </w:r>
     </w:p>
     <w:p>
@@ -23532,7 +24737,25 @@
           <w:szCs w:val="24"/>
           <w:lang w:val="en-US"/>
         </w:rPr>
-        <w:t>Field data that can be used to calibrate the model (e.g. temperature profiles</w:t>
+        <w:t xml:space="preserve">Field data that </w:t>
+      </w:r>
+      <w:proofErr w:type="gramStart"/>
+      <w:r>
+        <w:rPr>
+          <w:sz w:val="24"/>
+          <w:szCs w:val="24"/>
+          <w:lang w:val="en-US"/>
+        </w:rPr>
+        <w:t>can be used</w:t>
+      </w:r>
+      <w:proofErr w:type="gramEnd"/>
+      <w:r>
+        <w:rPr>
+          <w:sz w:val="24"/>
+          <w:szCs w:val="24"/>
+          <w:lang w:val="en-US"/>
+        </w:rPr>
+        <w:t xml:space="preserve"> to calibrate the model (e.g. temperature profiles</w:t>
       </w:r>
       <w:r>
         <w:rPr>
@@ -23717,11 +24940,11 @@
       <w:pPr>
         <w:pStyle w:val="Heading2"/>
       </w:pPr>
-      <w:bookmarkStart w:id="20" w:name="_Toc527966927"/>
+      <w:bookmarkStart w:id="21" w:name="_Toc527966927"/>
       <w:r>
         <w:t>Set-up</w:t>
       </w:r>
-      <w:bookmarkEnd w:id="20"/>
+      <w:bookmarkEnd w:id="21"/>
     </w:p>
     <w:p>
       <w:pPr>
@@ -24684,25 +25907,25 @@
           <w:szCs w:val="24"/>
           <w:lang w:val="en-US"/>
         </w:rPr>
-        <w:t xml:space="preserve">An example of such a PEST configuration file is given on the </w:t>
-      </w:r>
-      <w:proofErr w:type="spellStart"/>
-      <w:r>
-        <w:rPr>
-          <w:sz w:val="24"/>
-          <w:szCs w:val="24"/>
-          <w:lang w:val="en-US"/>
-        </w:rPr>
-        <w:t>GitHub</w:t>
-      </w:r>
-      <w:proofErr w:type="spellEnd"/>
-      <w:r>
-        <w:rPr>
-          <w:sz w:val="24"/>
-          <w:szCs w:val="24"/>
-          <w:lang w:val="en-US"/>
-        </w:rPr>
-        <w:t>: “</w:t>
+        <w:t xml:space="preserve">An example of such a PEST configuration file </w:t>
+      </w:r>
+      <w:proofErr w:type="gramStart"/>
+      <w:r>
+        <w:rPr>
+          <w:sz w:val="24"/>
+          <w:szCs w:val="24"/>
+          <w:lang w:val="en-US"/>
+        </w:rPr>
+        <w:t>is given</w:t>
+      </w:r>
+      <w:proofErr w:type="gramEnd"/>
+      <w:r>
+        <w:rPr>
+          <w:sz w:val="24"/>
+          <w:szCs w:val="24"/>
+          <w:lang w:val="en-US"/>
+        </w:rPr>
+        <w:t xml:space="preserve"> on the GitHub: “</w:t>
       </w:r>
       <w:r>
         <w:rPr>
@@ -24807,6 +26030,7 @@
         <w:t xml:space="preserve">run the function </w:t>
       </w:r>
       <w:proofErr w:type="spellStart"/>
+      <w:proofErr w:type="gramStart"/>
       <w:r>
         <w:rPr>
           <w:sz w:val="24"/>
@@ -24825,6 +26049,7 @@
         <w:t>(</w:t>
       </w:r>
       <w:proofErr w:type="spellStart"/>
+      <w:proofErr w:type="gramEnd"/>
       <w:r>
         <w:rPr>
           <w:sz w:val="24"/>
@@ -24981,11 +26206,11 @@
       <w:pPr>
         <w:pStyle w:val="Heading2"/>
       </w:pPr>
-      <w:bookmarkStart w:id="21" w:name="_Toc527966928"/>
+      <w:bookmarkStart w:id="22" w:name="_Toc527966928"/>
       <w:r>
         <w:t>Output</w:t>
       </w:r>
-      <w:bookmarkEnd w:id="21"/>
+      <w:bookmarkEnd w:id="22"/>
     </w:p>
     <w:p>
       <w:pPr>
@@ -25062,7 +26287,25 @@
           <w:szCs w:val="24"/>
           <w:lang w:val="en-US"/>
         </w:rPr>
-        <w:t>) contains the final (calibrated) value of the parameters. The residuals file (simstrat_calib.res) contains the final residuals for all observations used for calibration. The run management record file (</w:t>
+        <w:t xml:space="preserve">) contains the final (calibrated) value of the parameters. The residuals file (simstrat_calib.res) contains the final residuals for all observations used for calibration. The </w:t>
+      </w:r>
+      <w:proofErr w:type="gramStart"/>
+      <w:r>
+        <w:rPr>
+          <w:sz w:val="24"/>
+          <w:szCs w:val="24"/>
+          <w:lang w:val="en-US"/>
+        </w:rPr>
+        <w:t>run management record file</w:t>
+      </w:r>
+      <w:proofErr w:type="gramEnd"/>
+      <w:r>
+        <w:rPr>
+          <w:sz w:val="24"/>
+          <w:szCs w:val="24"/>
+          <w:lang w:val="en-US"/>
+        </w:rPr>
+        <w:t xml:space="preserve"> (</w:t>
       </w:r>
       <w:proofErr w:type="spellStart"/>
       <w:r>
@@ -25095,7 +26338,7 @@
 </file>
 
 <file path=word/endnotes.xml><?xml version="1.0" encoding="utf-8"?>
-<w:endnotes xmlns:wpc="http://schemas.microsoft.com/office/word/2010/wordprocessingCanvas" xmlns:mc="http://schemas.openxmlformats.org/markup-compatibility/2006" xmlns:o="urn:schemas-microsoft-com:office:office" xmlns:r="http://schemas.openxmlformats.org/officeDocument/2006/relationships" xmlns:m="http://schemas.openxmlformats.org/officeDocument/2006/math" xmlns:v="urn:schemas-microsoft-com:vml" xmlns:wp14="http://schemas.microsoft.com/office/word/2010/wordprocessingDrawing" xmlns:wp="http://schemas.openxmlformats.org/drawingml/2006/wordprocessingDrawing" xmlns:w10="urn:schemas-microsoft-com:office:word" xmlns:w="http://schemas.openxmlformats.org/wordprocessingml/2006/main" xmlns:w14="http://schemas.microsoft.com/office/word/2010/wordml" xmlns:wpg="http://schemas.microsoft.com/office/word/2010/wordprocessingGroup" xmlns:wpi="http://schemas.microsoft.com/office/word/2010/wordprocessingInk" xmlns:wne="http://schemas.microsoft.com/office/word/2006/wordml" xmlns:wps="http://schemas.microsoft.com/office/word/2010/wordprocessingShape" mc:Ignorable="w14 wp14">
+<w:endnotes xmlns:wpc="http://schemas.microsoft.com/office/word/2010/wordprocessingCanvas" xmlns:cx="http://schemas.microsoft.com/office/drawing/2014/chartex" xmlns:cx1="http://schemas.microsoft.com/office/drawing/2015/9/8/chartex" xmlns:mc="http://schemas.openxmlformats.org/markup-compatibility/2006" xmlns:o="urn:schemas-microsoft-com:office:office" xmlns:r="http://schemas.openxmlformats.org/officeDocument/2006/relationships" xmlns:m="http://schemas.openxmlformats.org/officeDocument/2006/math" xmlns:v="urn:schemas-microsoft-com:vml" xmlns:wp14="http://schemas.microsoft.com/office/word/2010/wordprocessingDrawing" xmlns:wp="http://schemas.openxmlformats.org/drawingml/2006/wordprocessingDrawing" xmlns:w10="urn:schemas-microsoft-com:office:word" xmlns:w="http://schemas.openxmlformats.org/wordprocessingml/2006/main" xmlns:w14="http://schemas.microsoft.com/office/word/2010/wordml" xmlns:w15="http://schemas.microsoft.com/office/word/2012/wordml" xmlns:w16se="http://schemas.microsoft.com/office/word/2015/wordml/symex" xmlns:wpg="http://schemas.microsoft.com/office/word/2010/wordprocessingGroup" xmlns:wpi="http://schemas.microsoft.com/office/word/2010/wordprocessingInk" xmlns:wne="http://schemas.microsoft.com/office/word/2006/wordml" xmlns:wps="http://schemas.microsoft.com/office/word/2010/wordprocessingShape" mc:Ignorable="w14 w15 w16se wp14">
   <w:endnote w:type="separator" w:id="-1">
     <w:p>
       <w:pPr>
@@ -25120,7 +26363,7 @@
 </file>
 
 <file path=word/footnotes.xml><?xml version="1.0" encoding="utf-8"?>
-<w:footnotes xmlns:wpc="http://schemas.microsoft.com/office/word/2010/wordprocessingCanvas" xmlns:mc="http://schemas.openxmlformats.org/markup-compatibility/2006" xmlns:o="urn:schemas-microsoft-com:office:office" xmlns:r="http://schemas.openxmlformats.org/officeDocument/2006/relationships" xmlns:m="http://schemas.openxmlformats.org/officeDocument/2006/math" xmlns:v="urn:schemas-microsoft-com:vml" xmlns:wp14="http://schemas.microsoft.com/office/word/2010/wordprocessingDrawing" xmlns:wp="http://schemas.openxmlformats.org/drawingml/2006/wordprocessingDrawing" xmlns:w10="urn:schemas-microsoft-com:office:word" xmlns:w="http://schemas.openxmlformats.org/wordprocessingml/2006/main" xmlns:w14="http://schemas.microsoft.com/office/word/2010/wordml" xmlns:wpg="http://schemas.microsoft.com/office/word/2010/wordprocessingGroup" xmlns:wpi="http://schemas.microsoft.com/office/word/2010/wordprocessingInk" xmlns:wne="http://schemas.microsoft.com/office/word/2006/wordml" xmlns:wps="http://schemas.microsoft.com/office/word/2010/wordprocessingShape" mc:Ignorable="w14 wp14">
+<w:footnotes xmlns:wpc="http://schemas.microsoft.com/office/word/2010/wordprocessingCanvas" xmlns:cx="http://schemas.microsoft.com/office/drawing/2014/chartex" xmlns:cx1="http://schemas.microsoft.com/office/drawing/2015/9/8/chartex" xmlns:mc="http://schemas.openxmlformats.org/markup-compatibility/2006" xmlns:o="urn:schemas-microsoft-com:office:office" xmlns:r="http://schemas.openxmlformats.org/officeDocument/2006/relationships" xmlns:m="http://schemas.openxmlformats.org/officeDocument/2006/math" xmlns:v="urn:schemas-microsoft-com:vml" xmlns:wp14="http://schemas.microsoft.com/office/word/2010/wordprocessingDrawing" xmlns:wp="http://schemas.openxmlformats.org/drawingml/2006/wordprocessingDrawing" xmlns:w10="urn:schemas-microsoft-com:office:word" xmlns:w="http://schemas.openxmlformats.org/wordprocessingml/2006/main" xmlns:w14="http://schemas.microsoft.com/office/word/2010/wordml" xmlns:w15="http://schemas.microsoft.com/office/word/2012/wordml" xmlns:w16se="http://schemas.microsoft.com/office/word/2015/wordml/symex" xmlns:wpg="http://schemas.microsoft.com/office/word/2010/wordprocessingGroup" xmlns:wpi="http://schemas.microsoft.com/office/word/2010/wordprocessingInk" xmlns:wne="http://schemas.microsoft.com/office/word/2006/wordml" xmlns:wps="http://schemas.microsoft.com/office/word/2010/wordprocessingShape" mc:Ignorable="w14 w15 w16se wp14">
   <w:footnote w:type="separator" w:id="-1">
     <w:p>
       <w:pPr>
@@ -25167,11 +26410,11 @@
 </file>
 
 <file path=word/numbering.xml><?xml version="1.0" encoding="utf-8"?>
-<w:numbering xmlns:wpc="http://schemas.microsoft.com/office/word/2010/wordprocessingCanvas" xmlns:mc="http://schemas.openxmlformats.org/markup-compatibility/2006" xmlns:o="urn:schemas-microsoft-com:office:office" xmlns:r="http://schemas.openxmlformats.org/officeDocument/2006/relationships" xmlns:m="http://schemas.openxmlformats.org/officeDocument/2006/math" xmlns:v="urn:schemas-microsoft-com:vml" xmlns:wp14="http://schemas.microsoft.com/office/word/2010/wordprocessingDrawing" xmlns:wp="http://schemas.openxmlformats.org/drawingml/2006/wordprocessingDrawing" xmlns:w10="urn:schemas-microsoft-com:office:word" xmlns:w="http://schemas.openxmlformats.org/wordprocessingml/2006/main" xmlns:w14="http://schemas.microsoft.com/office/word/2010/wordml" xmlns:wpg="http://schemas.microsoft.com/office/word/2010/wordprocessingGroup" xmlns:wpi="http://schemas.microsoft.com/office/word/2010/wordprocessingInk" xmlns:wne="http://schemas.microsoft.com/office/word/2006/wordml" xmlns:wps="http://schemas.microsoft.com/office/word/2010/wordprocessingShape" mc:Ignorable="w14 wp14">
-  <w:abstractNum w:abstractNumId="0">
+<w:numbering xmlns:wpc="http://schemas.microsoft.com/office/word/2010/wordprocessingCanvas" xmlns:cx="http://schemas.microsoft.com/office/drawing/2014/chartex" xmlns:cx1="http://schemas.microsoft.com/office/drawing/2015/9/8/chartex" xmlns:mc="http://schemas.openxmlformats.org/markup-compatibility/2006" xmlns:o="urn:schemas-microsoft-com:office:office" xmlns:r="http://schemas.openxmlformats.org/officeDocument/2006/relationships" xmlns:m="http://schemas.openxmlformats.org/officeDocument/2006/math" xmlns:v="urn:schemas-microsoft-com:vml" xmlns:wp14="http://schemas.microsoft.com/office/word/2010/wordprocessingDrawing" xmlns:wp="http://schemas.openxmlformats.org/drawingml/2006/wordprocessingDrawing" xmlns:w10="urn:schemas-microsoft-com:office:word" xmlns:w="http://schemas.openxmlformats.org/wordprocessingml/2006/main" xmlns:w14="http://schemas.microsoft.com/office/word/2010/wordml" xmlns:w15="http://schemas.microsoft.com/office/word/2012/wordml" xmlns:w16se="http://schemas.microsoft.com/office/word/2015/wordml/symex" xmlns:wpg="http://schemas.microsoft.com/office/word/2010/wordprocessingGroup" xmlns:wpi="http://schemas.microsoft.com/office/word/2010/wordprocessingInk" xmlns:wne="http://schemas.microsoft.com/office/word/2006/wordml" xmlns:wps="http://schemas.microsoft.com/office/word/2010/wordprocessingShape" mc:Ignorable="w14 w15 w16se wp14">
+  <w:abstractNum w:abstractNumId="0" w15:restartNumberingAfterBreak="0">
     <w:nsid w:val="FFFFFF88"/>
     <w:multiLevelType w:val="singleLevel"/>
-    <w:tmpl w:val="D94CF540"/>
+    <w:tmpl w:val="13BC7B68"/>
     <w:lvl w:ilvl="0">
       <w:start w:val="1"/>
       <w:numFmt w:val="decimal"/>
@@ -25185,10 +26428,10 @@
       </w:pPr>
     </w:lvl>
   </w:abstractNum>
-  <w:abstractNum w:abstractNumId="1">
+  <w:abstractNum w:abstractNumId="1" w15:restartNumberingAfterBreak="0">
     <w:nsid w:val="FFFFFF89"/>
     <w:multiLevelType w:val="singleLevel"/>
-    <w:tmpl w:val="621C483E"/>
+    <w:tmpl w:val="280EE97E"/>
     <w:lvl w:ilvl="0">
       <w:start w:val="1"/>
       <w:numFmt w:val="bullet"/>
@@ -25205,7 +26448,7 @@
       </w:rPr>
     </w:lvl>
   </w:abstractNum>
-  <w:abstractNum w:abstractNumId="2">
+  <w:abstractNum w:abstractNumId="2" w15:restartNumberingAfterBreak="0">
     <w:nsid w:val="123B0FC1"/>
     <w:multiLevelType w:val="hybridMultilevel"/>
     <w:tmpl w:val="462ED0AA"/>
@@ -25318,7 +26561,7 @@
       </w:rPr>
     </w:lvl>
   </w:abstractNum>
-  <w:abstractNum w:abstractNumId="3">
+  <w:abstractNum w:abstractNumId="3" w15:restartNumberingAfterBreak="0">
     <w:nsid w:val="372E313D"/>
     <w:multiLevelType w:val="hybridMultilevel"/>
     <w:tmpl w:val="47B8AC5A"/>
@@ -25404,7 +26647,7 @@
       </w:pPr>
     </w:lvl>
   </w:abstractNum>
-  <w:abstractNum w:abstractNumId="4">
+  <w:abstractNum w:abstractNumId="4" w15:restartNumberingAfterBreak="0">
     <w:nsid w:val="3A0B783B"/>
     <w:multiLevelType w:val="hybridMultilevel"/>
     <w:tmpl w:val="9C7CE59A"/>
@@ -25517,7 +26760,7 @@
       </w:rPr>
     </w:lvl>
   </w:abstractNum>
-  <w:abstractNum w:abstractNumId="5">
+  <w:abstractNum w:abstractNumId="5" w15:restartNumberingAfterBreak="0">
     <w:nsid w:val="44750DA9"/>
     <w:multiLevelType w:val="multilevel"/>
     <w:tmpl w:val="0807001F"/>
@@ -25606,7 +26849,7 @@
       </w:pPr>
     </w:lvl>
   </w:abstractNum>
-  <w:abstractNum w:abstractNumId="6">
+  <w:abstractNum w:abstractNumId="6" w15:restartNumberingAfterBreak="0">
     <w:nsid w:val="45A80D47"/>
     <w:multiLevelType w:val="hybridMultilevel"/>
     <w:tmpl w:val="F8185416"/>
@@ -25719,7 +26962,7 @@
       </w:rPr>
     </w:lvl>
   </w:abstractNum>
-  <w:abstractNum w:abstractNumId="7">
+  <w:abstractNum w:abstractNumId="7" w15:restartNumberingAfterBreak="0">
     <w:nsid w:val="4622457E"/>
     <w:multiLevelType w:val="multilevel"/>
     <w:tmpl w:val="0807001F"/>
@@ -25808,7 +27051,7 @@
       </w:pPr>
     </w:lvl>
   </w:abstractNum>
-  <w:abstractNum w:abstractNumId="8">
+  <w:abstractNum w:abstractNumId="8" w15:restartNumberingAfterBreak="0">
     <w:nsid w:val="55060893"/>
     <w:multiLevelType w:val="hybridMultilevel"/>
     <w:tmpl w:val="7148785A"/>
@@ -25921,7 +27164,7 @@
       </w:rPr>
     </w:lvl>
   </w:abstractNum>
-  <w:abstractNum w:abstractNumId="9">
+  <w:abstractNum w:abstractNumId="9" w15:restartNumberingAfterBreak="0">
     <w:nsid w:val="573D135D"/>
     <w:multiLevelType w:val="multilevel"/>
     <w:tmpl w:val="0807001F"/>
@@ -26007,7 +27250,7 @@
       </w:pPr>
     </w:lvl>
   </w:abstractNum>
-  <w:abstractNum w:abstractNumId="10">
+  <w:abstractNum w:abstractNumId="10" w15:restartNumberingAfterBreak="0">
     <w:nsid w:val="5BF16B75"/>
     <w:multiLevelType w:val="hybridMultilevel"/>
     <w:tmpl w:val="141E2476"/>
@@ -26120,7 +27363,7 @@
       </w:rPr>
     </w:lvl>
   </w:abstractNum>
-  <w:abstractNum w:abstractNumId="11">
+  <w:abstractNum w:abstractNumId="11" w15:restartNumberingAfterBreak="0">
     <w:nsid w:val="63823F78"/>
     <w:multiLevelType w:val="hybridMultilevel"/>
     <w:tmpl w:val="4F82AF14"/>
@@ -26206,7 +27449,7 @@
       </w:pPr>
     </w:lvl>
   </w:abstractNum>
-  <w:abstractNum w:abstractNumId="12">
+  <w:abstractNum w:abstractNumId="12" w15:restartNumberingAfterBreak="0">
     <w:nsid w:val="63F87DB7"/>
     <w:multiLevelType w:val="hybridMultilevel"/>
     <w:tmpl w:val="2006EBD6"/>
@@ -26318,7 +27561,7 @@
       </w:rPr>
     </w:lvl>
   </w:abstractNum>
-  <w:abstractNum w:abstractNumId="13">
+  <w:abstractNum w:abstractNumId="13" w15:restartNumberingAfterBreak="0">
     <w:nsid w:val="67AC7C68"/>
     <w:multiLevelType w:val="multilevel"/>
     <w:tmpl w:val="4E6C08C4"/>
@@ -26405,7 +27648,7 @@
       </w:pPr>
     </w:lvl>
   </w:abstractNum>
-  <w:abstractNum w:abstractNumId="14">
+  <w:abstractNum w:abstractNumId="14" w15:restartNumberingAfterBreak="0">
     <w:nsid w:val="6BC5310A"/>
     <w:multiLevelType w:val="hybridMultilevel"/>
     <w:tmpl w:val="F2BA74A8"/>
@@ -26518,7 +27761,7 @@
       </w:rPr>
     </w:lvl>
   </w:abstractNum>
-  <w:abstractNum w:abstractNumId="15">
+  <w:abstractNum w:abstractNumId="15" w15:restartNumberingAfterBreak="0">
     <w:nsid w:val="772B0831"/>
     <w:multiLevelType w:val="hybridMultilevel"/>
     <w:tmpl w:val="E1B0B3BE"/>
@@ -26631,7 +27874,7 @@
       </w:rPr>
     </w:lvl>
   </w:abstractNum>
-  <w:abstractNum w:abstractNumId="16">
+  <w:abstractNum w:abstractNumId="16" w15:restartNumberingAfterBreak="0">
     <w:nsid w:val="7D3B1A8F"/>
     <w:multiLevelType w:val="hybridMultilevel"/>
     <w:tmpl w:val="1ABE50A4"/>
@@ -26799,7 +28042,7 @@
 </file>
 
 <file path=word/styles.xml><?xml version="1.0" encoding="utf-8"?>
-<w:styles xmlns:mc="http://schemas.openxmlformats.org/markup-compatibility/2006" xmlns:r="http://schemas.openxmlformats.org/officeDocument/2006/relationships" xmlns:w="http://schemas.openxmlformats.org/wordprocessingml/2006/main" xmlns:w14="http://schemas.microsoft.com/office/word/2010/wordml" mc:Ignorable="w14">
+<w:styles xmlns:mc="http://schemas.openxmlformats.org/markup-compatibility/2006" xmlns:r="http://schemas.openxmlformats.org/officeDocument/2006/relationships" xmlns:w="http://schemas.openxmlformats.org/wordprocessingml/2006/main" xmlns:w14="http://schemas.microsoft.com/office/word/2010/wordml" xmlns:w15="http://schemas.microsoft.com/office/word/2012/wordml" xmlns:w16se="http://schemas.microsoft.com/office/word/2015/wordml/symex" mc:Ignorable="w14 w15 w16se">
   <w:docDefaults>
     <w:rPrDefault>
       <w:rPr>
@@ -26813,913 +28056,378 @@
       </w:pPr>
     </w:pPrDefault>
   </w:docDefaults>
-  <w:latentStyles w:defLockedState="0" w:defUIPriority="99" w:defSemiHidden="1" w:defUnhideWhenUsed="1" w:defQFormat="0" w:count="267">
-    <w:lsdException w:name="Normal" w:semiHidden="0" w:uiPriority="0" w:unhideWhenUsed="0" w:qFormat="1"/>
-    <w:lsdException w:name="heading 1" w:semiHidden="0" w:uiPriority="3" w:unhideWhenUsed="0" w:qFormat="1"/>
-    <w:lsdException w:name="heading 2" w:uiPriority="3" w:qFormat="1"/>
-    <w:lsdException w:name="heading 3" w:uiPriority="3" w:qFormat="1"/>
-    <w:lsdException w:name="heading 4" w:uiPriority="3"/>
-    <w:lsdException w:name="heading 5" w:uiPriority="3"/>
-    <w:lsdException w:name="heading 6" w:uiPriority="3" w:qFormat="1"/>
-    <w:lsdException w:name="heading 7" w:uiPriority="3" w:qFormat="1"/>
-    <w:lsdException w:name="heading 8" w:uiPriority="3" w:qFormat="1"/>
-    <w:lsdException w:name="heading 9" w:uiPriority="3" w:qFormat="1"/>
-    <w:lsdException w:name="toc 1" w:uiPriority="39"/>
-    <w:lsdException w:name="toc 2" w:uiPriority="39"/>
-    <w:lsdException w:name="toc 3" w:uiPriority="39"/>
-    <w:lsdException w:name="toc 4" w:uiPriority="39"/>
-    <w:lsdException w:name="toc 5" w:uiPriority="39"/>
-    <w:lsdException w:name="toc 6" w:uiPriority="39"/>
-    <w:lsdException w:name="toc 7" w:uiPriority="39"/>
-    <w:lsdException w:name="toc 8" w:uiPriority="39"/>
-    <w:lsdException w:name="toc 9" w:uiPriority="39"/>
-    <w:lsdException w:name="caption" w:uiPriority="35" w:qFormat="1"/>
-    <w:lsdException w:name="List" w:unhideWhenUsed="0"/>
-    <w:lsdException w:name="List Bullet" w:semiHidden="0" w:uiPriority="2" w:unhideWhenUsed="0" w:qFormat="1"/>
-    <w:lsdException w:name="List Number" w:semiHidden="0" w:uiPriority="2" w:unhideWhenUsed="0" w:qFormat="1"/>
-    <w:lsdException w:name="Title" w:semiHidden="0" w:uiPriority="4" w:unhideWhenUsed="0" w:qFormat="1"/>
-    <w:lsdException w:name="Default Paragraph Font" w:uiPriority="1"/>
-    <w:lsdException w:name="Subtitle" w:semiHidden="0" w:uiPriority="4" w:unhideWhenUsed="0" w:qFormat="1"/>
-    <w:lsdException w:name="Strong" w:uiPriority="22" w:unhideWhenUsed="0" w:qFormat="1"/>
-    <w:lsdException w:name="Emphasis" w:uiPriority="20" w:unhideWhenUsed="0" w:qFormat="1"/>
-    <w:lsdException w:name="Table Grid" w:semiHidden="0" w:uiPriority="59" w:unhideWhenUsed="0"/>
-    <w:lsdException w:name="Placeholder Text" w:unhideWhenUsed="0"/>
-    <w:lsdException w:name="No Spacing" w:semiHidden="0" w:uiPriority="1" w:unhideWhenUsed="0" w:qFormat="1"/>
-    <w:lsdException w:name="Light Shading" w:semiHidden="0" w:uiPriority="60" w:unhideWhenUsed="0"/>
-    <w:lsdException w:name="Light List" w:semiHidden="0" w:uiPriority="61" w:unhideWhenUsed="0"/>
-    <w:lsdException w:name="Light Grid" w:semiHidden="0" w:uiPriority="62" w:unhideWhenUsed="0"/>
-    <w:lsdException w:name="Medium Shading 1" w:semiHidden="0" w:uiPriority="63" w:unhideWhenUsed="0"/>
-    <w:lsdException w:name="Medium Shading 2" w:semiHidden="0" w:uiPriority="64" w:unhideWhenUsed="0"/>
-    <w:lsdException w:name="Medium List 1" w:semiHidden="0" w:uiPriority="65" w:unhideWhenUsed="0"/>
-    <w:lsdException w:name="Medium List 2" w:semiHidden="0" w:uiPriority="66" w:unhideWhenUsed="0"/>
-    <w:lsdException w:name="Medium Grid 1" w:semiHidden="0" w:uiPriority="67" w:unhideWhenUsed="0"/>
-    <w:lsdException w:name="Medium Grid 2" w:semiHidden="0" w:uiPriority="68" w:unhideWhenUsed="0"/>
-    <w:lsdException w:name="Medium Grid 3" w:semiHidden="0" w:uiPriority="69" w:unhideWhenUsed="0"/>
-    <w:lsdException w:name="Dark List" w:semiHidden="0" w:uiPriority="70" w:unhideWhenUsed="0"/>
-    <w:lsdException w:name="Colorful Shading" w:semiHidden="0" w:uiPriority="71" w:unhideWhenUsed="0"/>
-    <w:lsdException w:name="Colorful List" w:semiHidden="0" w:uiPriority="72" w:unhideWhenUsed="0"/>
-    <w:lsdException w:name="Colorful Grid" w:semiHidden="0" w:uiPriority="73" w:unhideWhenUsed="0"/>
-    <w:lsdException w:name="Light Shading Accent 1" w:semiHidden="0" w:uiPriority="60" w:unhideWhenUsed="0"/>
-    <w:lsdException w:name="Light List Accent 1" w:semiHidden="0" w:uiPriority="61" w:unhideWhenUsed="0"/>
-    <w:lsdException w:name="Light Grid Accent 1" w:semiHidden="0" w:uiPriority="62" w:unhideWhenUsed="0"/>
-    <w:lsdException w:name="Medium Shading 1 Accent 1" w:semiHidden="0" w:uiPriority="63" w:unhideWhenUsed="0"/>
-    <w:lsdException w:name="Medium Shading 2 Accent 1" w:semiHidden="0" w:uiPriority="64" w:unhideWhenUsed="0"/>
-    <w:lsdException w:name="Medium List 1 Accent 1" w:semiHidden="0" w:uiPriority="65" w:unhideWhenUsed="0"/>
-    <w:lsdException w:name="Revision" w:unhideWhenUsed="0"/>
-    <w:lsdException w:name="List Paragraph" w:uiPriority="34" w:unhideWhenUsed="0" w:qFormat="1"/>
-    <w:lsdException w:name="Quote" w:uiPriority="29" w:unhideWhenUsed="0" w:qFormat="1"/>
-    <w:lsdException w:name="Intense Quote" w:uiPriority="30" w:unhideWhenUsed="0" w:qFormat="1"/>
-    <w:lsdException w:name="Medium List 2 Accent 1" w:semiHidden="0" w:uiPriority="66" w:unhideWhenUsed="0"/>
-    <w:lsdException w:name="Medium Grid 1 Accent 1" w:semiHidden="0" w:uiPriority="67" w:unhideWhenUsed="0"/>
-    <w:lsdException w:name="Medium Grid 2 Accent 1" w:semiHidden="0" w:uiPriority="68" w:unhideWhenUsed="0"/>
-    <w:lsdException w:name="Medium Grid 3 Accent 1" w:semiHidden="0" w:uiPriority="69" w:unhideWhenUsed="0"/>
-    <w:lsdException w:name="Dark List Accent 1" w:semiHidden="0" w:uiPriority="70" w:unhideWhenUsed="0"/>
-    <w:lsdException w:name="Colorful Shading Accent 1" w:semiHidden="0" w:uiPriority="71" w:unhideWhenUsed="0"/>
-    <w:lsdException w:name="Colorful List Accent 1" w:semiHidden="0" w:uiPriority="72" w:unhideWhenUsed="0"/>
-    <w:lsdException w:name="Colorful Grid Accent 1" w:semiHidden="0" w:uiPriority="73" w:unhideWhenUsed="0"/>
-    <w:lsdException w:name="Light Shading Accent 2" w:semiHidden="0" w:uiPriority="60" w:unhideWhenUsed="0"/>
-    <w:lsdException w:name="Light List Accent 2" w:semiHidden="0" w:uiPriority="61" w:unhideWhenUsed="0"/>
-    <w:lsdException w:name="Light Grid Accent 2" w:semiHidden="0" w:uiPriority="62" w:unhideWhenUsed="0"/>
-    <w:lsdException w:name="Medium Shading 1 Accent 2" w:semiHidden="0" w:uiPriority="63" w:unhideWhenUsed="0"/>
-    <w:lsdException w:name="Medium Shading 2 Accent 2" w:semiHidden="0" w:uiPriority="64" w:unhideWhenUsed="0"/>
-    <w:lsdException w:name="Medium List 1 Accent 2" w:semiHidden="0" w:uiPriority="65" w:unhideWhenUsed="0"/>
-    <w:lsdException w:name="Medium List 2 Accent 2" w:semiHidden="0" w:uiPriority="66" w:unhideWhenUsed="0"/>
-    <w:lsdException w:name="Medium Grid 1 Accent 2" w:semiHidden="0" w:uiPriority="67" w:unhideWhenUsed="0"/>
-    <w:lsdException w:name="Medium Grid 2 Accent 2" w:semiHidden="0" w:uiPriority="68" w:unhideWhenUsed="0"/>
-    <w:lsdException w:name="Medium Grid 3 Accent 2" w:semiHidden="0" w:uiPriority="69" w:unhideWhenUsed="0"/>
-    <w:lsdException w:name="Dark List Accent 2" w:semiHidden="0" w:uiPriority="70" w:unhideWhenUsed="0"/>
-    <w:lsdException w:name="Colorful Shading Accent 2" w:semiHidden="0" w:uiPriority="71" w:unhideWhenUsed="0"/>
-    <w:lsdException w:name="Colorful List Accent 2" w:semiHidden="0" w:uiPriority="72" w:unhideWhenUsed="0"/>
-    <w:lsdException w:name="Colorful Grid Accent 2" w:semiHidden="0" w:uiPriority="73" w:unhideWhenUsed="0"/>
-    <w:lsdException w:name="Light Shading Accent 3" w:semiHidden="0" w:uiPriority="60" w:unhideWhenUsed="0"/>
-    <w:lsdException w:name="Light List Accent 3" w:semiHidden="0" w:uiPriority="61" w:unhideWhenUsed="0"/>
-    <w:lsdException w:name="Light Grid Accent 3" w:semiHidden="0" w:uiPriority="62" w:unhideWhenUsed="0"/>
-    <w:lsdException w:name="Medium Shading 1 Accent 3" w:semiHidden="0" w:uiPriority="63" w:unhideWhenUsed="0"/>
-    <w:lsdException w:name="Medium Shading 2 Accent 3" w:semiHidden="0" w:uiPriority="64" w:unhideWhenUsed="0"/>
-    <w:lsdException w:name="Medium List 1 Accent 3" w:semiHidden="0" w:uiPriority="65" w:unhideWhenUsed="0"/>
-    <w:lsdException w:name="Medium List 2 Accent 3" w:semiHidden="0" w:uiPriority="66" w:unhideWhenUsed="0"/>
-    <w:lsdException w:name="Medium Grid 1 Accent 3" w:semiHidden="0" w:uiPriority="67" w:unhideWhenUsed="0"/>
-    <w:lsdException w:name="Medium Grid 2 Accent 3" w:semiHidden="0" w:uiPriority="68" w:unhideWhenUsed="0"/>
-    <w:lsdException w:name="Medium Grid 3 Accent 3" w:semiHidden="0" w:uiPriority="69" w:unhideWhenUsed="0"/>
-    <w:lsdException w:name="Dark List Accent 3" w:semiHidden="0" w:uiPriority="70" w:unhideWhenUsed="0"/>
-    <w:lsdException w:name="Colorful Shading Accent 3" w:semiHidden="0" w:uiPriority="71" w:unhideWhenUsed="0"/>
-    <w:lsdException w:name="Colorful List Accent 3" w:semiHidden="0" w:uiPriority="72" w:unhideWhenUsed="0"/>
-    <w:lsdException w:name="Colorful Grid Accent 3" w:semiHidden="0" w:uiPriority="73" w:unhideWhenUsed="0"/>
-    <w:lsdException w:name="Light Shading Accent 4" w:semiHidden="0" w:uiPriority="60" w:unhideWhenUsed="0"/>
-    <w:lsdException w:name="Light List Accent 4" w:semiHidden="0" w:uiPriority="61" w:unhideWhenUsed="0"/>
-    <w:lsdException w:name="Light Grid Accent 4" w:semiHidden="0" w:uiPriority="62" w:unhideWhenUsed="0"/>
-    <w:lsdException w:name="Medium Shading 1 Accent 4" w:semiHidden="0" w:uiPriority="63" w:unhideWhenUsed="0"/>
-    <w:lsdException w:name="Medium Shading 2 Accent 4" w:semiHidden="0" w:uiPriority="64" w:unhideWhenUsed="0"/>
-    <w:lsdException w:name="Medium List 1 Accent 4" w:semiHidden="0" w:uiPriority="65" w:unhideWhenUsed="0"/>
-    <w:lsdException w:name="Medium List 2 Accent 4" w:semiHidden="0" w:uiPriority="66" w:unhideWhenUsed="0"/>
-    <w:lsdException w:name="Medium Grid 1 Accent 4" w:semiHidden="0" w:uiPriority="67" w:unhideWhenUsed="0"/>
-    <w:lsdException w:name="Medium Grid 2 Accent 4" w:semiHidden="0" w:uiPriority="68" w:unhideWhenUsed="0"/>
-    <w:lsdException w:name="Medium Grid 3 Accent 4" w:semiHidden="0" w:uiPriority="69" w:unhideWhenUsed="0"/>
-    <w:lsdException w:name="Dark List Accent 4" w:semiHidden="0" w:uiPriority="70" w:unhideWhenUsed="0"/>
-    <w:lsdException w:name="Colorful Shading Accent 4" w:semiHidden="0" w:uiPriority="71" w:unhideWhenUsed="0"/>
-    <w:lsdException w:name="Colorful List Accent 4" w:semiHidden="0" w:uiPriority="72" w:unhideWhenUsed="0"/>
-    <w:lsdException w:name="Colorful Grid Accent 4" w:semiHidden="0" w:uiPriority="73" w:unhideWhenUsed="0"/>
-    <w:lsdException w:name="Light Shading Accent 5" w:semiHidden="0" w:uiPriority="60" w:unhideWhenUsed="0"/>
-    <w:lsdException w:name="Light List Accent 5" w:semiHidden="0" w:uiPriority="61" w:unhideWhenUsed="0"/>
-    <w:lsdException w:name="Light Grid Accent 5" w:semiHidden="0" w:uiPriority="62" w:unhideWhenUsed="0"/>
-    <w:lsdException w:name="Medium Shading 1 Accent 5" w:semiHidden="0" w:uiPriority="63" w:unhideWhenUsed="0"/>
-    <w:lsdException w:name="Medium Shading 2 Accent 5" w:semiHidden="0" w:uiPriority="64" w:unhideWhenUsed="0"/>
-    <w:lsdException w:name="Medium List 1 Accent 5" w:semiHidden="0" w:uiPriority="65" w:unhideWhenUsed="0"/>
-    <w:lsdException w:name="Medium List 2 Accent 5" w:semiHidden="0" w:uiPriority="66" w:unhideWhenUsed="0"/>
-    <w:lsdException w:name="Medium Grid 1 Accent 5" w:semiHidden="0" w:uiPriority="67" w:unhideWhenUsed="0"/>
-    <w:lsdException w:name="Medium Grid 2 Accent 5" w:semiHidden="0" w:uiPriority="68" w:unhideWhenUsed="0"/>
-    <w:lsdException w:name="Medium Grid 3 Accent 5" w:semiHidden="0" w:uiPriority="69" w:unhideWhenUsed="0"/>
-    <w:lsdException w:name="Dark List Accent 5" w:semiHidden="0" w:uiPriority="70" w:unhideWhenUsed="0"/>
-    <w:lsdException w:name="Colorful Shading Accent 5" w:semiHidden="0" w:uiPriority="71" w:unhideWhenUsed="0"/>
-    <w:lsdException w:name="Colorful List Accent 5" w:semiHidden="0" w:uiPriority="72" w:unhideWhenUsed="0"/>
-    <w:lsdException w:name="Colorful Grid Accent 5" w:semiHidden="0" w:uiPriority="73" w:unhideWhenUsed="0"/>
-    <w:lsdException w:name="Light Shading Accent 6" w:semiHidden="0" w:uiPriority="60" w:unhideWhenUsed="0"/>
-    <w:lsdException w:name="Light List Accent 6" w:semiHidden="0" w:uiPriority="61" w:unhideWhenUsed="0"/>
-    <w:lsdException w:name="Light Grid Accent 6" w:semiHidden="0" w:uiPriority="62" w:unhideWhenUsed="0"/>
-    <w:lsdException w:name="Medium Shading 1 Accent 6" w:semiHidden="0" w:uiPriority="63" w:unhideWhenUsed="0"/>
-    <w:lsdException w:name="Medium Shading 2 Accent 6" w:semiHidden="0" w:uiPriority="64" w:unhideWhenUsed="0"/>
-    <w:lsdException w:name="Medium List 1 Accent 6" w:semiHidden="0" w:uiPriority="65" w:unhideWhenUsed="0"/>
-    <w:lsdException w:name="Medium List 2 Accent 6" w:semiHidden="0" w:uiPriority="66" w:unhideWhenUsed="0"/>
-    <w:lsdException w:name="Medium Grid 1 Accent 6" w:semiHidden="0" w:uiPriority="67" w:unhideWhenUsed="0"/>
-    <w:lsdException w:name="Medium Grid 2 Accent 6" w:semiHidden="0" w:uiPriority="68" w:unhideWhenUsed="0"/>
-    <w:lsdException w:name="Medium Grid 3 Accent 6" w:semiHidden="0" w:uiPriority="69" w:unhideWhenUsed="0"/>
-    <w:lsdException w:name="Dark List Accent 6" w:semiHidden="0" w:uiPriority="70" w:unhideWhenUsed="0"/>
-    <w:lsdException w:name="Colorful Shading Accent 6" w:semiHidden="0" w:uiPriority="71" w:unhideWhenUsed="0"/>
-    <w:lsdException w:name="Colorful List Accent 6" w:semiHidden="0" w:uiPriority="72" w:unhideWhenUsed="0"/>
-    <w:lsdException w:name="Colorful Grid Accent 6" w:semiHidden="0" w:uiPriority="73" w:unhideWhenUsed="0"/>
-    <w:lsdException w:name="Subtle Emphasis" w:uiPriority="19" w:unhideWhenUsed="0" w:qFormat="1"/>
-    <w:lsdException w:name="Intense Emphasis" w:uiPriority="21" w:unhideWhenUsed="0" w:qFormat="1"/>
-    <w:lsdException w:name="Subtle Reference" w:uiPriority="31" w:unhideWhenUsed="0" w:qFormat="1"/>
-    <w:lsdException w:name="Intense Reference" w:uiPriority="32" w:unhideWhenUsed="0" w:qFormat="1"/>
-    <w:lsdException w:name="Book Title" w:uiPriority="33" w:unhideWhenUsed="0" w:qFormat="1"/>
-    <w:lsdException w:name="Bibliography" w:uiPriority="37"/>
-    <w:lsdException w:name="TOC Heading" w:uiPriority="39" w:qFormat="1"/>
-  </w:latentStyles>
-  <w:style w:type="paragraph" w:default="1" w:styleId="Normal">
-    <w:name w:val="Normal"/>
-    <w:qFormat/>
-    <w:rsid w:val="00A90450"/>
-    <w:pPr>
-      <w:spacing w:after="120"/>
-    </w:pPr>
-    <w:rPr>
-      <w:rFonts w:ascii="Calibri" w:hAnsi="Calibri"/>
-      <w:sz w:val="22"/>
-    </w:rPr>
-  </w:style>
-  <w:style w:type="paragraph" w:styleId="Heading1">
-    <w:name w:val="heading 1"/>
-    <w:basedOn w:val="Normal"/>
-    <w:next w:val="Normal"/>
-    <w:link w:val="Heading1Char"/>
-    <w:uiPriority w:val="3"/>
-    <w:qFormat/>
-    <w:rsid w:val="00A24D31"/>
-    <w:pPr>
-      <w:keepNext/>
-      <w:keepLines/>
-      <w:spacing w:before="480" w:after="240"/>
-      <w:outlineLvl w:val="0"/>
-    </w:pPr>
-    <w:rPr>
-      <w:rFonts w:eastAsiaTheme="majorEastAsia" w:cstheme="majorBidi"/>
-      <w:b/>
-      <w:bCs/>
-      <w:sz w:val="32"/>
-      <w:szCs w:val="28"/>
-    </w:rPr>
-  </w:style>
-  <w:style w:type="paragraph" w:styleId="Heading2">
-    <w:name w:val="heading 2"/>
-    <w:basedOn w:val="Normal"/>
-    <w:next w:val="Normal"/>
-    <w:link w:val="Heading2Char"/>
-    <w:uiPriority w:val="3"/>
-    <w:qFormat/>
-    <w:rsid w:val="00A24D31"/>
-    <w:pPr>
-      <w:keepNext/>
-      <w:keepLines/>
-      <w:numPr>
-        <w:ilvl w:val="1"/>
-        <w:numId w:val="5"/>
-      </w:numPr>
-      <w:spacing w:before="280"/>
-      <w:ind w:left="0" w:firstLine="0"/>
-      <w:outlineLvl w:val="1"/>
-    </w:pPr>
-    <w:rPr>
-      <w:rFonts w:eastAsiaTheme="majorEastAsia" w:cstheme="majorBidi"/>
-      <w:b/>
-      <w:bCs/>
-      <w:sz w:val="28"/>
-      <w:szCs w:val="26"/>
-      <w:lang w:val="en-US"/>
-    </w:rPr>
-  </w:style>
-  <w:style w:type="paragraph" w:styleId="Heading3">
-    <w:name w:val="heading 3"/>
-    <w:basedOn w:val="Normal"/>
-    <w:next w:val="Normal"/>
-    <w:link w:val="Heading3Char"/>
-    <w:uiPriority w:val="3"/>
-    <w:qFormat/>
-    <w:rsid w:val="00323147"/>
-    <w:pPr>
-      <w:keepNext/>
-      <w:keepLines/>
-      <w:spacing w:before="280"/>
-      <w:outlineLvl w:val="2"/>
-    </w:pPr>
-    <w:rPr>
-      <w:rFonts w:eastAsiaTheme="majorEastAsia" w:cstheme="majorBidi"/>
-      <w:b/>
-      <w:bCs/>
-      <w:sz w:val="24"/>
-    </w:rPr>
-  </w:style>
-  <w:style w:type="paragraph" w:styleId="Heading4">
-    <w:name w:val="heading 4"/>
-    <w:basedOn w:val="Normal"/>
-    <w:next w:val="Normal"/>
-    <w:link w:val="Heading4Char"/>
-    <w:uiPriority w:val="3"/>
-    <w:unhideWhenUsed/>
-    <w:rsid w:val="00965BEF"/>
-    <w:pPr>
-      <w:keepNext/>
-      <w:keepLines/>
-      <w:spacing w:before="200" w:after="0"/>
-      <w:outlineLvl w:val="3"/>
-    </w:pPr>
-    <w:rPr>
-      <w:rFonts w:asciiTheme="majorHAnsi" w:eastAsiaTheme="majorEastAsia" w:hAnsiTheme="majorHAnsi" w:cstheme="majorBidi"/>
-      <w:b/>
-      <w:bCs/>
-      <w:iCs/>
-    </w:rPr>
-  </w:style>
-  <w:style w:type="paragraph" w:styleId="Heading5">
-    <w:name w:val="heading 5"/>
-    <w:basedOn w:val="Normal"/>
-    <w:next w:val="Normal"/>
-    <w:link w:val="Heading5Char"/>
-    <w:uiPriority w:val="3"/>
-    <w:semiHidden/>
-    <w:unhideWhenUsed/>
-    <w:rsid w:val="00965BEF"/>
-    <w:pPr>
-      <w:keepNext/>
-      <w:keepLines/>
-      <w:spacing w:before="200" w:after="0"/>
-      <w:outlineLvl w:val="4"/>
-    </w:pPr>
-    <w:rPr>
-      <w:rFonts w:asciiTheme="majorHAnsi" w:eastAsiaTheme="majorEastAsia" w:hAnsiTheme="majorHAnsi" w:cstheme="majorBidi"/>
-      <w:b/>
-    </w:rPr>
-  </w:style>
-  <w:style w:type="paragraph" w:styleId="Heading6">
-    <w:name w:val="heading 6"/>
-    <w:basedOn w:val="Normal"/>
-    <w:next w:val="Normal"/>
-    <w:link w:val="Heading6Char"/>
-    <w:uiPriority w:val="3"/>
-    <w:semiHidden/>
-    <w:unhideWhenUsed/>
-    <w:qFormat/>
-    <w:rsid w:val="006415ED"/>
-    <w:pPr>
-      <w:keepNext/>
-      <w:keepLines/>
-      <w:spacing w:before="200" w:after="0"/>
-      <w:outlineLvl w:val="5"/>
-    </w:pPr>
-    <w:rPr>
-      <w:rFonts w:asciiTheme="majorHAnsi" w:eastAsiaTheme="majorEastAsia" w:hAnsiTheme="majorHAnsi" w:cstheme="majorBidi"/>
-      <w:b/>
-      <w:iCs/>
-    </w:rPr>
-  </w:style>
-  <w:style w:type="paragraph" w:styleId="Heading7">
-    <w:name w:val="heading 7"/>
-    <w:basedOn w:val="Normal"/>
-    <w:next w:val="Normal"/>
-    <w:link w:val="Heading7Char"/>
-    <w:uiPriority w:val="3"/>
-    <w:semiHidden/>
-    <w:unhideWhenUsed/>
-    <w:qFormat/>
-    <w:rsid w:val="006415ED"/>
-    <w:pPr>
-      <w:keepNext/>
-      <w:keepLines/>
-      <w:spacing w:before="200" w:after="0"/>
-      <w:outlineLvl w:val="6"/>
-    </w:pPr>
-    <w:rPr>
-      <w:rFonts w:asciiTheme="majorHAnsi" w:eastAsiaTheme="majorEastAsia" w:hAnsiTheme="majorHAnsi" w:cstheme="majorBidi"/>
-      <w:b/>
-      <w:iCs/>
-    </w:rPr>
-  </w:style>
-  <w:style w:type="paragraph" w:styleId="Heading8">
-    <w:name w:val="heading 8"/>
-    <w:basedOn w:val="Normal"/>
-    <w:next w:val="Normal"/>
-    <w:link w:val="Heading8Char"/>
-    <w:uiPriority w:val="3"/>
-    <w:semiHidden/>
-    <w:unhideWhenUsed/>
-    <w:qFormat/>
-    <w:rsid w:val="006415ED"/>
-    <w:pPr>
-      <w:keepNext/>
-      <w:keepLines/>
-      <w:spacing w:before="200" w:after="0"/>
-      <w:outlineLvl w:val="7"/>
-    </w:pPr>
-    <w:rPr>
-      <w:rFonts w:asciiTheme="majorHAnsi" w:eastAsiaTheme="majorEastAsia" w:hAnsiTheme="majorHAnsi" w:cstheme="majorBidi"/>
-      <w:b/>
-    </w:rPr>
-  </w:style>
-  <w:style w:type="paragraph" w:styleId="Heading9">
-    <w:name w:val="heading 9"/>
-    <w:basedOn w:val="Normal"/>
-    <w:next w:val="Normal"/>
-    <w:link w:val="Heading9Char"/>
-    <w:uiPriority w:val="3"/>
-    <w:semiHidden/>
-    <w:unhideWhenUsed/>
-    <w:qFormat/>
-    <w:rsid w:val="006415ED"/>
-    <w:pPr>
-      <w:keepNext/>
-      <w:keepLines/>
-      <w:spacing w:before="200" w:after="0"/>
-      <w:outlineLvl w:val="8"/>
-    </w:pPr>
-    <w:rPr>
-      <w:rFonts w:asciiTheme="majorHAnsi" w:eastAsiaTheme="majorEastAsia" w:hAnsiTheme="majorHAnsi" w:cstheme="majorBidi"/>
-      <w:b/>
-      <w:iCs/>
-    </w:rPr>
-  </w:style>
-  <w:style w:type="character" w:default="1" w:styleId="DefaultParagraphFont">
-    <w:name w:val="Default Paragraph Font"/>
-    <w:uiPriority w:val="1"/>
-    <w:semiHidden/>
-    <w:unhideWhenUsed/>
-  </w:style>
-  <w:style w:type="table" w:default="1" w:styleId="TableNormal">
-    <w:name w:val="Normal Table"/>
-    <w:uiPriority w:val="99"/>
-    <w:semiHidden/>
-    <w:unhideWhenUsed/>
-    <w:tblPr>
-      <w:tblInd w:w="0" w:type="dxa"/>
-      <w:tblCellMar>
-        <w:top w:w="0" w:type="dxa"/>
-        <w:left w:w="108" w:type="dxa"/>
-        <w:bottom w:w="0" w:type="dxa"/>
-        <w:right w:w="108" w:type="dxa"/>
-      </w:tblCellMar>
-    </w:tblPr>
-  </w:style>
-  <w:style w:type="numbering" w:default="1" w:styleId="NoList">
-    <w:name w:val="No List"/>
-    <w:uiPriority w:val="99"/>
-    <w:semiHidden/>
-    <w:unhideWhenUsed/>
-  </w:style>
-  <w:style w:type="character" w:customStyle="1" w:styleId="Heading1Char">
-    <w:name w:val="Heading 1 Char"/>
-    <w:basedOn w:val="DefaultParagraphFont"/>
-    <w:link w:val="Heading1"/>
-    <w:uiPriority w:val="3"/>
-    <w:rsid w:val="00A24D31"/>
-    <w:rPr>
-      <w:rFonts w:ascii="Calibri" w:eastAsiaTheme="majorEastAsia" w:hAnsi="Calibri" w:cstheme="majorBidi"/>
-      <w:b/>
-      <w:bCs/>
-      <w:sz w:val="32"/>
-      <w:szCs w:val="28"/>
-    </w:rPr>
-  </w:style>
-  <w:style w:type="character" w:customStyle="1" w:styleId="Heading2Char">
-    <w:name w:val="Heading 2 Char"/>
-    <w:basedOn w:val="DefaultParagraphFont"/>
-    <w:link w:val="Heading2"/>
-    <w:uiPriority w:val="3"/>
-    <w:rsid w:val="00A24D31"/>
-    <w:rPr>
-      <w:rFonts w:ascii="Calibri" w:eastAsiaTheme="majorEastAsia" w:hAnsi="Calibri" w:cstheme="majorBidi"/>
-      <w:b/>
-      <w:bCs/>
-      <w:sz w:val="28"/>
-      <w:szCs w:val="26"/>
-      <w:lang w:val="en-US"/>
-    </w:rPr>
-  </w:style>
-  <w:style w:type="character" w:customStyle="1" w:styleId="Heading3Char">
-    <w:name w:val="Heading 3 Char"/>
-    <w:basedOn w:val="DefaultParagraphFont"/>
-    <w:link w:val="Heading3"/>
-    <w:uiPriority w:val="3"/>
-    <w:rsid w:val="00323147"/>
-    <w:rPr>
-      <w:rFonts w:ascii="Calibri" w:eastAsiaTheme="majorEastAsia" w:hAnsi="Calibri" w:cstheme="majorBidi"/>
-      <w:b/>
-      <w:bCs/>
-      <w:sz w:val="24"/>
-    </w:rPr>
-  </w:style>
-  <w:style w:type="character" w:customStyle="1" w:styleId="Heading4Char">
-    <w:name w:val="Heading 4 Char"/>
-    <w:basedOn w:val="DefaultParagraphFont"/>
-    <w:link w:val="Heading4"/>
-    <w:uiPriority w:val="3"/>
-    <w:rsid w:val="00CF3A39"/>
-    <w:rPr>
-      <w:rFonts w:asciiTheme="majorHAnsi" w:eastAsiaTheme="majorEastAsia" w:hAnsiTheme="majorHAnsi" w:cstheme="majorBidi"/>
-      <w:b/>
-      <w:bCs/>
-      <w:iCs/>
-    </w:rPr>
-  </w:style>
-  <w:style w:type="character" w:customStyle="1" w:styleId="Heading5Char">
-    <w:name w:val="Heading 5 Char"/>
-    <w:basedOn w:val="DefaultParagraphFont"/>
-    <w:link w:val="Heading5"/>
-    <w:uiPriority w:val="3"/>
-    <w:semiHidden/>
-    <w:rsid w:val="00965BEF"/>
-    <w:rPr>
-      <w:rFonts w:asciiTheme="majorHAnsi" w:eastAsiaTheme="majorEastAsia" w:hAnsiTheme="majorHAnsi" w:cstheme="majorBidi"/>
-      <w:b/>
-    </w:rPr>
-  </w:style>
-  <w:style w:type="character" w:customStyle="1" w:styleId="Heading6Char">
-    <w:name w:val="Heading 6 Char"/>
-    <w:basedOn w:val="DefaultParagraphFont"/>
-    <w:link w:val="Heading6"/>
-    <w:uiPriority w:val="3"/>
-    <w:semiHidden/>
-    <w:rsid w:val="006415ED"/>
-    <w:rPr>
-      <w:rFonts w:asciiTheme="majorHAnsi" w:eastAsiaTheme="majorEastAsia" w:hAnsiTheme="majorHAnsi" w:cstheme="majorBidi"/>
-      <w:b/>
-      <w:iCs/>
-    </w:rPr>
-  </w:style>
-  <w:style w:type="character" w:customStyle="1" w:styleId="Heading7Char">
-    <w:name w:val="Heading 7 Char"/>
-    <w:basedOn w:val="DefaultParagraphFont"/>
-    <w:link w:val="Heading7"/>
-    <w:uiPriority w:val="3"/>
-    <w:semiHidden/>
-    <w:rsid w:val="006415ED"/>
-    <w:rPr>
-      <w:rFonts w:asciiTheme="majorHAnsi" w:eastAsiaTheme="majorEastAsia" w:hAnsiTheme="majorHAnsi" w:cstheme="majorBidi"/>
-      <w:b/>
-      <w:iCs/>
-    </w:rPr>
-  </w:style>
-  <w:style w:type="character" w:customStyle="1" w:styleId="Heading8Char">
-    <w:name w:val="Heading 8 Char"/>
-    <w:basedOn w:val="DefaultParagraphFont"/>
-    <w:link w:val="Heading8"/>
-    <w:uiPriority w:val="3"/>
-    <w:semiHidden/>
-    <w:rsid w:val="006415ED"/>
-    <w:rPr>
-      <w:rFonts w:asciiTheme="majorHAnsi" w:eastAsiaTheme="majorEastAsia" w:hAnsiTheme="majorHAnsi" w:cstheme="majorBidi"/>
-      <w:b/>
-    </w:rPr>
-  </w:style>
-  <w:style w:type="character" w:customStyle="1" w:styleId="Heading9Char">
-    <w:name w:val="Heading 9 Char"/>
-    <w:basedOn w:val="DefaultParagraphFont"/>
-    <w:link w:val="Heading9"/>
-    <w:uiPriority w:val="3"/>
-    <w:semiHidden/>
-    <w:rsid w:val="006415ED"/>
-    <w:rPr>
-      <w:rFonts w:asciiTheme="majorHAnsi" w:eastAsiaTheme="majorEastAsia" w:hAnsiTheme="majorHAnsi" w:cstheme="majorBidi"/>
-      <w:b/>
-      <w:iCs/>
-    </w:rPr>
-  </w:style>
-  <w:style w:type="paragraph" w:styleId="Title">
-    <w:name w:val="Title"/>
-    <w:basedOn w:val="Normal"/>
-    <w:next w:val="Normal"/>
-    <w:link w:val="TitleChar"/>
-    <w:uiPriority w:val="4"/>
-    <w:qFormat/>
-    <w:rsid w:val="006415ED"/>
-    <w:pPr>
-      <w:pBdr>
-        <w:bottom w:val="single" w:sz="8" w:space="4" w:color="auto"/>
-      </w:pBdr>
-      <w:spacing w:after="300" w:line="240" w:lineRule="auto"/>
-      <w:contextualSpacing/>
-    </w:pPr>
-    <w:rPr>
-      <w:rFonts w:asciiTheme="majorHAnsi" w:eastAsiaTheme="majorEastAsia" w:hAnsiTheme="majorHAnsi" w:cstheme="majorBidi"/>
-      <w:color w:val="252525" w:themeColor="text2" w:themeShade="BF"/>
-      <w:spacing w:val="5"/>
-      <w:kern w:val="28"/>
-      <w:sz w:val="52"/>
-      <w:szCs w:val="52"/>
-    </w:rPr>
-  </w:style>
-  <w:style w:type="character" w:customStyle="1" w:styleId="TitleChar">
-    <w:name w:val="Title Char"/>
-    <w:basedOn w:val="DefaultParagraphFont"/>
-    <w:link w:val="Title"/>
-    <w:uiPriority w:val="4"/>
-    <w:rsid w:val="006415ED"/>
-    <w:rPr>
-      <w:rFonts w:asciiTheme="majorHAnsi" w:eastAsiaTheme="majorEastAsia" w:hAnsiTheme="majorHAnsi" w:cstheme="majorBidi"/>
-      <w:color w:val="252525" w:themeColor="text2" w:themeShade="BF"/>
-      <w:spacing w:val="5"/>
-      <w:kern w:val="28"/>
-      <w:sz w:val="52"/>
-      <w:szCs w:val="52"/>
-    </w:rPr>
-  </w:style>
-  <w:style w:type="paragraph" w:styleId="Subtitle">
-    <w:name w:val="Subtitle"/>
-    <w:basedOn w:val="Normal"/>
-    <w:next w:val="Normal"/>
-    <w:link w:val="SubtitleChar"/>
-    <w:uiPriority w:val="4"/>
-    <w:qFormat/>
-    <w:rsid w:val="006415ED"/>
-    <w:pPr>
-      <w:numPr>
-        <w:ilvl w:val="1"/>
-      </w:numPr>
-    </w:pPr>
-    <w:rPr>
-      <w:rFonts w:asciiTheme="majorHAnsi" w:eastAsiaTheme="majorEastAsia" w:hAnsiTheme="majorHAnsi" w:cstheme="majorBidi"/>
-      <w:i/>
-      <w:iCs/>
-      <w:spacing w:val="15"/>
-      <w:sz w:val="24"/>
-      <w:szCs w:val="24"/>
-    </w:rPr>
-  </w:style>
-  <w:style w:type="character" w:customStyle="1" w:styleId="SubtitleChar">
-    <w:name w:val="Subtitle Char"/>
-    <w:basedOn w:val="DefaultParagraphFont"/>
-    <w:link w:val="Subtitle"/>
-    <w:uiPriority w:val="4"/>
-    <w:rsid w:val="006415ED"/>
-    <w:rPr>
-      <w:rFonts w:asciiTheme="majorHAnsi" w:eastAsiaTheme="majorEastAsia" w:hAnsiTheme="majorHAnsi" w:cstheme="majorBidi"/>
-      <w:i/>
-      <w:iCs/>
-      <w:spacing w:val="15"/>
-      <w:sz w:val="24"/>
-      <w:szCs w:val="24"/>
-    </w:rPr>
-  </w:style>
-  <w:style w:type="table" w:styleId="TableGrid">
-    <w:name w:val="Table Grid"/>
-    <w:basedOn w:val="TableNormal"/>
-    <w:uiPriority w:val="59"/>
-    <w:rsid w:val="00FC210A"/>
-    <w:pPr>
-      <w:spacing w:after="0" w:line="240" w:lineRule="auto"/>
-    </w:pPr>
-    <w:tblPr>
-      <w:tblBorders>
-        <w:top w:val="single" w:sz="4" w:space="0" w:color="auto"/>
-        <w:left w:val="single" w:sz="4" w:space="0" w:color="auto"/>
-        <w:bottom w:val="single" w:sz="4" w:space="0" w:color="auto"/>
-        <w:right w:val="single" w:sz="4" w:space="0" w:color="auto"/>
-        <w:insideH w:val="single" w:sz="4" w:space="0" w:color="auto"/>
-        <w:insideV w:val="single" w:sz="4" w:space="0" w:color="auto"/>
-      </w:tblBorders>
-    </w:tblPr>
-  </w:style>
-  <w:style w:type="paragraph" w:styleId="ListParagraph">
-    <w:name w:val="List Paragraph"/>
-    <w:basedOn w:val="Normal"/>
-    <w:uiPriority w:val="34"/>
-    <w:semiHidden/>
-    <w:qFormat/>
-    <w:rsid w:val="007B41C9"/>
-    <w:pPr>
-      <w:ind w:left="720"/>
-      <w:contextualSpacing/>
-    </w:pPr>
-  </w:style>
-  <w:style w:type="paragraph" w:styleId="BalloonText">
-    <w:name w:val="Balloon Text"/>
-    <w:basedOn w:val="Normal"/>
-    <w:link w:val="BalloonTextChar"/>
-    <w:uiPriority w:val="99"/>
-    <w:semiHidden/>
-    <w:unhideWhenUsed/>
-    <w:rsid w:val="00342AAB"/>
-    <w:pPr>
-      <w:spacing w:after="0" w:line="240" w:lineRule="auto"/>
-    </w:pPr>
-    <w:rPr>
-      <w:rFonts w:ascii="Tahoma" w:hAnsi="Tahoma" w:cs="Tahoma"/>
-      <w:sz w:val="16"/>
-      <w:szCs w:val="16"/>
-    </w:rPr>
-  </w:style>
-  <w:style w:type="character" w:customStyle="1" w:styleId="BalloonTextChar">
-    <w:name w:val="Balloon Text Char"/>
-    <w:basedOn w:val="DefaultParagraphFont"/>
-    <w:link w:val="BalloonText"/>
-    <w:uiPriority w:val="99"/>
-    <w:semiHidden/>
-    <w:rsid w:val="00342AAB"/>
-    <w:rPr>
-      <w:rFonts w:ascii="Tahoma" w:hAnsi="Tahoma" w:cs="Tahoma"/>
-      <w:sz w:val="16"/>
-      <w:szCs w:val="16"/>
-    </w:rPr>
-  </w:style>
-  <w:style w:type="character" w:styleId="Emphasis">
-    <w:name w:val="Emphasis"/>
-    <w:basedOn w:val="DefaultParagraphFont"/>
-    <w:uiPriority w:val="20"/>
-    <w:qFormat/>
-    <w:rsid w:val="001122C3"/>
-    <w:rPr>
-      <w:i/>
-      <w:iCs/>
-    </w:rPr>
-  </w:style>
-  <w:style w:type="paragraph" w:styleId="Caption">
-    <w:name w:val="caption"/>
-    <w:basedOn w:val="Normal"/>
-    <w:next w:val="Normal"/>
-    <w:uiPriority w:val="35"/>
-    <w:unhideWhenUsed/>
-    <w:qFormat/>
-    <w:rsid w:val="004A41C5"/>
-    <w:pPr>
-      <w:spacing w:after="200" w:line="240" w:lineRule="auto"/>
-    </w:pPr>
-    <w:rPr>
-      <w:b/>
-      <w:bCs/>
-      <w:color w:val="AEDFF4" w:themeColor="accent1"/>
-      <w:sz w:val="18"/>
-      <w:szCs w:val="18"/>
-    </w:rPr>
-  </w:style>
-  <w:style w:type="paragraph" w:styleId="TOC1">
-    <w:name w:val="toc 1"/>
-    <w:basedOn w:val="Normal"/>
-    <w:next w:val="Normal"/>
-    <w:autoRedefine/>
-    <w:uiPriority w:val="39"/>
-    <w:unhideWhenUsed/>
-    <w:rsid w:val="007A5DA3"/>
-    <w:pPr>
-      <w:spacing w:after="100"/>
-    </w:pPr>
-  </w:style>
-  <w:style w:type="paragraph" w:styleId="TOC2">
-    <w:name w:val="toc 2"/>
-    <w:basedOn w:val="Normal"/>
-    <w:next w:val="Normal"/>
-    <w:autoRedefine/>
-    <w:uiPriority w:val="39"/>
-    <w:unhideWhenUsed/>
-    <w:rsid w:val="007A5DA3"/>
-    <w:pPr>
-      <w:spacing w:after="100"/>
-      <w:ind w:left="220"/>
-    </w:pPr>
-  </w:style>
-  <w:style w:type="paragraph" w:styleId="TOC3">
-    <w:name w:val="toc 3"/>
-    <w:basedOn w:val="Normal"/>
-    <w:next w:val="Normal"/>
-    <w:autoRedefine/>
-    <w:uiPriority w:val="39"/>
-    <w:unhideWhenUsed/>
-    <w:rsid w:val="007A5DA3"/>
-    <w:pPr>
-      <w:spacing w:after="100"/>
-      <w:ind w:left="440"/>
-    </w:pPr>
-  </w:style>
-  <w:style w:type="paragraph" w:styleId="FootnoteText">
-    <w:name w:val="footnote text"/>
-    <w:basedOn w:val="Normal"/>
-    <w:link w:val="FootnoteTextChar"/>
-    <w:uiPriority w:val="99"/>
-    <w:semiHidden/>
-    <w:unhideWhenUsed/>
-    <w:rsid w:val="00FD4D66"/>
-    <w:pPr>
-      <w:spacing w:after="0" w:line="240" w:lineRule="auto"/>
-    </w:pPr>
-    <w:rPr>
-      <w:sz w:val="20"/>
-    </w:rPr>
-  </w:style>
-  <w:style w:type="character" w:customStyle="1" w:styleId="FootnoteTextChar">
-    <w:name w:val="Footnote Text Char"/>
-    <w:basedOn w:val="DefaultParagraphFont"/>
-    <w:link w:val="FootnoteText"/>
-    <w:uiPriority w:val="99"/>
-    <w:semiHidden/>
-    <w:rsid w:val="00FD4D66"/>
-  </w:style>
-  <w:style w:type="character" w:styleId="FootnoteReference">
-    <w:name w:val="footnote reference"/>
-    <w:basedOn w:val="DefaultParagraphFont"/>
-    <w:uiPriority w:val="99"/>
-    <w:semiHidden/>
-    <w:unhideWhenUsed/>
-    <w:rsid w:val="00FD4D66"/>
-    <w:rPr>
-      <w:vertAlign w:val="superscript"/>
-    </w:rPr>
-  </w:style>
-  <w:style w:type="character" w:styleId="Hyperlink">
-    <w:name w:val="Hyperlink"/>
-    <w:basedOn w:val="DefaultParagraphFont"/>
-    <w:uiPriority w:val="99"/>
-    <w:unhideWhenUsed/>
-    <w:rsid w:val="00D20792"/>
-    <w:rPr>
-      <w:color w:val="005572" w:themeColor="hyperlink"/>
-      <w:u w:val="single"/>
-    </w:rPr>
-  </w:style>
-</w:styles>
-</file>
-
-<file path=word/stylesWithEffects.xml><?xml version="1.0" encoding="utf-8"?>
-<w:styles xmlns:wpc="http://schemas.microsoft.com/office/word/2010/wordprocessingCanvas" xmlns:mc="http://schemas.openxmlformats.org/markup-compatibility/2006" xmlns:o="urn:schemas-microsoft-com:office:office" xmlns:r="http://schemas.openxmlformats.org/officeDocument/2006/relationships" xmlns:m="http://schemas.openxmlformats.org/officeDocument/2006/math" xmlns:v="urn:schemas-microsoft-com:vml" xmlns:wp14="http://schemas.microsoft.com/office/word/2010/wordprocessingDrawing" xmlns:wp="http://schemas.openxmlformats.org/drawingml/2006/wordprocessingDrawing" xmlns:w10="urn:schemas-microsoft-com:office:word" xmlns:w="http://schemas.openxmlformats.org/wordprocessingml/2006/main" xmlns:w14="http://schemas.microsoft.com/office/word/2010/wordml" xmlns:wpg="http://schemas.microsoft.com/office/word/2010/wordprocessingGroup" xmlns:wpi="http://schemas.microsoft.com/office/word/2010/wordprocessingInk" xmlns:wne="http://schemas.microsoft.com/office/word/2006/wordml" xmlns:wps="http://schemas.microsoft.com/office/word/2010/wordprocessingShape" mc:Ignorable="w14 wp14">
-  <w:docDefaults>
-    <w:rPrDefault>
-      <w:rPr>
-        <w:rFonts w:asciiTheme="minorHAnsi" w:eastAsiaTheme="minorHAnsi" w:hAnsiTheme="minorHAnsi" w:cstheme="minorBidi"/>
-        <w:lang w:val="de-CH" w:eastAsia="en-US" w:bidi="ar-SA"/>
-      </w:rPr>
-    </w:rPrDefault>
-    <w:pPrDefault>
-      <w:pPr>
-        <w:spacing w:after="280" w:line="280" w:lineRule="atLeast"/>
-      </w:pPr>
-    </w:pPrDefault>
-  </w:docDefaults>
-  <w:latentStyles w:defLockedState="0" w:defUIPriority="99" w:defSemiHidden="1" w:defUnhideWhenUsed="1" w:defQFormat="0" w:count="267">
-    <w:lsdException w:name="Normal" w:semiHidden="0" w:uiPriority="0" w:unhideWhenUsed="0" w:qFormat="1"/>
-    <w:lsdException w:name="heading 1" w:semiHidden="0" w:uiPriority="3" w:unhideWhenUsed="0" w:qFormat="1"/>
-    <w:lsdException w:name="heading 2" w:uiPriority="3" w:qFormat="1"/>
-    <w:lsdException w:name="heading 3" w:uiPriority="3" w:qFormat="1"/>
-    <w:lsdException w:name="heading 4" w:uiPriority="3"/>
-    <w:lsdException w:name="heading 5" w:uiPriority="3"/>
-    <w:lsdException w:name="heading 6" w:uiPriority="3" w:qFormat="1"/>
-    <w:lsdException w:name="heading 7" w:uiPriority="3" w:qFormat="1"/>
-    <w:lsdException w:name="heading 8" w:uiPriority="3" w:qFormat="1"/>
-    <w:lsdException w:name="heading 9" w:uiPriority="3" w:qFormat="1"/>
-    <w:lsdException w:name="toc 1" w:uiPriority="39"/>
-    <w:lsdException w:name="toc 2" w:uiPriority="39"/>
-    <w:lsdException w:name="toc 3" w:uiPriority="39"/>
-    <w:lsdException w:name="toc 4" w:uiPriority="39"/>
-    <w:lsdException w:name="toc 5" w:uiPriority="39"/>
-    <w:lsdException w:name="toc 6" w:uiPriority="39"/>
-    <w:lsdException w:name="toc 7" w:uiPriority="39"/>
-    <w:lsdException w:name="toc 8" w:uiPriority="39"/>
-    <w:lsdException w:name="toc 9" w:uiPriority="39"/>
-    <w:lsdException w:name="caption" w:uiPriority="35" w:qFormat="1"/>
-    <w:lsdException w:name="List" w:unhideWhenUsed="0"/>
-    <w:lsdException w:name="List Bullet" w:semiHidden="0" w:uiPriority="2" w:unhideWhenUsed="0" w:qFormat="1"/>
-    <w:lsdException w:name="List Number" w:semiHidden="0" w:uiPriority="2" w:unhideWhenUsed="0" w:qFormat="1"/>
-    <w:lsdException w:name="Title" w:semiHidden="0" w:uiPriority="4" w:unhideWhenUsed="0" w:qFormat="1"/>
-    <w:lsdException w:name="Default Paragraph Font" w:uiPriority="1"/>
-    <w:lsdException w:name="Subtitle" w:semiHidden="0" w:uiPriority="4" w:unhideWhenUsed="0" w:qFormat="1"/>
-    <w:lsdException w:name="Strong" w:uiPriority="22" w:unhideWhenUsed="0" w:qFormat="1"/>
-    <w:lsdException w:name="Emphasis" w:uiPriority="20" w:unhideWhenUsed="0" w:qFormat="1"/>
-    <w:lsdException w:name="Table Grid" w:semiHidden="0" w:uiPriority="59" w:unhideWhenUsed="0"/>
-    <w:lsdException w:name="Placeholder Text" w:unhideWhenUsed="0"/>
-    <w:lsdException w:name="No Spacing" w:semiHidden="0" w:uiPriority="1" w:unhideWhenUsed="0" w:qFormat="1"/>
-    <w:lsdException w:name="Light Shading" w:semiHidden="0" w:uiPriority="60" w:unhideWhenUsed="0"/>
-    <w:lsdException w:name="Light List" w:semiHidden="0" w:uiPriority="61" w:unhideWhenUsed="0"/>
-    <w:lsdException w:name="Light Grid" w:semiHidden="0" w:uiPriority="62" w:unhideWhenUsed="0"/>
-    <w:lsdException w:name="Medium Shading 1" w:semiHidden="0" w:uiPriority="63" w:unhideWhenUsed="0"/>
-    <w:lsdException w:name="Medium Shading 2" w:semiHidden="0" w:uiPriority="64" w:unhideWhenUsed="0"/>
-    <w:lsdException w:name="Medium List 1" w:semiHidden="0" w:uiPriority="65" w:unhideWhenUsed="0"/>
-    <w:lsdException w:name="Medium List 2" w:semiHidden="0" w:uiPriority="66" w:unhideWhenUsed="0"/>
-    <w:lsdException w:name="Medium Grid 1" w:semiHidden="0" w:uiPriority="67" w:unhideWhenUsed="0"/>
-    <w:lsdException w:name="Medium Grid 2" w:semiHidden="0" w:uiPriority="68" w:unhideWhenUsed="0"/>
-    <w:lsdException w:name="Medium Grid 3" w:semiHidden="0" w:uiPriority="69" w:unhideWhenUsed="0"/>
-    <w:lsdException w:name="Dark List" w:semiHidden="0" w:uiPriority="70" w:unhideWhenUsed="0"/>
-    <w:lsdException w:name="Colorful Shading" w:semiHidden="0" w:uiPriority="71" w:unhideWhenUsed="0"/>
-    <w:lsdException w:name="Colorful List" w:semiHidden="0" w:uiPriority="72" w:unhideWhenUsed="0"/>
-    <w:lsdException w:name="Colorful Grid" w:semiHidden="0" w:uiPriority="73" w:unhideWhenUsed="0"/>
-    <w:lsdException w:name="Light Shading Accent 1" w:semiHidden="0" w:uiPriority="60" w:unhideWhenUsed="0"/>
-    <w:lsdException w:name="Light List Accent 1" w:semiHidden="0" w:uiPriority="61" w:unhideWhenUsed="0"/>
-    <w:lsdException w:name="Light Grid Accent 1" w:semiHidden="0" w:uiPriority="62" w:unhideWhenUsed="0"/>
-    <w:lsdException w:name="Medium Shading 1 Accent 1" w:semiHidden="0" w:uiPriority="63" w:unhideWhenUsed="0"/>
-    <w:lsdException w:name="Medium Shading 2 Accent 1" w:semiHidden="0" w:uiPriority="64" w:unhideWhenUsed="0"/>
-    <w:lsdException w:name="Medium List 1 Accent 1" w:semiHidden="0" w:uiPriority="65" w:unhideWhenUsed="0"/>
-    <w:lsdException w:name="Revision" w:unhideWhenUsed="0"/>
-    <w:lsdException w:name="List Paragraph" w:uiPriority="34" w:unhideWhenUsed="0" w:qFormat="1"/>
-    <w:lsdException w:name="Quote" w:uiPriority="29" w:unhideWhenUsed="0" w:qFormat="1"/>
-    <w:lsdException w:name="Intense Quote" w:uiPriority="30" w:unhideWhenUsed="0" w:qFormat="1"/>
-    <w:lsdException w:name="Medium List 2 Accent 1" w:semiHidden="0" w:uiPriority="66" w:unhideWhenUsed="0"/>
-    <w:lsdException w:name="Medium Grid 1 Accent 1" w:semiHidden="0" w:uiPriority="67" w:unhideWhenUsed="0"/>
-    <w:lsdException w:name="Medium Grid 2 Accent 1" w:semiHidden="0" w:uiPriority="68" w:unhideWhenUsed="0"/>
-    <w:lsdException w:name="Medium Grid 3 Accent 1" w:semiHidden="0" w:uiPriority="69" w:unhideWhenUsed="0"/>
-    <w:lsdException w:name="Dark List Accent 1" w:semiHidden="0" w:uiPriority="70" w:unhideWhenUsed="0"/>
-    <w:lsdException w:name="Colorful Shading Accent 1" w:semiHidden="0" w:uiPriority="71" w:unhideWhenUsed="0"/>
-    <w:lsdException w:name="Colorful List Accent 1" w:semiHidden="0" w:uiPriority="72" w:unhideWhenUsed="0"/>
-    <w:lsdException w:name="Colorful Grid Accent 1" w:semiHidden="0" w:uiPriority="73" w:unhideWhenUsed="0"/>
-    <w:lsdException w:name="Light Shading Accent 2" w:semiHidden="0" w:uiPriority="60" w:unhideWhenUsed="0"/>
-    <w:lsdException w:name="Light List Accent 2" w:semiHidden="0" w:uiPriority="61" w:unhideWhenUsed="0"/>
-    <w:lsdException w:name="Light Grid Accent 2" w:semiHidden="0" w:uiPriority="62" w:unhideWhenUsed="0"/>
-    <w:lsdException w:name="Medium Shading 1 Accent 2" w:semiHidden="0" w:uiPriority="63" w:unhideWhenUsed="0"/>
-    <w:lsdException w:name="Medium Shading 2 Accent 2" w:semiHidden="0" w:uiPriority="64" w:unhideWhenUsed="0"/>
-    <w:lsdException w:name="Medium List 1 Accent 2" w:semiHidden="0" w:uiPriority="65" w:unhideWhenUsed="0"/>
-    <w:lsdException w:name="Medium List 2 Accent 2" w:semiHidden="0" w:uiPriority="66" w:unhideWhenUsed="0"/>
-    <w:lsdException w:name="Medium Grid 1 Accent 2" w:semiHidden="0" w:uiPriority="67" w:unhideWhenUsed="0"/>
-    <w:lsdException w:name="Medium Grid 2 Accent 2" w:semiHidden="0" w:uiPriority="68" w:unhideWhenUsed="0"/>
-    <w:lsdException w:name="Medium Grid 3 Accent 2" w:semiHidden="0" w:uiPriority="69" w:unhideWhenUsed="0"/>
-    <w:lsdException w:name="Dark List Accent 2" w:semiHidden="0" w:uiPriority="70" w:unhideWhenUsed="0"/>
-    <w:lsdException w:name="Colorful Shading Accent 2" w:semiHidden="0" w:uiPriority="71" w:unhideWhenUsed="0"/>
-    <w:lsdException w:name="Colorful List Accent 2" w:semiHidden="0" w:uiPriority="72" w:unhideWhenUsed="0"/>
-    <w:lsdException w:name="Colorful Grid Accent 2" w:semiHidden="0" w:uiPriority="73" w:unhideWhenUsed="0"/>
-    <w:lsdException w:name="Light Shading Accent 3" w:semiHidden="0" w:uiPriority="60" w:unhideWhenUsed="0"/>
-    <w:lsdException w:name="Light List Accent 3" w:semiHidden="0" w:uiPriority="61" w:unhideWhenUsed="0"/>
-    <w:lsdException w:name="Light Grid Accent 3" w:semiHidden="0" w:uiPriority="62" w:unhideWhenUsed="0"/>
-    <w:lsdException w:name="Medium Shading 1 Accent 3" w:semiHidden="0" w:uiPriority="63" w:unhideWhenUsed="0"/>
-    <w:lsdException w:name="Medium Shading 2 Accent 3" w:semiHidden="0" w:uiPriority="64" w:unhideWhenUsed="0"/>
-    <w:lsdException w:name="Medium List 1 Accent 3" w:semiHidden="0" w:uiPriority="65" w:unhideWhenUsed="0"/>
-    <w:lsdException w:name="Medium List 2 Accent 3" w:semiHidden="0" w:uiPriority="66" w:unhideWhenUsed="0"/>
-    <w:lsdException w:name="Medium Grid 1 Accent 3" w:semiHidden="0" w:uiPriority="67" w:unhideWhenUsed="0"/>
-    <w:lsdException w:name="Medium Grid 2 Accent 3" w:semiHidden="0" w:uiPriority="68" w:unhideWhenUsed="0"/>
-    <w:lsdException w:name="Medium Grid 3 Accent 3" w:semiHidden="0" w:uiPriority="69" w:unhideWhenUsed="0"/>
-    <w:lsdException w:name="Dark List Accent 3" w:semiHidden="0" w:uiPriority="70" w:unhideWhenUsed="0"/>
-    <w:lsdException w:name="Colorful Shading Accent 3" w:semiHidden="0" w:uiPriority="71" w:unhideWhenUsed="0"/>
-    <w:lsdException w:name="Colorful List Accent 3" w:semiHidden="0" w:uiPriority="72" w:unhideWhenUsed="0"/>
-    <w:lsdException w:name="Colorful Grid Accent 3" w:semiHidden="0" w:uiPriority="73" w:unhideWhenUsed="0"/>
-    <w:lsdException w:name="Light Shading Accent 4" w:semiHidden="0" w:uiPriority="60" w:unhideWhenUsed="0"/>
-    <w:lsdException w:name="Light List Accent 4" w:semiHidden="0" w:uiPriority="61" w:unhideWhenUsed="0"/>
-    <w:lsdException w:name="Light Grid Accent 4" w:semiHidden="0" w:uiPriority="62" w:unhideWhenUsed="0"/>
-    <w:lsdException w:name="Medium Shading 1 Accent 4" w:semiHidden="0" w:uiPriority="63" w:unhideWhenUsed="0"/>
-    <w:lsdException w:name="Medium Shading 2 Accent 4" w:semiHidden="0" w:uiPriority="64" w:unhideWhenUsed="0"/>
-    <w:lsdException w:name="Medium List 1 Accent 4" w:semiHidden="0" w:uiPriority="65" w:unhideWhenUsed="0"/>
-    <w:lsdException w:name="Medium List 2 Accent 4" w:semiHidden="0" w:uiPriority="66" w:unhideWhenUsed="0"/>
-    <w:lsdException w:name="Medium Grid 1 Accent 4" w:semiHidden="0" w:uiPriority="67" w:unhideWhenUsed="0"/>
-    <w:lsdException w:name="Medium Grid 2 Accent 4" w:semiHidden="0" w:uiPriority="68" w:unhideWhenUsed="0"/>
-    <w:lsdException w:name="Medium Grid 3 Accent 4" w:semiHidden="0" w:uiPriority="69" w:unhideWhenUsed="0"/>
-    <w:lsdException w:name="Dark List Accent 4" w:semiHidden="0" w:uiPriority="70" w:unhideWhenUsed="0"/>
-    <w:lsdException w:name="Colorful Shading Accent 4" w:semiHidden="0" w:uiPriority="71" w:unhideWhenUsed="0"/>
-    <w:lsdException w:name="Colorful List Accent 4" w:semiHidden="0" w:uiPriority="72" w:unhideWhenUsed="0"/>
-    <w:lsdException w:name="Colorful Grid Accent 4" w:semiHidden="0" w:uiPriority="73" w:unhideWhenUsed="0"/>
-    <w:lsdException w:name="Light Shading Accent 5" w:semiHidden="0" w:uiPriority="60" w:unhideWhenUsed="0"/>
-    <w:lsdException w:name="Light List Accent 5" w:semiHidden="0" w:uiPriority="61" w:unhideWhenUsed="0"/>
-    <w:lsdException w:name="Light Grid Accent 5" w:semiHidden="0" w:uiPriority="62" w:unhideWhenUsed="0"/>
-    <w:lsdException w:name="Medium Shading 1 Accent 5" w:semiHidden="0" w:uiPriority="63" w:unhideWhenUsed="0"/>
-    <w:lsdException w:name="Medium Shading 2 Accent 5" w:semiHidden="0" w:uiPriority="64" w:unhideWhenUsed="0"/>
-    <w:lsdException w:name="Medium List 1 Accent 5" w:semiHidden="0" w:uiPriority="65" w:unhideWhenUsed="0"/>
-    <w:lsdException w:name="Medium List 2 Accent 5" w:semiHidden="0" w:uiPriority="66" w:unhideWhenUsed="0"/>
-    <w:lsdException w:name="Medium Grid 1 Accent 5" w:semiHidden="0" w:uiPriority="67" w:unhideWhenUsed="0"/>
-    <w:lsdException w:name="Medium Grid 2 Accent 5" w:semiHidden="0" w:uiPriority="68" w:unhideWhenUsed="0"/>
-    <w:lsdException w:name="Medium Grid 3 Accent 5" w:semiHidden="0" w:uiPriority="69" w:unhideWhenUsed="0"/>
-    <w:lsdException w:name="Dark List Accent 5" w:semiHidden="0" w:uiPriority="70" w:unhideWhenUsed="0"/>
-    <w:lsdException w:name="Colorful Shading Accent 5" w:semiHidden="0" w:uiPriority="71" w:unhideWhenUsed="0"/>
-    <w:lsdException w:name="Colorful List Accent 5" w:semiHidden="0" w:uiPriority="72" w:unhideWhenUsed="0"/>
-    <w:lsdException w:name="Colorful Grid Accent 5" w:semiHidden="0" w:uiPriority="73" w:unhideWhenUsed="0"/>
-    <w:lsdException w:name="Light Shading Accent 6" w:semiHidden="0" w:uiPriority="60" w:unhideWhenUsed="0"/>
-    <w:lsdException w:name="Light List Accent 6" w:semiHidden="0" w:uiPriority="61" w:unhideWhenUsed="0"/>
-    <w:lsdException w:name="Light Grid Accent 6" w:semiHidden="0" w:uiPriority="62" w:unhideWhenUsed="0"/>
-    <w:lsdException w:name="Medium Shading 1 Accent 6" w:semiHidden="0" w:uiPriority="63" w:unhideWhenUsed="0"/>
-    <w:lsdException w:name="Medium Shading 2 Accent 6" w:semiHidden="0" w:uiPriority="64" w:unhideWhenUsed="0"/>
-    <w:lsdException w:name="Medium List 1 Accent 6" w:semiHidden="0" w:uiPriority="65" w:unhideWhenUsed="0"/>
-    <w:lsdException w:name="Medium List 2 Accent 6" w:semiHidden="0" w:uiPriority="66" w:unhideWhenUsed="0"/>
-    <w:lsdException w:name="Medium Grid 1 Accent 6" w:semiHidden="0" w:uiPriority="67" w:unhideWhenUsed="0"/>
-    <w:lsdException w:name="Medium Grid 2 Accent 6" w:semiHidden="0" w:uiPriority="68" w:unhideWhenUsed="0"/>
-    <w:lsdException w:name="Medium Grid 3 Accent 6" w:semiHidden="0" w:uiPriority="69" w:unhideWhenUsed="0"/>
-    <w:lsdException w:name="Dark List Accent 6" w:semiHidden="0" w:uiPriority="70" w:unhideWhenUsed="0"/>
-    <w:lsdException w:name="Colorful Shading Accent 6" w:semiHidden="0" w:uiPriority="71" w:unhideWhenUsed="0"/>
-    <w:lsdException w:name="Colorful List Accent 6" w:semiHidden="0" w:uiPriority="72" w:unhideWhenUsed="0"/>
-    <w:lsdException w:name="Colorful Grid Accent 6" w:semiHidden="0" w:uiPriority="73" w:unhideWhenUsed="0"/>
-    <w:lsdException w:name="Subtle Emphasis" w:uiPriority="19" w:unhideWhenUsed="0" w:qFormat="1"/>
-    <w:lsdException w:name="Intense Emphasis" w:uiPriority="21" w:unhideWhenUsed="0" w:qFormat="1"/>
-    <w:lsdException w:name="Subtle Reference" w:uiPriority="31" w:unhideWhenUsed="0" w:qFormat="1"/>
-    <w:lsdException w:name="Intense Reference" w:uiPriority="32" w:unhideWhenUsed="0" w:qFormat="1"/>
-    <w:lsdException w:name="Book Title" w:uiPriority="33" w:unhideWhenUsed="0" w:qFormat="1"/>
-    <w:lsdException w:name="Bibliography" w:uiPriority="37"/>
-    <w:lsdException w:name="TOC Heading" w:uiPriority="39" w:qFormat="1"/>
+  <w:latentStyles w:defLockedState="0" w:defUIPriority="99" w:defSemiHidden="0" w:defUnhideWhenUsed="0" w:defQFormat="0" w:count="371">
+    <w:lsdException w:name="Normal" w:uiPriority="0" w:qFormat="1"/>
+    <w:lsdException w:name="heading 1" w:uiPriority="3" w:qFormat="1"/>
+    <w:lsdException w:name="heading 2" w:semiHidden="1" w:uiPriority="3" w:unhideWhenUsed="1" w:qFormat="1"/>
+    <w:lsdException w:name="heading 3" w:semiHidden="1" w:uiPriority="3" w:unhideWhenUsed="1" w:qFormat="1"/>
+    <w:lsdException w:name="heading 4" w:semiHidden="1" w:uiPriority="3" w:unhideWhenUsed="1"/>
+    <w:lsdException w:name="heading 5" w:semiHidden="1" w:uiPriority="3" w:unhideWhenUsed="1"/>
+    <w:lsdException w:name="heading 6" w:semiHidden="1" w:uiPriority="3" w:unhideWhenUsed="1" w:qFormat="1"/>
+    <w:lsdException w:name="heading 7" w:semiHidden="1" w:uiPriority="3" w:unhideWhenUsed="1" w:qFormat="1"/>
+    <w:lsdException w:name="heading 8" w:semiHidden="1" w:uiPriority="3" w:unhideWhenUsed="1" w:qFormat="1"/>
+    <w:lsdException w:name="heading 9" w:semiHidden="1" w:uiPriority="3" w:unhideWhenUsed="1" w:qFormat="1"/>
+    <w:lsdException w:name="index 1" w:semiHidden="1" w:unhideWhenUsed="1"/>
+    <w:lsdException w:name="index 2" w:semiHidden="1" w:unhideWhenUsed="1"/>
+    <w:lsdException w:name="index 3" w:semiHidden="1" w:unhideWhenUsed="1"/>
+    <w:lsdException w:name="index 4" w:semiHidden="1" w:unhideWhenUsed="1"/>
+    <w:lsdException w:name="index 5" w:semiHidden="1" w:unhideWhenUsed="1"/>
+    <w:lsdException w:name="index 6" w:semiHidden="1" w:unhideWhenUsed="1"/>
+    <w:lsdException w:name="index 7" w:semiHidden="1" w:unhideWhenUsed="1"/>
+    <w:lsdException w:name="index 8" w:semiHidden="1" w:unhideWhenUsed="1"/>
+    <w:lsdException w:name="index 9" w:semiHidden="1" w:unhideWhenUsed="1"/>
+    <w:lsdException w:name="toc 1" w:semiHidden="1" w:uiPriority="39" w:unhideWhenUsed="1"/>
+    <w:lsdException w:name="toc 2" w:semiHidden="1" w:uiPriority="39" w:unhideWhenUsed="1"/>
+    <w:lsdException w:name="toc 3" w:semiHidden="1" w:uiPriority="39" w:unhideWhenUsed="1"/>
+    <w:lsdException w:name="toc 4" w:semiHidden="1" w:uiPriority="39" w:unhideWhenUsed="1"/>
+    <w:lsdException w:name="toc 5" w:semiHidden="1" w:uiPriority="39" w:unhideWhenUsed="1"/>
+    <w:lsdException w:name="toc 6" w:semiHidden="1" w:uiPriority="39" w:unhideWhenUsed="1"/>
+    <w:lsdException w:name="toc 7" w:semiHidden="1" w:uiPriority="39" w:unhideWhenUsed="1"/>
+    <w:lsdException w:name="toc 8" w:semiHidden="1" w:uiPriority="39" w:unhideWhenUsed="1"/>
+    <w:lsdException w:name="toc 9" w:semiHidden="1" w:uiPriority="39" w:unhideWhenUsed="1"/>
+    <w:lsdException w:name="Normal Indent" w:semiHidden="1" w:unhideWhenUsed="1"/>
+    <w:lsdException w:name="footnote text" w:semiHidden="1" w:unhideWhenUsed="1"/>
+    <w:lsdException w:name="annotation text" w:semiHidden="1" w:unhideWhenUsed="1"/>
+    <w:lsdException w:name="header" w:semiHidden="1" w:unhideWhenUsed="1"/>
+    <w:lsdException w:name="footer" w:semiHidden="1" w:unhideWhenUsed="1"/>
+    <w:lsdException w:name="index heading" w:semiHidden="1" w:unhideWhenUsed="1"/>
+    <w:lsdException w:name="caption" w:semiHidden="1" w:uiPriority="35" w:unhideWhenUsed="1" w:qFormat="1"/>
+    <w:lsdException w:name="table of figures" w:semiHidden="1" w:unhideWhenUsed="1"/>
+    <w:lsdException w:name="envelope address" w:semiHidden="1" w:unhideWhenUsed="1"/>
+    <w:lsdException w:name="envelope return" w:semiHidden="1" w:unhideWhenUsed="1"/>
+    <w:lsdException w:name="footnote reference" w:semiHidden="1" w:unhideWhenUsed="1"/>
+    <w:lsdException w:name="annotation reference" w:semiHidden="1" w:unhideWhenUsed="1"/>
+    <w:lsdException w:name="line number" w:semiHidden="1" w:unhideWhenUsed="1"/>
+    <w:lsdException w:name="page number" w:semiHidden="1" w:unhideWhenUsed="1"/>
+    <w:lsdException w:name="endnote reference" w:semiHidden="1" w:unhideWhenUsed="1"/>
+    <w:lsdException w:name="endnote text" w:semiHidden="1" w:unhideWhenUsed="1"/>
+    <w:lsdException w:name="table of authorities" w:semiHidden="1" w:unhideWhenUsed="1"/>
+    <w:lsdException w:name="macro" w:semiHidden="1" w:unhideWhenUsed="1"/>
+    <w:lsdException w:name="toa heading" w:semiHidden="1" w:unhideWhenUsed="1"/>
+    <w:lsdException w:name="List" w:semiHidden="1"/>
+    <w:lsdException w:name="List Bullet" w:uiPriority="2" w:qFormat="1"/>
+    <w:lsdException w:name="List Number" w:uiPriority="2" w:qFormat="1"/>
+    <w:lsdException w:name="List 2" w:semiHidden="1" w:unhideWhenUsed="1"/>
+    <w:lsdException w:name="List 3" w:semiHidden="1" w:unhideWhenUsed="1"/>
+    <w:lsdException w:name="List 4" w:semiHidden="1" w:unhideWhenUsed="1"/>
+    <w:lsdException w:name="List 5" w:semiHidden="1" w:unhideWhenUsed="1"/>
+    <w:lsdException w:name="List Bullet 2" w:semiHidden="1" w:unhideWhenUsed="1"/>
+    <w:lsdException w:name="List Bullet 3" w:semiHidden="1" w:unhideWhenUsed="1"/>
+    <w:lsdException w:name="List Bullet 4" w:semiHidden="1" w:unhideWhenUsed="1"/>
+    <w:lsdException w:name="List Bullet 5" w:semiHidden="1" w:unhideWhenUsed="1"/>
+    <w:lsdException w:name="List Number 2" w:semiHidden="1" w:unhideWhenUsed="1"/>
+    <w:lsdException w:name="List Number 3" w:semiHidden="1" w:unhideWhenUsed="1"/>
+    <w:lsdException w:name="List Number 4" w:semiHidden="1" w:unhideWhenUsed="1"/>
+    <w:lsdException w:name="List Number 5" w:semiHidden="1" w:unhideWhenUsed="1"/>
+    <w:lsdException w:name="Title" w:uiPriority="4" w:qFormat="1"/>
+    <w:lsdException w:name="Closing" w:semiHidden="1" w:unhideWhenUsed="1"/>
+    <w:lsdException w:name="Signature" w:semiHidden="1" w:unhideWhenUsed="1"/>
+    <w:lsdException w:name="Default Paragraph Font" w:semiHidden="1" w:uiPriority="1" w:unhideWhenUsed="1"/>
+    <w:lsdException w:name="Body Text" w:semiHidden="1" w:unhideWhenUsed="1"/>
+    <w:lsdException w:name="Body Text Indent" w:semiHidden="1" w:unhideWhenUsed="1"/>
+    <w:lsdException w:name="List Continue" w:semiHidden="1" w:unhideWhenUsed="1"/>
+    <w:lsdException w:name="List Continue 2" w:semiHidden="1" w:unhideWhenUsed="1"/>
+    <w:lsdException w:name="List Continue 3" w:semiHidden="1" w:unhideWhenUsed="1"/>
+    <w:lsdException w:name="List Continue 4" w:semiHidden="1" w:unhideWhenUsed="1"/>
+    <w:lsdException w:name="List Continue 5" w:semiHidden="1" w:unhideWhenUsed="1"/>
+    <w:lsdException w:name="Message Header" w:semiHidden="1" w:unhideWhenUsed="1"/>
+    <w:lsdException w:name="Subtitle" w:uiPriority="4" w:qFormat="1"/>
+    <w:lsdException w:name="Salutation" w:semiHidden="1" w:unhideWhenUsed="1"/>
+    <w:lsdException w:name="Date" w:semiHidden="1" w:unhideWhenUsed="1"/>
+    <w:lsdException w:name="Body Text First Indent" w:semiHidden="1" w:unhideWhenUsed="1"/>
+    <w:lsdException w:name="Body Text First Indent 2" w:semiHidden="1" w:unhideWhenUsed="1"/>
+    <w:lsdException w:name="Note Heading" w:semiHidden="1" w:unhideWhenUsed="1"/>
+    <w:lsdException w:name="Body Text 2" w:semiHidden="1" w:unhideWhenUsed="1"/>
+    <w:lsdException w:name="Body Text 3" w:semiHidden="1" w:unhideWhenUsed="1"/>
+    <w:lsdException w:name="Body Text Indent 2" w:semiHidden="1" w:unhideWhenUsed="1"/>
+    <w:lsdException w:name="Body Text Indent 3" w:semiHidden="1" w:unhideWhenUsed="1"/>
+    <w:lsdException w:name="Block Text" w:semiHidden="1" w:unhideWhenUsed="1"/>
+    <w:lsdException w:name="Hyperlink" w:semiHidden="1" w:unhideWhenUsed="1"/>
+    <w:lsdException w:name="FollowedHyperlink" w:semiHidden="1" w:unhideWhenUsed="1"/>
+    <w:lsdException w:name="Strong" w:uiPriority="22" w:qFormat="1"/>
+    <w:lsdException w:name="Emphasis" w:uiPriority="20" w:qFormat="1"/>
+    <w:lsdException w:name="Document Map" w:semiHidden="1" w:unhideWhenUsed="1"/>
+    <w:lsdException w:name="Plain Text" w:semiHidden="1" w:unhideWhenUsed="1"/>
+    <w:lsdException w:name="E-mail Signature" w:semiHidden="1" w:unhideWhenUsed="1"/>
+    <w:lsdException w:name="HTML Top of Form" w:semiHidden="1" w:unhideWhenUsed="1"/>
+    <w:lsdException w:name="HTML Bottom of Form" w:semiHidden="1" w:unhideWhenUsed="1"/>
+    <w:lsdException w:name="Normal (Web)" w:semiHidden="1" w:unhideWhenUsed="1"/>
+    <w:lsdException w:name="HTML Acronym" w:semiHidden="1" w:unhideWhenUsed="1"/>
+    <w:lsdException w:name="HTML Address" w:semiHidden="1" w:unhideWhenUsed="1"/>
+    <w:lsdException w:name="HTML Cite" w:semiHidden="1" w:unhideWhenUsed="1"/>
+    <w:lsdException w:name="HTML Code" w:semiHidden="1" w:unhideWhenUsed="1"/>
+    <w:lsdException w:name="HTML Definition" w:semiHidden="1" w:unhideWhenUsed="1"/>
+    <w:lsdException w:name="HTML Keyboard" w:semiHidden="1" w:unhideWhenUsed="1"/>
+    <w:lsdException w:name="HTML Preformatted" w:semiHidden="1" w:unhideWhenUsed="1"/>
+    <w:lsdException w:name="HTML Sample" w:semiHidden="1" w:unhideWhenUsed="1"/>
+    <w:lsdException w:name="HTML Typewriter" w:semiHidden="1" w:unhideWhenUsed="1"/>
+    <w:lsdException w:name="HTML Variable" w:semiHidden="1" w:unhideWhenUsed="1"/>
+    <w:lsdException w:name="Normal Table" w:semiHidden="1" w:unhideWhenUsed="1"/>
+    <w:lsdException w:name="annotation subject" w:semiHidden="1" w:unhideWhenUsed="1"/>
+    <w:lsdException w:name="No List" w:semiHidden="1" w:unhideWhenUsed="1"/>
+    <w:lsdException w:name="Outline List 1" w:semiHidden="1" w:unhideWhenUsed="1"/>
+    <w:lsdException w:name="Outline List 2" w:semiHidden="1" w:unhideWhenUsed="1"/>
+    <w:lsdException w:name="Outline List 3" w:semiHidden="1" w:unhideWhenUsed="1"/>
+    <w:lsdException w:name="Table Simple 1" w:semiHidden="1" w:unhideWhenUsed="1"/>
+    <w:lsdException w:name="Table Simple 2" w:semiHidden="1" w:unhideWhenUsed="1"/>
+    <w:lsdException w:name="Table Simple 3" w:semiHidden="1" w:unhideWhenUsed="1"/>
+    <w:lsdException w:name="Table Classic 1" w:semiHidden="1" w:unhideWhenUsed="1"/>
+    <w:lsdException w:name="Table Classic 2" w:semiHidden="1" w:unhideWhenUsed="1"/>
+    <w:lsdException w:name="Table Classic 3" w:semiHidden="1" w:unhideWhenUsed="1"/>
+    <w:lsdException w:name="Table Classic 4" w:semiHidden="1" w:unhideWhenUsed="1"/>
+    <w:lsdException w:name="Table Colorful 1" w:semiHidden="1" w:unhideWhenUsed="1"/>
+    <w:lsdException w:name="Table Colorful 2" w:semiHidden="1" w:unhideWhenUsed="1"/>
+    <w:lsdException w:name="Table Colorful 3" w:semiHidden="1" w:unhideWhenUsed="1"/>
+    <w:lsdException w:name="Table Columns 1" w:semiHidden="1" w:unhideWhenUsed="1"/>
+    <w:lsdException w:name="Table Columns 2" w:semiHidden="1" w:unhideWhenUsed="1"/>
+    <w:lsdException w:name="Table Columns 3" w:semiHidden="1" w:unhideWhenUsed="1"/>
+    <w:lsdException w:name="Table Columns 4" w:semiHidden="1" w:unhideWhenUsed="1"/>
+    <w:lsdException w:name="Table Columns 5" w:semiHidden="1" w:unhideWhenUsed="1"/>
+    <w:lsdException w:name="Table Grid 1" w:semiHidden="1" w:unhideWhenUsed="1"/>
+    <w:lsdException w:name="Table Grid 2" w:semiHidden="1" w:unhideWhenUsed="1"/>
+    <w:lsdException w:name="Table Grid 3" w:semiHidden="1" w:unhideWhenUsed="1"/>
+    <w:lsdException w:name="Table Grid 4" w:semiHidden="1" w:unhideWhenUsed="1"/>
+    <w:lsdException w:name="Table Grid 5" w:semiHidden="1" w:unhideWhenUsed="1"/>
+    <w:lsdException w:name="Table Grid 6" w:semiHidden="1" w:unhideWhenUsed="1"/>
+    <w:lsdException w:name="Table Grid 7" w:semiHidden="1" w:unhideWhenUsed="1"/>
+    <w:lsdException w:name="Table Grid 8" w:semiHidden="1" w:unhideWhenUsed="1"/>
+    <w:lsdException w:name="Table List 1" w:semiHidden="1" w:unhideWhenUsed="1"/>
+    <w:lsdException w:name="Table List 2" w:semiHidden="1" w:unhideWhenUsed="1"/>
+    <w:lsdException w:name="Table List 3" w:semiHidden="1" w:unhideWhenUsed="1"/>
+    <w:lsdException w:name="Table List 4" w:semiHidden="1" w:unhideWhenUsed="1"/>
+    <w:lsdException w:name="Table List 5" w:semiHidden="1" w:unhideWhenUsed="1"/>
+    <w:lsdException w:name="Table List 6" w:semiHidden="1" w:unhideWhenUsed="1"/>
+    <w:lsdException w:name="Table List 7" w:semiHidden="1" w:unhideWhenUsed="1"/>
+    <w:lsdException w:name="Table List 8" w:semiHidden="1" w:unhideWhenUsed="1"/>
+    <w:lsdException w:name="Table 3D effects 1" w:semiHidden="1" w:unhideWhenUsed="1"/>
+    <w:lsdException w:name="Table 3D effects 2" w:semiHidden="1" w:unhideWhenUsed="1"/>
+    <w:lsdException w:name="Table 3D effects 3" w:semiHidden="1" w:unhideWhenUsed="1"/>
+    <w:lsdException w:name="Table Contemporary" w:semiHidden="1" w:unhideWhenUsed="1"/>
+    <w:lsdException w:name="Table Elegant" w:semiHidden="1" w:unhideWhenUsed="1"/>
+    <w:lsdException w:name="Table Professional" w:semiHidden="1" w:unhideWhenUsed="1"/>
+    <w:lsdException w:name="Table Subtle 1" w:semiHidden="1" w:unhideWhenUsed="1"/>
+    <w:lsdException w:name="Table Subtle 2" w:semiHidden="1" w:unhideWhenUsed="1"/>
+    <w:lsdException w:name="Table Web 1" w:semiHidden="1" w:unhideWhenUsed="1"/>
+    <w:lsdException w:name="Table Web 2" w:semiHidden="1" w:unhideWhenUsed="1"/>
+    <w:lsdException w:name="Table Web 3" w:semiHidden="1" w:unhideWhenUsed="1"/>
+    <w:lsdException w:name="Balloon Text" w:semiHidden="1" w:unhideWhenUsed="1"/>
+    <w:lsdException w:name="Table Grid" w:uiPriority="59"/>
+    <w:lsdException w:name="Table Theme" w:semiHidden="1" w:unhideWhenUsed="1"/>
+    <w:lsdException w:name="Placeholder Text" w:semiHidden="1"/>
+    <w:lsdException w:name="No Spacing" w:uiPriority="1" w:qFormat="1"/>
+    <w:lsdException w:name="Light Shading" w:uiPriority="60"/>
+    <w:lsdException w:name="Light List" w:uiPriority="61"/>
+    <w:lsdException w:name="Light Grid" w:uiPriority="62"/>
+    <w:lsdException w:name="Medium Shading 1" w:uiPriority="63"/>
+    <w:lsdException w:name="Medium Shading 2" w:uiPriority="64"/>
+    <w:lsdException w:name="Medium List 1" w:uiPriority="65"/>
+    <w:lsdException w:name="Medium List 2" w:uiPriority="66"/>
+    <w:lsdException w:name="Medium Grid 1" w:uiPriority="67"/>
+    <w:lsdException w:name="Medium Grid 2" w:uiPriority="68"/>
+    <w:lsdException w:name="Medium Grid 3" w:uiPriority="69"/>
+    <w:lsdException w:name="Dark List" w:uiPriority="70"/>
+    <w:lsdException w:name="Colorful Shading" w:uiPriority="71"/>
+    <w:lsdException w:name="Colorful List" w:uiPriority="72"/>
+    <w:lsdException w:name="Colorful Grid" w:uiPriority="73"/>
+    <w:lsdException w:name="Light Shading Accent 1" w:uiPriority="60"/>
+    <w:lsdException w:name="Light List Accent 1" w:uiPriority="61"/>
+    <w:lsdException w:name="Light Grid Accent 1" w:uiPriority="62"/>
+    <w:lsdException w:name="Medium Shading 1 Accent 1" w:uiPriority="63"/>
+    <w:lsdException w:name="Medium Shading 2 Accent 1" w:uiPriority="64"/>
+    <w:lsdException w:name="Medium List 1 Accent 1" w:uiPriority="65"/>
+    <w:lsdException w:name="Revision" w:semiHidden="1"/>
+    <w:lsdException w:name="List Paragraph" w:uiPriority="34" w:qFormat="1"/>
+    <w:lsdException w:name="Quote" w:uiPriority="29" w:qFormat="1"/>
+    <w:lsdException w:name="Intense Quote" w:uiPriority="30" w:qFormat="1"/>
+    <w:lsdException w:name="Medium List 2 Accent 1" w:uiPriority="66"/>
+    <w:lsdException w:name="Medium Grid 1 Accent 1" w:uiPriority="67"/>
+    <w:lsdException w:name="Medium Grid 2 Accent 1" w:uiPriority="68"/>
+    <w:lsdException w:name="Medium Grid 3 Accent 1" w:uiPriority="69"/>
+    <w:lsdException w:name="Dark List Accent 1" w:uiPriority="70"/>
+    <w:lsdException w:name="Colorful Shading Accent 1" w:uiPriority="71"/>
+    <w:lsdException w:name="Colorful List Accent 1" w:uiPriority="72"/>
+    <w:lsdException w:name="Colorful Grid Accent 1" w:uiPriority="73"/>
+    <w:lsdException w:name="Light Shading Accent 2" w:uiPriority="60"/>
+    <w:lsdException w:name="Light List Accent 2" w:uiPriority="61"/>
+    <w:lsdException w:name="Light Grid Accent 2" w:uiPriority="62"/>
+    <w:lsdException w:name="Medium Shading 1 Accent 2" w:uiPriority="63"/>
+    <w:lsdException w:name="Medium Shading 2 Accent 2" w:uiPriority="64"/>
+    <w:lsdException w:name="Medium List 1 Accent 2" w:uiPriority="65"/>
+    <w:lsdException w:name="Medium List 2 Accent 2" w:uiPriority="66"/>
+    <w:lsdException w:name="Medium Grid 1 Accent 2" w:uiPriority="67"/>
+    <w:lsdException w:name="Medium Grid 2 Accent 2" w:uiPriority="68"/>
+    <w:lsdException w:name="Medium Grid 3 Accent 2" w:uiPriority="69"/>
+    <w:lsdException w:name="Dark List Accent 2" w:uiPriority="70"/>
+    <w:lsdException w:name="Colorful Shading Accent 2" w:uiPriority="71"/>
+    <w:lsdException w:name="Colorful List Accent 2" w:uiPriority="72"/>
+    <w:lsdException w:name="Colorful Grid Accent 2" w:uiPriority="73"/>
+    <w:lsdException w:name="Light Shading Accent 3" w:uiPriority="60"/>
+    <w:lsdException w:name="Light List Accent 3" w:uiPriority="61"/>
+    <w:lsdException w:name="Light Grid Accent 3" w:uiPriority="62"/>
+    <w:lsdException w:name="Medium Shading 1 Accent 3" w:uiPriority="63"/>
+    <w:lsdException w:name="Medium Shading 2 Accent 3" w:uiPriority="64"/>
+    <w:lsdException w:name="Medium List 1 Accent 3" w:uiPriority="65"/>
+    <w:lsdException w:name="Medium List 2 Accent 3" w:uiPriority="66"/>
+    <w:lsdException w:name="Medium Grid 1 Accent 3" w:uiPriority="67"/>
+    <w:lsdException w:name="Medium Grid 2 Accent 3" w:uiPriority="68"/>
+    <w:lsdException w:name="Medium Grid 3 Accent 3" w:uiPriority="69"/>
+    <w:lsdException w:name="Dark List Accent 3" w:uiPriority="70"/>
+    <w:lsdException w:name="Colorful Shading Accent 3" w:uiPriority="71"/>
+    <w:lsdException w:name="Colorful List Accent 3" w:uiPriority="72"/>
+    <w:lsdException w:name="Colorful Grid Accent 3" w:uiPriority="73"/>
+    <w:lsdException w:name="Light Shading Accent 4" w:uiPriority="60"/>
+    <w:lsdException w:name="Light List Accent 4" w:uiPriority="61"/>
+    <w:lsdException w:name="Light Grid Accent 4" w:uiPriority="62"/>
+    <w:lsdException w:name="Medium Shading 1 Accent 4" w:uiPriority="63"/>
+    <w:lsdException w:name="Medium Shading 2 Accent 4" w:uiPriority="64"/>
+    <w:lsdException w:name="Medium List 1 Accent 4" w:uiPriority="65"/>
+    <w:lsdException w:name="Medium List 2 Accent 4" w:uiPriority="66"/>
+    <w:lsdException w:name="Medium Grid 1 Accent 4" w:uiPriority="67"/>
+    <w:lsdException w:name="Medium Grid 2 Accent 4" w:uiPriority="68"/>
+    <w:lsdException w:name="Medium Grid 3 Accent 4" w:uiPriority="69"/>
+    <w:lsdException w:name="Dark List Accent 4" w:uiPriority="70"/>
+    <w:lsdException w:name="Colorful Shading Accent 4" w:uiPriority="71"/>
+    <w:lsdException w:name="Colorful List Accent 4" w:uiPriority="72"/>
+    <w:lsdException w:name="Colorful Grid Accent 4" w:uiPriority="73"/>
+    <w:lsdException w:name="Light Shading Accent 5" w:uiPriority="60"/>
+    <w:lsdException w:name="Light List Accent 5" w:uiPriority="61"/>
+    <w:lsdException w:name="Light Grid Accent 5" w:uiPriority="62"/>
+    <w:lsdException w:name="Medium Shading 1 Accent 5" w:uiPriority="63"/>
+    <w:lsdException w:name="Medium Shading 2 Accent 5" w:uiPriority="64"/>
+    <w:lsdException w:name="Medium List 1 Accent 5" w:uiPriority="65"/>
+    <w:lsdException w:name="Medium List 2 Accent 5" w:uiPriority="66"/>
+    <w:lsdException w:name="Medium Grid 1 Accent 5" w:uiPriority="67"/>
+    <w:lsdException w:name="Medium Grid 2 Accent 5" w:uiPriority="68"/>
+    <w:lsdException w:name="Medium Grid 3 Accent 5" w:uiPriority="69"/>
+    <w:lsdException w:name="Dark List Accent 5" w:uiPriority="70"/>
+    <w:lsdException w:name="Colorful Shading Accent 5" w:uiPriority="71"/>
+    <w:lsdException w:name="Colorful List Accent 5" w:uiPriority="72"/>
+    <w:lsdException w:name="Colorful Grid Accent 5" w:uiPriority="73"/>
+    <w:lsdException w:name="Light Shading Accent 6" w:uiPriority="60"/>
+    <w:lsdException w:name="Light List Accent 6" w:uiPriority="61"/>
+    <w:lsdException w:name="Light Grid Accent 6" w:uiPriority="62"/>
+    <w:lsdException w:name="Medium Shading 1 Accent 6" w:uiPriority="63"/>
+    <w:lsdException w:name="Medium Shading 2 Accent 6" w:uiPriority="64"/>
+    <w:lsdException w:name="Medium List 1 Accent 6" w:uiPriority="65"/>
+    <w:lsdException w:name="Medium List 2 Accent 6" w:uiPriority="66"/>
+    <w:lsdException w:name="Medium Grid 1 Accent 6" w:uiPriority="67"/>
+    <w:lsdException w:name="Medium Grid 2 Accent 6" w:uiPriority="68"/>
+    <w:lsdException w:name="Medium Grid 3 Accent 6" w:uiPriority="69"/>
+    <w:lsdException w:name="Dark List Accent 6" w:uiPriority="70"/>
+    <w:lsdException w:name="Colorful Shading Accent 6" w:uiPriority="71"/>
+    <w:lsdException w:name="Colorful List Accent 6" w:uiPriority="72"/>
+    <w:lsdException w:name="Colorful Grid Accent 6" w:uiPriority="73"/>
+    <w:lsdException w:name="Subtle Emphasis" w:uiPriority="19" w:qFormat="1"/>
+    <w:lsdException w:name="Intense Emphasis" w:uiPriority="21" w:qFormat="1"/>
+    <w:lsdException w:name="Subtle Reference" w:uiPriority="31" w:qFormat="1"/>
+    <w:lsdException w:name="Intense Reference" w:uiPriority="32" w:qFormat="1"/>
+    <w:lsdException w:name="Book Title" w:uiPriority="33" w:qFormat="1"/>
+    <w:lsdException w:name="Bibliography" w:semiHidden="1" w:uiPriority="37" w:unhideWhenUsed="1"/>
+    <w:lsdException w:name="TOC Heading" w:semiHidden="1" w:uiPriority="39" w:unhideWhenUsed="1" w:qFormat="1"/>
+    <w:lsdException w:name="Plain Table 1" w:uiPriority="41"/>
+    <w:lsdException w:name="Plain Table 2" w:uiPriority="42"/>
+    <w:lsdException w:name="Plain Table 3" w:uiPriority="43"/>
+    <w:lsdException w:name="Plain Table 4" w:uiPriority="44"/>
+    <w:lsdException w:name="Plain Table 5" w:uiPriority="45"/>
+    <w:lsdException w:name="Grid Table Light" w:uiPriority="40"/>
+    <w:lsdException w:name="Grid Table 1 Light" w:uiPriority="46"/>
+    <w:lsdException w:name="Grid Table 2" w:uiPriority="47"/>
+    <w:lsdException w:name="Grid Table 3" w:uiPriority="48"/>
+    <w:lsdException w:name="Grid Table 4" w:uiPriority="49"/>
+    <w:lsdException w:name="Grid Table 5 Dark" w:uiPriority="50"/>
+    <w:lsdException w:name="Grid Table 6 Colorful" w:uiPriority="51"/>
+    <w:lsdException w:name="Grid Table 7 Colorful" w:uiPriority="52"/>
+    <w:lsdException w:name="Grid Table 1 Light Accent 1" w:uiPriority="46"/>
+    <w:lsdException w:name="Grid Table 2 Accent 1" w:uiPriority="47"/>
+    <w:lsdException w:name="Grid Table 3 Accent 1" w:uiPriority="48"/>
+    <w:lsdException w:name="Grid Table 4 Accent 1" w:uiPriority="49"/>
+    <w:lsdException w:name="Grid Table 5 Dark Accent 1" w:uiPriority="50"/>
+    <w:lsdException w:name="Grid Table 6 Colorful Accent 1" w:uiPriority="51"/>
+    <w:lsdException w:name="Grid Table 7 Colorful Accent 1" w:uiPriority="52"/>
+    <w:lsdException w:name="Grid Table 1 Light Accent 2" w:uiPriority="46"/>
+    <w:lsdException w:name="Grid Table 2 Accent 2" w:uiPriority="47"/>
+    <w:lsdException w:name="Grid Table 3 Accent 2" w:uiPriority="48"/>
+    <w:lsdException w:name="Grid Table 4 Accent 2" w:uiPriority="49"/>
+    <w:lsdException w:name="Grid Table 5 Dark Accent 2" w:uiPriority="50"/>
+    <w:lsdException w:name="Grid Table 6 Colorful Accent 2" w:uiPriority="51"/>
+    <w:lsdException w:name="Grid Table 7 Colorful Accent 2" w:uiPriority="52"/>
+    <w:lsdException w:name="Grid Table 1 Light Accent 3" w:uiPriority="46"/>
+    <w:lsdException w:name="Grid Table 2 Accent 3" w:uiPriority="47"/>
+    <w:lsdException w:name="Grid Table 3 Accent 3" w:uiPriority="48"/>
+    <w:lsdException w:name="Grid Table 4 Accent 3" w:uiPriority="49"/>
+    <w:lsdException w:name="Grid Table 5 Dark Accent 3" w:uiPriority="50"/>
+    <w:lsdException w:name="Grid Table 6 Colorful Accent 3" w:uiPriority="51"/>
+    <w:lsdException w:name="Grid Table 7 Colorful Accent 3" w:uiPriority="52"/>
+    <w:lsdException w:name="Grid Table 1 Light Accent 4" w:uiPriority="46"/>
+    <w:lsdException w:name="Grid Table 2 Accent 4" w:uiPriority="47"/>
+    <w:lsdException w:name="Grid Table 3 Accent 4" w:uiPriority="48"/>
+    <w:lsdException w:name="Grid Table 4 Accent 4" w:uiPriority="49"/>
+    <w:lsdException w:name="Grid Table 5 Dark Accent 4" w:uiPriority="50"/>
+    <w:lsdException w:name="Grid Table 6 Colorful Accent 4" w:uiPriority="51"/>
+    <w:lsdException w:name="Grid Table 7 Colorful Accent 4" w:uiPriority="52"/>
+    <w:lsdException w:name="Grid Table 1 Light Accent 5" w:uiPriority="46"/>
+    <w:lsdException w:name="Grid Table 2 Accent 5" w:uiPriority="47"/>
+    <w:lsdException w:name="Grid Table 3 Accent 5" w:uiPriority="48"/>
+    <w:lsdException w:name="Grid Table 4 Accent 5" w:uiPriority="49"/>
+    <w:lsdException w:name="Grid Table 5 Dark Accent 5" w:uiPriority="50"/>
+    <w:lsdException w:name="Grid Table 6 Colorful Accent 5" w:uiPriority="51"/>
+    <w:lsdException w:name="Grid Table 7 Colorful Accent 5" w:uiPriority="52"/>
+    <w:lsdException w:name="Grid Table 1 Light Accent 6" w:uiPriority="46"/>
+    <w:lsdException w:name="Grid Table 2 Accent 6" w:uiPriority="47"/>
+    <w:lsdException w:name="Grid Table 3 Accent 6" w:uiPriority="48"/>
+    <w:lsdException w:name="Grid Table 4 Accent 6" w:uiPriority="49"/>
+    <w:lsdException w:name="Grid Table 5 Dark Accent 6" w:uiPriority="50"/>
+    <w:lsdException w:name="Grid Table 6 Colorful Accent 6" w:uiPriority="51"/>
+    <w:lsdException w:name="Grid Table 7 Colorful Accent 6" w:uiPriority="52"/>
+    <w:lsdException w:name="List Table 1 Light" w:uiPriority="46"/>
+    <w:lsdException w:name="List Table 2" w:uiPriority="47"/>
+    <w:lsdException w:name="List Table 3" w:uiPriority="48"/>
+    <w:lsdException w:name="List Table 4" w:uiPriority="49"/>
+    <w:lsdException w:name="List Table 5 Dark" w:uiPriority="50"/>
+    <w:lsdException w:name="List Table 6 Colorful" w:uiPriority="51"/>
+    <w:lsdException w:name="List Table 7 Colorful" w:uiPriority="52"/>
+    <w:lsdException w:name="List Table 1 Light Accent 1" w:uiPriority="46"/>
+    <w:lsdException w:name="List Table 2 Accent 1" w:uiPriority="47"/>
+    <w:lsdException w:name="List Table 3 Accent 1" w:uiPriority="48"/>
+    <w:lsdException w:name="List Table 4 Accent 1" w:uiPriority="49"/>
+    <w:lsdException w:name="List Table 5 Dark Accent 1" w:uiPriority="50"/>
+    <w:lsdException w:name="List Table 6 Colorful Accent 1" w:uiPriority="51"/>
+    <w:lsdException w:name="List Table 7 Colorful Accent 1" w:uiPriority="52"/>
+    <w:lsdException w:name="List Table 1 Light Accent 2" w:uiPriority="46"/>
+    <w:lsdException w:name="List Table 2 Accent 2" w:uiPriority="47"/>
+    <w:lsdException w:name="List Table 3 Accent 2" w:uiPriority="48"/>
+    <w:lsdException w:name="List Table 4 Accent 2" w:uiPriority="49"/>
+    <w:lsdException w:name="List Table 5 Dark Accent 2" w:uiPriority="50"/>
+    <w:lsdException w:name="List Table 6 Colorful Accent 2" w:uiPriority="51"/>
+    <w:lsdException w:name="List Table 7 Colorful Accent 2" w:uiPriority="52"/>
+    <w:lsdException w:name="List Table 1 Light Accent 3" w:uiPriority="46"/>
+    <w:lsdException w:name="List Table 2 Accent 3" w:uiPriority="47"/>
+    <w:lsdException w:name="List Table 3 Accent 3" w:uiPriority="48"/>
+    <w:lsdException w:name="List Table 4 Accent 3" w:uiPriority="49"/>
+    <w:lsdException w:name="List Table 5 Dark Accent 3" w:uiPriority="50"/>
+    <w:lsdException w:name="List Table 6 Colorful Accent 3" w:uiPriority="51"/>
+    <w:lsdException w:name="List Table 7 Colorful Accent 3" w:uiPriority="52"/>
+    <w:lsdException w:name="List Table 1 Light Accent 4" w:uiPriority="46"/>
+    <w:lsdException w:name="List Table 2 Accent 4" w:uiPriority="47"/>
+    <w:lsdException w:name="List Table 3 Accent 4" w:uiPriority="48"/>
+    <w:lsdException w:name="List Table 4 Accent 4" w:uiPriority="49"/>
+    <w:lsdException w:name="List Table 5 Dark Accent 4" w:uiPriority="50"/>
+    <w:lsdException w:name="List Table 6 Colorful Accent 4" w:uiPriority="51"/>
+    <w:lsdException w:name="List Table 7 Colorful Accent 4" w:uiPriority="52"/>
+    <w:lsdException w:name="List Table 1 Light Accent 5" w:uiPriority="46"/>
+    <w:lsdException w:name="List Table 2 Accent 5" w:uiPriority="47"/>
+    <w:lsdException w:name="List Table 3 Accent 5" w:uiPriority="48"/>
+    <w:lsdException w:name="List Table 4 Accent 5" w:uiPriority="49"/>
+    <w:lsdException w:name="List Table 5 Dark Accent 5" w:uiPriority="50"/>
+    <w:lsdException w:name="List Table 6 Colorful Accent 5" w:uiPriority="51"/>
+    <w:lsdException w:name="List Table 7 Colorful Accent 5" w:uiPriority="52"/>
+    <w:lsdException w:name="List Table 1 Light Accent 6" w:uiPriority="46"/>
+    <w:lsdException w:name="List Table 2 Accent 6" w:uiPriority="47"/>
+    <w:lsdException w:name="List Table 3 Accent 6" w:uiPriority="48"/>
+    <w:lsdException w:name="List Table 4 Accent 6" w:uiPriority="49"/>
+    <w:lsdException w:name="List Table 5 Dark Accent 6" w:uiPriority="50"/>
+    <w:lsdException w:name="List Table 6 Colorful Accent 6" w:uiPriority="51"/>
+    <w:lsdException w:name="List Table 7 Colorful Accent 6" w:uiPriority="52"/>
   </w:latentStyles>
   <w:style w:type="paragraph" w:default="1" w:styleId="Normal">
     <w:name w:val="Normal"/>
@@ -28560,7 +29268,7 @@
 </file>
 
 <file path=customXml/itemProps1.xml><?xml version="1.0" encoding="utf-8"?>
-<ds:datastoreItem xmlns:ds="http://schemas.openxmlformats.org/officeDocument/2006/customXml" ds:itemID="{3D057F2F-D167-436F-9142-D22FC5A3B789}">
+<ds:datastoreItem xmlns:ds="http://schemas.openxmlformats.org/officeDocument/2006/customXml" ds:itemID="{A2CBBCD4-898F-494B-8C6F-2AC6B8152370}">
   <ds:schemaRefs>
     <ds:schemaRef ds:uri="http://schemas.openxmlformats.org/officeDocument/2006/bibliography"/>
   </ds:schemaRefs>

</xml_diff>